<commit_message>
Added System Architecture Diagram
</commit_message>
<xml_diff>
--- a/doc/task04/04 CS1 Requirements Document.docx
+++ b/doc/task04/04 CS1 Requirements Document.docx
@@ -42,20 +42,39 @@
         </w:rPr>
         <w:br/>
       </w:r>
+      <w:proofErr w:type="spellStart"/>
       <w:r>
         <w:rPr>
           <w:rFonts w:ascii="Lucida Sans" w:hAnsi="Lucida Sans"/>
           <w:lang w:val="de-CH"/>
         </w:rPr>
-        <w:t>Requirements Document</w:t>
-      </w:r>
+        <w:t>Requirements</w:t>
+      </w:r>
+      <w:proofErr w:type="spellEnd"/>
       <w:r>
         <w:rPr>
           <w:rFonts w:ascii="Lucida Sans" w:hAnsi="Lucida Sans"/>
           <w:lang w:val="de-CH"/>
         </w:rPr>
+        <w:t xml:space="preserve"> </w:t>
+      </w:r>
+      <w:proofErr w:type="spellStart"/>
+      <w:r>
+        <w:rPr>
+          <w:rFonts w:ascii="Lucida Sans" w:hAnsi="Lucida Sans"/>
+          <w:lang w:val="de-CH"/>
+        </w:rPr>
+        <w:t>Document</w:t>
+      </w:r>
+      <w:proofErr w:type="spellEnd"/>
+      <w:r>
+        <w:rPr>
+          <w:rFonts w:ascii="Lucida Sans" w:hAnsi="Lucida Sans"/>
+          <w:lang w:val="de-CH"/>
+        </w:rPr>
         <w:br/>
       </w:r>
+      <w:proofErr w:type="spellStart"/>
       <w:r>
         <w:rPr>
           <w:rFonts w:ascii="Lucida Sans" w:hAnsi="Lucida Sans"/>
@@ -63,8 +82,9 @@
           <w:szCs w:val="28"/>
           <w:lang w:val="de-CH"/>
         </w:rPr>
-        <w:t xml:space="preserve">for </w:t>
-      </w:r>
+        <w:t>for</w:t>
+      </w:r>
+      <w:proofErr w:type="spellEnd"/>
       <w:r>
         <w:rPr>
           <w:rFonts w:ascii="Lucida Sans" w:hAnsi="Lucida Sans"/>
@@ -72,7 +92,7 @@
           <w:szCs w:val="28"/>
           <w:lang w:val="de-CH"/>
         </w:rPr>
-        <w:t xml:space="preserve">a </w:t>
+        <w:t xml:space="preserve"> </w:t>
       </w:r>
       <w:r>
         <w:rPr>
@@ -81,7 +101,7 @@
           <w:szCs w:val="28"/>
           <w:lang w:val="de-CH"/>
         </w:rPr>
-        <w:t xml:space="preserve">mobile Application </w:t>
+        <w:t xml:space="preserve">a </w:t>
       </w:r>
       <w:r>
         <w:rPr>
@@ -90,8 +110,9 @@
           <w:szCs w:val="28"/>
           <w:lang w:val="de-CH"/>
         </w:rPr>
-        <w:br/>
-      </w:r>
+        <w:t xml:space="preserve">mobile </w:t>
+      </w:r>
+      <w:proofErr w:type="spellStart"/>
       <w:r>
         <w:rPr>
           <w:rFonts w:ascii="Lucida Sans" w:hAnsi="Lucida Sans"/>
@@ -99,15 +120,86 @@
           <w:szCs w:val="28"/>
           <w:lang w:val="de-CH"/>
         </w:rPr>
-        <w:t>for Mental Health Patients</w:t>
-      </w:r>
+        <w:t>Application</w:t>
+      </w:r>
+      <w:proofErr w:type="spellEnd"/>
       <w:r>
         <w:rPr>
           <w:rFonts w:ascii="Lucida Sans" w:hAnsi="Lucida Sans"/>
+          <w:sz w:val="28"/>
+          <w:szCs w:val="28"/>
+          <w:lang w:val="de-CH"/>
+        </w:rPr>
+        <w:t xml:space="preserve"> </w:t>
+      </w:r>
+      <w:r>
+        <w:rPr>
+          <w:rFonts w:ascii="Lucida Sans" w:hAnsi="Lucida Sans"/>
+          <w:sz w:val="28"/>
+          <w:szCs w:val="28"/>
           <w:lang w:val="de-CH"/>
         </w:rPr>
         <w:br/>
       </w:r>
+      <w:proofErr w:type="spellStart"/>
+      <w:r>
+        <w:rPr>
+          <w:rFonts w:ascii="Lucida Sans" w:hAnsi="Lucida Sans"/>
+          <w:sz w:val="28"/>
+          <w:szCs w:val="28"/>
+          <w:lang w:val="de-CH"/>
+        </w:rPr>
+        <w:t>for</w:t>
+      </w:r>
+      <w:proofErr w:type="spellEnd"/>
+      <w:r>
+        <w:rPr>
+          <w:rFonts w:ascii="Lucida Sans" w:hAnsi="Lucida Sans"/>
+          <w:sz w:val="28"/>
+          <w:szCs w:val="28"/>
+          <w:lang w:val="de-CH"/>
+        </w:rPr>
+        <w:t xml:space="preserve"> Mental </w:t>
+      </w:r>
+      <w:proofErr w:type="spellStart"/>
+      <w:r>
+        <w:rPr>
+          <w:rFonts w:ascii="Lucida Sans" w:hAnsi="Lucida Sans"/>
+          <w:sz w:val="28"/>
+          <w:szCs w:val="28"/>
+          <w:lang w:val="de-CH"/>
+        </w:rPr>
+        <w:t>Health</w:t>
+      </w:r>
+      <w:proofErr w:type="spellEnd"/>
+      <w:r>
+        <w:rPr>
+          <w:rFonts w:ascii="Lucida Sans" w:hAnsi="Lucida Sans"/>
+          <w:sz w:val="28"/>
+          <w:szCs w:val="28"/>
+          <w:lang w:val="de-CH"/>
+        </w:rPr>
+        <w:t xml:space="preserve"> </w:t>
+      </w:r>
+      <w:proofErr w:type="spellStart"/>
+      <w:r>
+        <w:rPr>
+          <w:rFonts w:ascii="Lucida Sans" w:hAnsi="Lucida Sans"/>
+          <w:sz w:val="28"/>
+          <w:szCs w:val="28"/>
+          <w:lang w:val="de-CH"/>
+        </w:rPr>
+        <w:t>Patients</w:t>
+      </w:r>
+      <w:proofErr w:type="spellEnd"/>
+      <w:r>
+        <w:rPr>
+          <w:rFonts w:ascii="Lucida Sans" w:hAnsi="Lucida Sans"/>
+          <w:lang w:val="de-CH"/>
+        </w:rPr>
+        <w:br/>
+      </w:r>
+      <w:proofErr w:type="spellStart"/>
       <w:r>
         <w:rPr>
           <w:rFonts w:ascii="Lucida Sans" w:hAnsi="Lucida Sans"/>
@@ -115,7 +207,17 @@
           <w:szCs w:val="32"/>
           <w:lang w:val="de-CH"/>
         </w:rPr>
-        <w:t>Stakeholder: Patient</w:t>
+        <w:t>Stakeholder</w:t>
+      </w:r>
+      <w:proofErr w:type="spellEnd"/>
+      <w:r>
+        <w:rPr>
+          <w:rFonts w:ascii="Lucida Sans" w:hAnsi="Lucida Sans"/>
+          <w:sz w:val="32"/>
+          <w:szCs w:val="32"/>
+          <w:lang w:val="de-CH"/>
+        </w:rPr>
+        <w:t>: Patient</w:t>
       </w:r>
     </w:p>
     <w:p>
@@ -1902,7 +2004,91 @@
         <w:rPr>
           <w:lang w:val="de-CH"/>
         </w:rPr>
-        <w:t>Leserschaft dieses Dokumentes: Kunden, Managers, System Engineers, Tester,  Readership of this document: Systems customer, Managers, Systems engineers, System Test Engineers, System Maintenance Engineers.</w:t>
+        <w:t xml:space="preserve">Leserschaft dieses Dokumentes: Kunden, Managers, System Engineers, Tester,  </w:t>
+      </w:r>
+      <w:proofErr w:type="spellStart"/>
+      <w:r>
+        <w:rPr>
+          <w:lang w:val="de-CH"/>
+        </w:rPr>
+        <w:t>Readership</w:t>
+      </w:r>
+      <w:proofErr w:type="spellEnd"/>
+      <w:r>
+        <w:rPr>
+          <w:lang w:val="de-CH"/>
+        </w:rPr>
+        <w:t xml:space="preserve"> </w:t>
+      </w:r>
+      <w:proofErr w:type="spellStart"/>
+      <w:r>
+        <w:rPr>
+          <w:lang w:val="de-CH"/>
+        </w:rPr>
+        <w:t>of</w:t>
+      </w:r>
+      <w:proofErr w:type="spellEnd"/>
+      <w:r>
+        <w:rPr>
+          <w:lang w:val="de-CH"/>
+        </w:rPr>
+        <w:t xml:space="preserve"> </w:t>
+      </w:r>
+      <w:proofErr w:type="spellStart"/>
+      <w:r>
+        <w:rPr>
+          <w:lang w:val="de-CH"/>
+        </w:rPr>
+        <w:t>this</w:t>
+      </w:r>
+      <w:proofErr w:type="spellEnd"/>
+      <w:r>
+        <w:rPr>
+          <w:lang w:val="de-CH"/>
+        </w:rPr>
+        <w:t xml:space="preserve"> </w:t>
+      </w:r>
+      <w:proofErr w:type="spellStart"/>
+      <w:r>
+        <w:rPr>
+          <w:lang w:val="de-CH"/>
+        </w:rPr>
+        <w:t>document</w:t>
+      </w:r>
+      <w:proofErr w:type="spellEnd"/>
+      <w:r>
+        <w:rPr>
+          <w:lang w:val="de-CH"/>
+        </w:rPr>
+        <w:t xml:space="preserve">: Systems </w:t>
+      </w:r>
+      <w:proofErr w:type="spellStart"/>
+      <w:r>
+        <w:rPr>
+          <w:lang w:val="de-CH"/>
+        </w:rPr>
+        <w:t>customer</w:t>
+      </w:r>
+      <w:proofErr w:type="spellEnd"/>
+      <w:r>
+        <w:rPr>
+          <w:lang w:val="de-CH"/>
+        </w:rPr>
+        <w:t xml:space="preserve">, Managers, Systems </w:t>
+      </w:r>
+      <w:proofErr w:type="spellStart"/>
+      <w:r>
+        <w:rPr>
+          <w:lang w:val="de-CH"/>
+        </w:rPr>
+        <w:t>engineers</w:t>
+      </w:r>
+      <w:proofErr w:type="spellEnd"/>
+      <w:r>
+        <w:rPr>
+          <w:lang w:val="de-CH"/>
+        </w:rPr>
+        <w:t>, System Test Engineers, System Maintenance Engineers.</w:t>
       </w:r>
     </w:p>
     <w:p>
@@ -2068,11 +2254,33 @@
                 <w:lang w:val="de-CH"/>
               </w:rPr>
             </w:pPr>
-            <w:r>
-              <w:rPr>
-                <w:lang w:val="de-CH"/>
-              </w:rPr>
-              <w:t>Use Case Diagrams und Scenarios</w:t>
+            <w:proofErr w:type="spellStart"/>
+            <w:r>
+              <w:rPr>
+                <w:lang w:val="de-CH"/>
+              </w:rPr>
+              <w:t>Use</w:t>
+            </w:r>
+            <w:proofErr w:type="spellEnd"/>
+            <w:r>
+              <w:rPr>
+                <w:lang w:val="de-CH"/>
+              </w:rPr>
+              <w:t xml:space="preserve"> Case </w:t>
+            </w:r>
+            <w:proofErr w:type="spellStart"/>
+            <w:r>
+              <w:rPr>
+                <w:lang w:val="de-CH"/>
+              </w:rPr>
+              <w:t>Diagrams</w:t>
+            </w:r>
+            <w:proofErr w:type="spellEnd"/>
+            <w:r>
+              <w:rPr>
+                <w:lang w:val="de-CH"/>
+              </w:rPr>
+              <w:t xml:space="preserve"> und Scenarios</w:t>
             </w:r>
             <w:r>
               <w:rPr>
@@ -2130,12 +2338,28 @@
                 <w:lang w:val="de-CH"/>
               </w:rPr>
             </w:pPr>
-            <w:r>
-              <w:rPr>
-                <w:lang w:val="de-CH"/>
-              </w:rPr>
-              <w:t>Requirements Medication</w:t>
-            </w:r>
+            <w:proofErr w:type="spellStart"/>
+            <w:r>
+              <w:rPr>
+                <w:lang w:val="de-CH"/>
+              </w:rPr>
+              <w:t>Requirements</w:t>
+            </w:r>
+            <w:proofErr w:type="spellEnd"/>
+            <w:r>
+              <w:rPr>
+                <w:lang w:val="de-CH"/>
+              </w:rPr>
+              <w:t xml:space="preserve"> </w:t>
+            </w:r>
+            <w:proofErr w:type="spellStart"/>
+            <w:r>
+              <w:rPr>
+                <w:lang w:val="de-CH"/>
+              </w:rPr>
+              <w:t>Medication</w:t>
+            </w:r>
+            <w:proofErr w:type="spellEnd"/>
             <w:r>
               <w:rPr>
                 <w:lang w:val="de-CH"/>
@@ -2192,11 +2416,19 @@
                 <w:lang w:val="de-CH"/>
               </w:rPr>
             </w:pPr>
-            <w:r>
-              <w:rPr>
-                <w:lang w:val="de-CH"/>
-              </w:rPr>
-              <w:t>Requirments Help</w:t>
+            <w:proofErr w:type="spellStart"/>
+            <w:r>
+              <w:rPr>
+                <w:lang w:val="de-CH"/>
+              </w:rPr>
+              <w:t>Requirments</w:t>
+            </w:r>
+            <w:proofErr w:type="spellEnd"/>
+            <w:r>
+              <w:rPr>
+                <w:lang w:val="de-CH"/>
+              </w:rPr>
+              <w:t xml:space="preserve"> Help</w:t>
             </w:r>
             <w:r>
               <w:rPr>
@@ -2315,7 +2547,35 @@
         <w:rPr>
           <w:lang w:val="de-CH"/>
         </w:rPr>
-        <w:t>Unsere Untersuchung zum Thema "Unterstützungbedarf durch eine mobile App für psychisch Erkrankte" hat ergeben, dass es hier verschiedene Gruppen gibt, für d</w:t>
+        <w:t>Unsere Untersuchung zum Thema "</w:t>
+      </w:r>
+      <w:proofErr w:type="spellStart"/>
+      <w:r>
+        <w:rPr>
+          <w:lang w:val="de-CH"/>
+        </w:rPr>
+        <w:t>Unterstützungbedarf</w:t>
+      </w:r>
+      <w:proofErr w:type="spellEnd"/>
+      <w:r>
+        <w:rPr>
+          <w:lang w:val="de-CH"/>
+        </w:rPr>
+        <w:t xml:space="preserve"> durch eine mobile App für psychisch Erkrankte" hat ergeben</w:t>
+      </w:r>
+      <w:proofErr w:type="gramStart"/>
+      <w:r>
+        <w:rPr>
+          <w:lang w:val="de-CH"/>
+        </w:rPr>
+        <w:t>, dass</w:t>
+      </w:r>
+      <w:proofErr w:type="gramEnd"/>
+      <w:r>
+        <w:rPr>
+          <w:lang w:val="de-CH"/>
+        </w:rPr>
+        <w:t xml:space="preserve"> es hier verschiedene Gruppen gibt, für d</w:t>
       </w:r>
       <w:r>
         <w:rPr>
@@ -2346,7 +2606,21 @@
         <w:rPr>
           <w:lang w:val="de-CH"/>
         </w:rPr>
-        <w:t>abzielt. Erstens eine Möglichkeit telefonische Beratung in Bedarfssituationen herzustellen und zweitens eine Unterstützung bei der Medikamenteneinnahme anzubieten. Zusätzlich möchten wir in diesem Dokument bereits einen weiteren Bedarfsfall in seinen Grundzügen darlegen, der die Patientengruppe mit Boarderline Syndrom betrifft. Ihnen soll eine Hilfeleistung angeboten werden, indem ihnen eine Liste von Skills angezeigt wird.</w:t>
+        <w:t xml:space="preserve">abzielt. Erstens eine Möglichkeit telefonische Beratung in Bedarfssituationen herzustellen und zweitens eine Unterstützung bei der Medikamenteneinnahme anzubieten. Zusätzlich möchten wir in diesem Dokument bereits einen weiteren Bedarfsfall in seinen Grundzügen darlegen, der die Patientengruppe mit </w:t>
+      </w:r>
+      <w:proofErr w:type="spellStart"/>
+      <w:r>
+        <w:rPr>
+          <w:lang w:val="de-CH"/>
+        </w:rPr>
+        <w:t>Boarderline</w:t>
+      </w:r>
+      <w:proofErr w:type="spellEnd"/>
+      <w:r>
+        <w:rPr>
+          <w:lang w:val="de-CH"/>
+        </w:rPr>
+        <w:t xml:space="preserve"> Syndrom betrifft. Ihnen soll eine Hilfeleistung angeboten werden, indem ihnen eine Liste von Skills angezeigt wird.</w:t>
       </w:r>
     </w:p>
     <w:p>
@@ -2431,19 +2705,42 @@
           <w:lang w:val="de-CH"/>
         </w:rPr>
       </w:pPr>
+      <w:proofErr w:type="spellStart"/>
       <w:r>
         <w:rPr>
           <w:rStyle w:val="Betont"/>
           <w:lang w:val="de-CH"/>
         </w:rPr>
         <w:lastRenderedPageBreak/>
-        <w:t xml:space="preserve">Boarderline Syndrom: </w:t>
-      </w:r>
-      <w:r>
-        <w:rPr>
-          <w:lang w:val="de-CH"/>
-        </w:rPr>
-        <w:t xml:space="preserve">Die Borderline-Störung wird überwiegend bei Jugendlichen und jungen Erwachsenen diagnostiziert. Sie ist eine Störung der Psyche, die ganz anders ist als andere psychische Störungen: der Betroffene ist wie zerrissen in sich selbst, er ist orientierungslos so wie die Welt, in der wir leben. </w:t>
+        <w:t>Boarderline</w:t>
+      </w:r>
+      <w:proofErr w:type="spellEnd"/>
+      <w:r>
+        <w:rPr>
+          <w:rStyle w:val="Betont"/>
+          <w:lang w:val="de-CH"/>
+        </w:rPr>
+        <w:t xml:space="preserve"> Syndrom: </w:t>
+      </w:r>
+      <w:r>
+        <w:rPr>
+          <w:lang w:val="de-CH"/>
+        </w:rPr>
+        <w:t xml:space="preserve">Die </w:t>
+      </w:r>
+      <w:proofErr w:type="spellStart"/>
+      <w:r>
+        <w:rPr>
+          <w:lang w:val="de-CH"/>
+        </w:rPr>
+        <w:t>Borderline</w:t>
+      </w:r>
+      <w:proofErr w:type="spellEnd"/>
+      <w:r>
+        <w:rPr>
+          <w:lang w:val="de-CH"/>
+        </w:rPr>
+        <w:t xml:space="preserve">-Störung wird überwiegend bei Jugendlichen und jungen Erwachsenen diagnostiziert. Sie ist eine Störung der Psyche, die ganz anders ist als andere psychische Störungen: der Betroffene ist wie zerrissen in sich selbst, er ist orientierungslos so wie die Welt, in der wir leben. </w:t>
       </w:r>
       <w:sdt>
         <w:sdtPr>
@@ -2453,7 +2750,6 @@
           <w:id w:val="-1205092441"/>
           <w:citation/>
         </w:sdtPr>
-        <w:sdtEndPr/>
         <w:sdtContent>
           <w:r>
             <w:rPr>
@@ -2500,13 +2796,58 @@
           <w:rStyle w:val="Betont"/>
           <w:lang w:val="de-CH"/>
         </w:rPr>
-        <w:t xml:space="preserve">Skills im Zusammenhang mit der Boarderline Syndrom: </w:t>
-      </w:r>
-      <w:r>
-        <w:rPr>
-          <w:lang w:val="de-CH"/>
-        </w:rPr>
-        <w:t>Jedes Verhalten oder Material, welche für eine Entspannung hilft, kann eine Skills sein. Skills sind Methoden für die Selbsthilfe für Borderline Betroffene</w:t>
+        <w:t xml:space="preserve">Skills im Zusammenhang mit der </w:t>
+      </w:r>
+      <w:proofErr w:type="spellStart"/>
+      <w:r>
+        <w:rPr>
+          <w:rStyle w:val="Betont"/>
+          <w:lang w:val="de-CH"/>
+        </w:rPr>
+        <w:t>Boarderline</w:t>
+      </w:r>
+      <w:proofErr w:type="spellEnd"/>
+      <w:r>
+        <w:rPr>
+          <w:rStyle w:val="Betont"/>
+          <w:lang w:val="de-CH"/>
+        </w:rPr>
+        <w:t xml:space="preserve"> Syndrom</w:t>
+      </w:r>
+      <w:proofErr w:type="gramStart"/>
+      <w:r>
+        <w:rPr>
+          <w:rStyle w:val="Betont"/>
+          <w:lang w:val="de-CH"/>
+        </w:rPr>
+        <w:t xml:space="preserve">: </w:t>
+      </w:r>
+      <w:r>
+        <w:rPr>
+          <w:lang w:val="de-CH"/>
+        </w:rPr>
+        <w:t>Jedes</w:t>
+      </w:r>
+      <w:proofErr w:type="gramEnd"/>
+      <w:r>
+        <w:rPr>
+          <w:lang w:val="de-CH"/>
+        </w:rPr>
+        <w:t xml:space="preserve"> Verhalten oder Material, welche für eine Entspannung hilft, kann eine Skills sein. Skills sind Methoden für die Selbsthilfe für </w:t>
+      </w:r>
+      <w:proofErr w:type="spellStart"/>
+      <w:r>
+        <w:rPr>
+          <w:lang w:val="de-CH"/>
+        </w:rPr>
+        <w:t>Borderline</w:t>
+      </w:r>
+      <w:proofErr w:type="spellEnd"/>
+      <w:r>
+        <w:rPr>
+          <w:lang w:val="de-CH"/>
+        </w:rPr>
+        <w:t xml:space="preserve"> Betroffene</w:t>
       </w:r>
     </w:p>
     <w:p>
@@ -2527,9 +2868,17 @@
         <w:rPr>
           <w:lang w:val="de-CH"/>
         </w:rPr>
-        <w:t>User Requirements</w:t>
+        <w:t xml:space="preserve">User </w:t>
+      </w:r>
+      <w:proofErr w:type="spellStart"/>
+      <w:r>
+        <w:rPr>
+          <w:lang w:val="de-CH"/>
+        </w:rPr>
+        <w:t>Requirements</w:t>
       </w:r>
       <w:bookmarkEnd w:id="3"/>
+      <w:proofErr w:type="spellEnd"/>
       <w:r>
         <w:rPr>
           <w:i/>
@@ -2546,11 +2895,19 @@
         </w:rPr>
       </w:pPr>
       <w:bookmarkStart w:id="4" w:name="_Toc243892830"/>
-      <w:r>
-        <w:rPr>
-          <w:lang w:val="de-CH"/>
-        </w:rPr>
-        <w:t>Use Case</w:t>
+      <w:proofErr w:type="spellStart"/>
+      <w:r>
+        <w:rPr>
+          <w:lang w:val="de-CH"/>
+        </w:rPr>
+        <w:t>Use</w:t>
+      </w:r>
+      <w:proofErr w:type="spellEnd"/>
+      <w:r>
+        <w:rPr>
+          <w:lang w:val="de-CH"/>
+        </w:rPr>
+        <w:t xml:space="preserve"> Case</w:t>
       </w:r>
       <w:r>
         <w:rPr>
@@ -2624,33 +2981,33 @@
       <w:pPr>
         <w:pStyle w:val="Beschriftung"/>
       </w:pPr>
-      <w:bookmarkStart w:id="5" w:name="_Toc244005957"/>
-      <w:r>
-        <w:t xml:space="preserve">Figure </w:t>
-      </w:r>
-      <w:r>
-        <w:fldChar w:fldCharType="begin"/>
-      </w:r>
-      <w:r>
-        <w:instrText xml:space="preserve"> SEQ Figure \* ARABIC </w:instrText>
-      </w:r>
-      <w:r>
-        <w:fldChar w:fldCharType="separate"/>
-      </w:r>
-      <w:r>
-        <w:rPr>
-          <w:noProof/>
-        </w:rPr>
-        <w:t>1</w:t>
-      </w:r>
-      <w:r>
-        <w:rPr>
-          <w:noProof/>
-        </w:rPr>
-        <w:fldChar w:fldCharType="end"/>
-      </w:r>
-      <w:r>
-        <w:t>: Use Case Übersichtsdiagram</w:t>
+      <w:bookmarkStart w:id="5" w:name="_Toc244094042"/>
+      <w:proofErr w:type="spellStart"/>
+      <w:r>
+        <w:t>Figure</w:t>
+      </w:r>
+      <w:proofErr w:type="spellEnd"/>
+      <w:r>
+        <w:t xml:space="preserve"> </w:t>
+      </w:r>
+      <w:fldSimple w:instr=" SEQ Figure \* ARABIC ">
+        <w:r>
+          <w:rPr>
+            <w:noProof/>
+          </w:rPr>
+          <w:t>1</w:t>
+        </w:r>
+      </w:fldSimple>
+      <w:r>
+        <w:t xml:space="preserve">: </w:t>
+      </w:r>
+      <w:proofErr w:type="spellStart"/>
+      <w:r>
+        <w:t>Use</w:t>
+      </w:r>
+      <w:proofErr w:type="spellEnd"/>
+      <w:r>
+        <w:t xml:space="preserve"> Case Übersichtsdiagram</w:t>
       </w:r>
       <w:bookmarkEnd w:id="5"/>
     </w:p>
@@ -2658,9 +3015,14 @@
       <w:pPr>
         <w:pStyle w:val="berschrift2"/>
       </w:pPr>
+      <w:proofErr w:type="spellStart"/>
       <w:r>
         <w:lastRenderedPageBreak/>
-        <w:t>Use Case Help</w:t>
+        <w:t>Use</w:t>
+      </w:r>
+      <w:proofErr w:type="spellEnd"/>
+      <w:r>
+        <w:t xml:space="preserve"> Case Help</w:t>
       </w:r>
     </w:p>
     <w:p>
@@ -2725,36 +3087,56 @@
         </w:rPr>
       </w:pPr>
       <w:bookmarkStart w:id="6" w:name="_Toc244005754"/>
-      <w:bookmarkStart w:id="7" w:name="_Toc244005958"/>
-      <w:r>
-        <w:t xml:space="preserve">Figure </w:t>
-      </w:r>
-      <w:r>
-        <w:fldChar w:fldCharType="begin"/>
-      </w:r>
-      <w:r>
-        <w:instrText xml:space="preserve"> SEQ Figure \* ARABIC </w:instrText>
-      </w:r>
-      <w:r>
-        <w:fldChar w:fldCharType="separate"/>
-      </w:r>
-      <w:r>
-        <w:rPr>
-          <w:noProof/>
-        </w:rPr>
-        <w:t>2</w:t>
-      </w:r>
-      <w:r>
-        <w:rPr>
-          <w:noProof/>
-        </w:rPr>
-        <w:fldChar w:fldCharType="end"/>
-      </w:r>
-      <w:r>
-        <w:rPr>
-          <w:lang w:val="de-CH"/>
-        </w:rPr>
-        <w:t>: Use Case Diagram "Help"</w:t>
+      <w:bookmarkStart w:id="7" w:name="_Toc244094043"/>
+      <w:proofErr w:type="spellStart"/>
+      <w:r>
+        <w:t>Figure</w:t>
+      </w:r>
+      <w:proofErr w:type="spellEnd"/>
+      <w:r>
+        <w:t xml:space="preserve"> </w:t>
+      </w:r>
+      <w:fldSimple w:instr=" SEQ Figure \* ARABIC ">
+        <w:r>
+          <w:rPr>
+            <w:noProof/>
+          </w:rPr>
+          <w:t>2</w:t>
+        </w:r>
+      </w:fldSimple>
+      <w:r>
+        <w:rPr>
+          <w:lang w:val="de-CH"/>
+        </w:rPr>
+        <w:t xml:space="preserve">: </w:t>
+      </w:r>
+      <w:proofErr w:type="spellStart"/>
+      <w:r>
+        <w:rPr>
+          <w:lang w:val="de-CH"/>
+        </w:rPr>
+        <w:t>Use</w:t>
+      </w:r>
+      <w:proofErr w:type="spellEnd"/>
+      <w:r>
+        <w:rPr>
+          <w:lang w:val="de-CH"/>
+        </w:rPr>
+        <w:t xml:space="preserve"> Case </w:t>
+      </w:r>
+      <w:proofErr w:type="spellStart"/>
+      <w:r>
+        <w:rPr>
+          <w:lang w:val="de-CH"/>
+        </w:rPr>
+        <w:t>Diagram</w:t>
+      </w:r>
+      <w:proofErr w:type="spellEnd"/>
+      <w:r>
+        <w:rPr>
+          <w:lang w:val="de-CH"/>
+        </w:rPr>
+        <w:t xml:space="preserve"> "Help"</w:t>
       </w:r>
       <w:bookmarkEnd w:id="6"/>
       <w:bookmarkEnd w:id="7"/>
@@ -2767,11 +3149,19 @@
         </w:rPr>
       </w:pPr>
       <w:bookmarkStart w:id="8" w:name="_Toc243892831"/>
-      <w:r>
-        <w:rPr>
-          <w:lang w:val="de-CH"/>
-        </w:rPr>
-        <w:t>Use C</w:t>
+      <w:proofErr w:type="spellStart"/>
+      <w:r>
+        <w:rPr>
+          <w:lang w:val="de-CH"/>
+        </w:rPr>
+        <w:t>Use</w:t>
+      </w:r>
+      <w:proofErr w:type="spellEnd"/>
+      <w:r>
+        <w:rPr>
+          <w:lang w:val="de-CH"/>
+        </w:rPr>
+        <w:t xml:space="preserve"> C</w:t>
       </w:r>
       <w:r>
         <w:rPr>
@@ -2826,7 +3216,15 @@
               <w:pStyle w:val="Tabelle"/>
             </w:pPr>
             <w:r>
-              <w:t>Nr. and Name:</w:t>
+              <w:t xml:space="preserve">Nr. </w:t>
+            </w:r>
+            <w:proofErr w:type="spellStart"/>
+            <w:r>
+              <w:t>and</w:t>
+            </w:r>
+            <w:proofErr w:type="spellEnd"/>
+            <w:r>
+              <w:t xml:space="preserve"> Name:</w:t>
             </w:r>
           </w:p>
         </w:tc>
@@ -2942,8 +3340,13 @@
             <w:pPr>
               <w:pStyle w:val="Tabelle"/>
             </w:pPr>
-            <w:r>
-              <w:t>Actors:</w:t>
+            <w:proofErr w:type="spellStart"/>
+            <w:r>
+              <w:t>Actors</w:t>
+            </w:r>
+            <w:proofErr w:type="spellEnd"/>
+            <w:r>
+              <w:t>:</w:t>
             </w:r>
           </w:p>
         </w:tc>
@@ -2981,8 +3384,29 @@
             <w:pPr>
               <w:pStyle w:val="Tabelle"/>
             </w:pPr>
-            <w:r>
-              <w:t>Starting Event and Preconditions:</w:t>
+            <w:proofErr w:type="spellStart"/>
+            <w:r>
+              <w:t>Starting</w:t>
+            </w:r>
+            <w:proofErr w:type="spellEnd"/>
+            <w:r>
+              <w:t xml:space="preserve"> Event </w:t>
+            </w:r>
+            <w:proofErr w:type="spellStart"/>
+            <w:r>
+              <w:t>and</w:t>
+            </w:r>
+            <w:proofErr w:type="spellEnd"/>
+            <w:r>
+              <w:t xml:space="preserve"> </w:t>
+            </w:r>
+            <w:proofErr w:type="spellStart"/>
+            <w:r>
+              <w:t>Preconditions</w:t>
+            </w:r>
+            <w:proofErr w:type="spellEnd"/>
+            <w:r>
+              <w:t>:</w:t>
             </w:r>
           </w:p>
         </w:tc>
@@ -3028,8 +3452,29 @@
             <w:pPr>
               <w:pStyle w:val="Tabelle"/>
             </w:pPr>
-            <w:r>
-              <w:t>Result and Postconditions:</w:t>
+            <w:proofErr w:type="spellStart"/>
+            <w:r>
+              <w:t>Result</w:t>
+            </w:r>
+            <w:proofErr w:type="spellEnd"/>
+            <w:r>
+              <w:t xml:space="preserve"> </w:t>
+            </w:r>
+            <w:proofErr w:type="spellStart"/>
+            <w:r>
+              <w:t>and</w:t>
+            </w:r>
+            <w:proofErr w:type="spellEnd"/>
+            <w:r>
+              <w:t xml:space="preserve"> </w:t>
+            </w:r>
+            <w:proofErr w:type="spellStart"/>
+            <w:r>
+              <w:t>Postconditions</w:t>
+            </w:r>
+            <w:proofErr w:type="spellEnd"/>
+            <w:r>
+              <w:t>:</w:t>
             </w:r>
           </w:p>
         </w:tc>
@@ -3060,8 +3505,13 @@
         <w:pStyle w:val="Nebentitel5"/>
         <w:ind w:left="0"/>
       </w:pPr>
-      <w:r>
-        <w:t>Steps:</w:t>
+      <w:proofErr w:type="spellStart"/>
+      <w:r>
+        <w:t>Steps</w:t>
+      </w:r>
+      <w:proofErr w:type="spellEnd"/>
+      <w:r>
+        <w:t>:</w:t>
       </w:r>
     </w:p>
     <w:tbl>
@@ -3109,9 +3559,11 @@
             <w:pPr>
               <w:pStyle w:val="Tabelle"/>
             </w:pPr>
+            <w:proofErr w:type="spellStart"/>
             <w:r>
               <w:t>Actor</w:t>
             </w:r>
+            <w:proofErr w:type="spellEnd"/>
           </w:p>
         </w:tc>
         <w:tc>
@@ -3420,8 +3872,21 @@
         <w:pStyle w:val="Nebentitel5"/>
         <w:ind w:left="0"/>
       </w:pPr>
-      <w:r>
-        <w:t>Exceptions, Variants:</w:t>
+      <w:proofErr w:type="spellStart"/>
+      <w:r>
+        <w:t>Exceptions</w:t>
+      </w:r>
+      <w:proofErr w:type="spellEnd"/>
+      <w:r>
+        <w:t xml:space="preserve">, </w:t>
+      </w:r>
+      <w:proofErr w:type="spellStart"/>
+      <w:r>
+        <w:t>Variants</w:t>
+      </w:r>
+      <w:proofErr w:type="spellEnd"/>
+      <w:r>
+        <w:t>:</w:t>
       </w:r>
     </w:p>
     <w:tbl>
@@ -3469,9 +3934,11 @@
             <w:pPr>
               <w:pStyle w:val="Tabelle"/>
             </w:pPr>
+            <w:proofErr w:type="spellStart"/>
             <w:r>
               <w:t>Actor</w:t>
             </w:r>
+            <w:proofErr w:type="spellEnd"/>
           </w:p>
         </w:tc>
         <w:tc>
@@ -3486,9 +3953,11 @@
             <w:pPr>
               <w:pStyle w:val="Tabelle"/>
             </w:pPr>
+            <w:proofErr w:type="spellStart"/>
             <w:r>
               <w:t>Step</w:t>
             </w:r>
+            <w:proofErr w:type="spellEnd"/>
           </w:p>
         </w:tc>
       </w:tr>
@@ -3609,7 +4078,21 @@
               <w:rPr>
                 <w:lang w:val="de-CH"/>
               </w:rPr>
-              <w:t>Fehlerszenario 2: Angerufene Nummer ist besetzt . Die Auswahl soll wieder angezeigt werden.</w:t>
+              <w:t xml:space="preserve">Fehlerszenario 2: Angerufene Nummer ist </w:t>
+            </w:r>
+            <w:proofErr w:type="gramStart"/>
+            <w:r>
+              <w:rPr>
+                <w:lang w:val="de-CH"/>
+              </w:rPr>
+              <w:t>besetzt .</w:t>
+            </w:r>
+            <w:proofErr w:type="gramEnd"/>
+            <w:r>
+              <w:rPr>
+                <w:lang w:val="de-CH"/>
+              </w:rPr>
+              <w:t xml:space="preserve"> Die Auswahl soll wieder angezeigt werden.</w:t>
             </w:r>
           </w:p>
         </w:tc>
@@ -3619,10 +4102,20 @@
       <w:pPr>
         <w:pStyle w:val="berschrift2"/>
       </w:pPr>
+      <w:proofErr w:type="spellStart"/>
       <w:r>
         <w:lastRenderedPageBreak/>
-        <w:t>Use Case Medication</w:t>
-      </w:r>
+        <w:t>Use</w:t>
+      </w:r>
+      <w:proofErr w:type="spellEnd"/>
+      <w:r>
+        <w:t xml:space="preserve"> Case </w:t>
+      </w:r>
+      <w:proofErr w:type="spellStart"/>
+      <w:r>
+        <w:t>Medication</w:t>
+      </w:r>
+      <w:proofErr w:type="spellEnd"/>
     </w:p>
     <w:p>
       <w:pPr>
@@ -3686,48 +4179,84 @@
         </w:rPr>
       </w:pPr>
       <w:bookmarkStart w:id="9" w:name="_Toc244005755"/>
-      <w:bookmarkStart w:id="10" w:name="_Toc244005959"/>
-      <w:r>
-        <w:t xml:space="preserve">Figure </w:t>
-      </w:r>
-      <w:r>
-        <w:fldChar w:fldCharType="begin"/>
-      </w:r>
-      <w:r>
-        <w:instrText xml:space="preserve"> SEQ Figure \* ARABIC </w:instrText>
-      </w:r>
-      <w:r>
-        <w:fldChar w:fldCharType="separate"/>
-      </w:r>
-      <w:r>
-        <w:rPr>
-          <w:noProof/>
-        </w:rPr>
-        <w:t>3</w:t>
-      </w:r>
-      <w:r>
-        <w:rPr>
-          <w:noProof/>
-        </w:rPr>
-        <w:fldChar w:fldCharType="end"/>
-      </w:r>
-      <w:r>
-        <w:rPr>
-          <w:lang w:val="de-CH"/>
-        </w:rPr>
-        <w:t>: Use Case Diagram "</w:t>
-      </w:r>
+      <w:bookmarkStart w:id="10" w:name="_Toc244094044"/>
+      <w:proofErr w:type="spellStart"/>
+      <w:r>
+        <w:t>Figure</w:t>
+      </w:r>
+      <w:proofErr w:type="spellEnd"/>
+      <w:r>
+        <w:t xml:space="preserve"> </w:t>
+      </w:r>
+      <w:fldSimple w:instr=" SEQ Figure \* ARABIC ">
+        <w:r>
+          <w:rPr>
+            <w:noProof/>
+          </w:rPr>
+          <w:t>3</w:t>
+        </w:r>
+      </w:fldSimple>
+      <w:r>
+        <w:rPr>
+          <w:lang w:val="de-CH"/>
+        </w:rPr>
+        <w:t xml:space="preserve">: </w:t>
+      </w:r>
+      <w:proofErr w:type="spellStart"/>
+      <w:r>
+        <w:rPr>
+          <w:lang w:val="de-CH"/>
+        </w:rPr>
+        <w:t>Use</w:t>
+      </w:r>
+      <w:proofErr w:type="spellEnd"/>
+      <w:r>
+        <w:rPr>
+          <w:lang w:val="de-CH"/>
+        </w:rPr>
+        <w:t xml:space="preserve"> Case </w:t>
+      </w:r>
+      <w:proofErr w:type="spellStart"/>
+      <w:r>
+        <w:rPr>
+          <w:lang w:val="de-CH"/>
+        </w:rPr>
+        <w:t>Diagram</w:t>
+      </w:r>
+      <w:proofErr w:type="spellEnd"/>
+      <w:r>
+        <w:rPr>
+          <w:lang w:val="de-CH"/>
+        </w:rPr>
+        <w:t xml:space="preserve"> "</w:t>
+      </w:r>
+      <w:proofErr w:type="spellStart"/>
       <w:r>
         <w:rPr>
           <w:lang w:val="de-CH"/>
         </w:rPr>
         <w:t>Medication</w:t>
       </w:r>
-      <w:r>
-        <w:rPr>
-          <w:lang w:val="de-CH"/>
-        </w:rPr>
-        <w:t xml:space="preserve"> Reminder"</w:t>
+      <w:proofErr w:type="spellEnd"/>
+      <w:r>
+        <w:rPr>
+          <w:lang w:val="de-CH"/>
+        </w:rPr>
+        <w:t xml:space="preserve"> </w:t>
+      </w:r>
+      <w:proofErr w:type="spellStart"/>
+      <w:r>
+        <w:rPr>
+          <w:lang w:val="de-CH"/>
+        </w:rPr>
+        <w:t>Reminder</w:t>
+      </w:r>
+      <w:proofErr w:type="spellEnd"/>
+      <w:r>
+        <w:rPr>
+          <w:lang w:val="de-CH"/>
+        </w:rPr>
+        <w:t>"</w:t>
       </w:r>
       <w:bookmarkEnd w:id="9"/>
       <w:bookmarkEnd w:id="10"/>
@@ -3740,19 +4269,29 @@
         </w:rPr>
       </w:pPr>
       <w:bookmarkStart w:id="11" w:name="_Toc243892832"/>
-      <w:r>
-        <w:rPr>
-          <w:lang w:val="de-CH"/>
-        </w:rPr>
-        <w:t xml:space="preserve">Use Case Scenario </w:t>
+      <w:proofErr w:type="spellStart"/>
+      <w:r>
+        <w:rPr>
+          <w:lang w:val="de-CH"/>
+        </w:rPr>
+        <w:t>Use</w:t>
+      </w:r>
+      <w:proofErr w:type="spellEnd"/>
+      <w:r>
+        <w:rPr>
+          <w:lang w:val="de-CH"/>
+        </w:rPr>
+        <w:t xml:space="preserve"> Case Scenario </w:t>
       </w:r>
       <w:bookmarkEnd w:id="11"/>
+      <w:proofErr w:type="spellStart"/>
       <w:r>
         <w:rPr>
           <w:lang w:val="de-CH"/>
         </w:rPr>
         <w:t>Medication</w:t>
       </w:r>
+      <w:proofErr w:type="spellEnd"/>
     </w:p>
     <w:tbl>
       <w:tblPr>
@@ -3793,7 +4332,15 @@
               <w:pStyle w:val="Tabelle"/>
             </w:pPr>
             <w:r>
-              <w:t>Nr. and Name:</w:t>
+              <w:t xml:space="preserve">Nr. </w:t>
+            </w:r>
+            <w:proofErr w:type="spellStart"/>
+            <w:r>
+              <w:t>and</w:t>
+            </w:r>
+            <w:proofErr w:type="spellEnd"/>
+            <w:r>
+              <w:t xml:space="preserve"> Name:</w:t>
             </w:r>
           </w:p>
         </w:tc>
@@ -3810,7 +4357,15 @@
               <w:pStyle w:val="Tabelle"/>
             </w:pPr>
             <w:r>
-              <w:t>002 Reminder für die Medikamenteneinnahme</w:t>
+              <w:t xml:space="preserve">002 </w:t>
+            </w:r>
+            <w:proofErr w:type="spellStart"/>
+            <w:r>
+              <w:t>Reminder</w:t>
+            </w:r>
+            <w:proofErr w:type="spellEnd"/>
+            <w:r>
+              <w:t xml:space="preserve"> für die Medikamenteneinnahme</w:t>
             </w:r>
           </w:p>
         </w:tc>
@@ -3888,7 +4443,23 @@
               <w:pStyle w:val="Tabelle"/>
             </w:pPr>
             <w:r>
-              <w:t>Ein Reminder erinnert Patient an Medikamenteinnahme zur richtigen Zeit und in der korrekten Dosis</w:t>
+              <w:t xml:space="preserve">Ein </w:t>
+            </w:r>
+            <w:proofErr w:type="spellStart"/>
+            <w:r>
+              <w:t>Reminder</w:t>
+            </w:r>
+            <w:proofErr w:type="spellEnd"/>
+            <w:r>
+              <w:t xml:space="preserve"> erinnert Patient an </w:t>
+            </w:r>
+            <w:proofErr w:type="spellStart"/>
+            <w:r>
+              <w:t>Medikamenteinnahme</w:t>
+            </w:r>
+            <w:proofErr w:type="spellEnd"/>
+            <w:r>
+              <w:t xml:space="preserve"> zur richtigen Zeit und in der korrekten Dosis</w:t>
             </w:r>
           </w:p>
         </w:tc>
@@ -3909,8 +4480,13 @@
             <w:pPr>
               <w:pStyle w:val="Tabelle"/>
             </w:pPr>
-            <w:r>
-              <w:t>Actors:</w:t>
+            <w:proofErr w:type="spellStart"/>
+            <w:r>
+              <w:t>Actors</w:t>
+            </w:r>
+            <w:proofErr w:type="spellEnd"/>
+            <w:r>
+              <w:t>:</w:t>
             </w:r>
           </w:p>
         </w:tc>
@@ -3948,8 +4524,29 @@
             <w:pPr>
               <w:pStyle w:val="Tabelle"/>
             </w:pPr>
-            <w:r>
-              <w:t>Starting Event and Preconditions:</w:t>
+            <w:proofErr w:type="spellStart"/>
+            <w:r>
+              <w:t>Starting</w:t>
+            </w:r>
+            <w:proofErr w:type="spellEnd"/>
+            <w:r>
+              <w:t xml:space="preserve"> Event </w:t>
+            </w:r>
+            <w:proofErr w:type="spellStart"/>
+            <w:r>
+              <w:t>and</w:t>
+            </w:r>
+            <w:proofErr w:type="spellEnd"/>
+            <w:r>
+              <w:t xml:space="preserve"> </w:t>
+            </w:r>
+            <w:proofErr w:type="spellStart"/>
+            <w:r>
+              <w:t>Preconditions</w:t>
+            </w:r>
+            <w:proofErr w:type="spellEnd"/>
+            <w:r>
+              <w:t>:</w:t>
             </w:r>
           </w:p>
         </w:tc>
@@ -3995,8 +4592,29 @@
             <w:pPr>
               <w:pStyle w:val="Tabelle"/>
             </w:pPr>
-            <w:r>
-              <w:t>Result and Postconditions:</w:t>
+            <w:proofErr w:type="spellStart"/>
+            <w:r>
+              <w:t>Result</w:t>
+            </w:r>
+            <w:proofErr w:type="spellEnd"/>
+            <w:r>
+              <w:t xml:space="preserve"> </w:t>
+            </w:r>
+            <w:proofErr w:type="spellStart"/>
+            <w:r>
+              <w:t>and</w:t>
+            </w:r>
+            <w:proofErr w:type="spellEnd"/>
+            <w:r>
+              <w:t xml:space="preserve"> </w:t>
+            </w:r>
+            <w:proofErr w:type="spellStart"/>
+            <w:r>
+              <w:t>Postconditions</w:t>
+            </w:r>
+            <w:proofErr w:type="spellEnd"/>
+            <w:r>
+              <w:t>:</w:t>
             </w:r>
           </w:p>
         </w:tc>
@@ -4024,8 +4642,13 @@
         <w:pStyle w:val="Nebentitel5"/>
         <w:ind w:left="0"/>
       </w:pPr>
-      <w:r>
-        <w:t>Steps:</w:t>
+      <w:proofErr w:type="spellStart"/>
+      <w:r>
+        <w:t>Steps</w:t>
+      </w:r>
+      <w:proofErr w:type="spellEnd"/>
+      <w:r>
+        <w:t>:</w:t>
       </w:r>
     </w:p>
     <w:tbl>
@@ -4073,9 +4696,11 @@
             <w:pPr>
               <w:pStyle w:val="Tabelle"/>
             </w:pPr>
+            <w:proofErr w:type="spellStart"/>
             <w:r>
               <w:t>Actor</w:t>
             </w:r>
+            <w:proofErr w:type="spellEnd"/>
           </w:p>
         </w:tc>
         <w:tc>
@@ -4499,8 +5124,21 @@
         <w:pStyle w:val="Nebentitel5"/>
         <w:ind w:left="0"/>
       </w:pPr>
-      <w:r>
-        <w:t>Exceptions, Variants:</w:t>
+      <w:proofErr w:type="spellStart"/>
+      <w:r>
+        <w:t>Exceptions</w:t>
+      </w:r>
+      <w:proofErr w:type="spellEnd"/>
+      <w:r>
+        <w:t xml:space="preserve">, </w:t>
+      </w:r>
+      <w:proofErr w:type="spellStart"/>
+      <w:r>
+        <w:t>Variants</w:t>
+      </w:r>
+      <w:proofErr w:type="spellEnd"/>
+      <w:r>
+        <w:t>:</w:t>
       </w:r>
     </w:p>
     <w:tbl>
@@ -4548,9 +5186,11 @@
             <w:pPr>
               <w:pStyle w:val="Tabelle"/>
             </w:pPr>
+            <w:proofErr w:type="spellStart"/>
             <w:r>
               <w:t>Actor</w:t>
             </w:r>
+            <w:proofErr w:type="spellEnd"/>
           </w:p>
         </w:tc>
         <w:tc>
@@ -4565,9 +5205,11 @@
             <w:pPr>
               <w:pStyle w:val="Tabelle"/>
             </w:pPr>
+            <w:proofErr w:type="spellStart"/>
             <w:r>
               <w:t>Step</w:t>
             </w:r>
+            <w:proofErr w:type="spellEnd"/>
           </w:p>
         </w:tc>
       </w:tr>
@@ -4620,7 +5262,39 @@
               <w:pStyle w:val="Tabelle"/>
             </w:pPr>
             <w:r>
-              <w:t>Patient ignoriert Reminder von App. Ein neuer Timer wird gesetzt. Beim Zwieiten „Ignore“ wird das Medikament als „nicht eingenommen“ im Logfile eingetragen</w:t>
+              <w:t xml:space="preserve">Patient ignoriert </w:t>
+            </w:r>
+            <w:proofErr w:type="spellStart"/>
+            <w:r>
+              <w:t>Reminder</w:t>
+            </w:r>
+            <w:proofErr w:type="spellEnd"/>
+            <w:r>
+              <w:t xml:space="preserve"> von App. Ein neuer </w:t>
+            </w:r>
+            <w:proofErr w:type="spellStart"/>
+            <w:r>
+              <w:t>Timer</w:t>
+            </w:r>
+            <w:proofErr w:type="spellEnd"/>
+            <w:r>
+              <w:t xml:space="preserve"> wird gesetzt. Beim </w:t>
+            </w:r>
+            <w:proofErr w:type="spellStart"/>
+            <w:r>
+              <w:t>Zwieiten</w:t>
+            </w:r>
+            <w:proofErr w:type="spellEnd"/>
+            <w:r>
+              <w:t xml:space="preserve"> „</w:t>
+            </w:r>
+            <w:proofErr w:type="spellStart"/>
+            <w:r>
+              <w:t>Ignore</w:t>
+            </w:r>
+            <w:proofErr w:type="spellEnd"/>
+            <w:r>
+              <w:t>“ wird das Medikament als „nicht eingenommen“ im Logfile eingetragen</w:t>
             </w:r>
           </w:p>
         </w:tc>
@@ -4677,7 +5351,31 @@
               <w:pStyle w:val="Tabelle"/>
             </w:pPr>
             <w:r>
-              <w:t>Gelangt ohne die Reminderfunktion zum Punkt 4 mit der Anzeige von Medikamenten, die regelmässig eingenommen werden sollen.</w:t>
+              <w:t xml:space="preserve">Gelangt ohne die </w:t>
+            </w:r>
+            <w:proofErr w:type="spellStart"/>
+            <w:r>
+              <w:t>Reminderfunktion</w:t>
+            </w:r>
+            <w:proofErr w:type="spellEnd"/>
+            <w:r>
+              <w:t xml:space="preserve"> zum Punkt 4 mit der Anzeige von Medikamenten</w:t>
+            </w:r>
+            <w:proofErr w:type="gramStart"/>
+            <w:r>
+              <w:t>, die</w:t>
+            </w:r>
+            <w:proofErr w:type="gramEnd"/>
+            <w:r>
+              <w:t xml:space="preserve"> </w:t>
+            </w:r>
+            <w:proofErr w:type="spellStart"/>
+            <w:r>
+              <w:t>regelmässig</w:t>
+            </w:r>
+            <w:proofErr w:type="spellEnd"/>
+            <w:r>
+              <w:t xml:space="preserve"> eingenommen werden sollen.</w:t>
             </w:r>
           </w:p>
         </w:tc>
@@ -4734,7 +5432,15 @@
               <w:pStyle w:val="Tabelle"/>
             </w:pPr>
             <w:r>
-              <w:t>Bei Auswahl „Später“ wird ein neuer Timer gesetzt</w:t>
+              <w:t xml:space="preserve">Bei Auswahl „Später“ wird ein neuer </w:t>
+            </w:r>
+            <w:proofErr w:type="spellStart"/>
+            <w:r>
+              <w:t>Timer</w:t>
+            </w:r>
+            <w:proofErr w:type="spellEnd"/>
+            <w:r>
+              <w:t xml:space="preserve"> gesetzt</w:t>
             </w:r>
           </w:p>
         </w:tc>
@@ -4745,8 +5451,13 @@
       <w:pPr>
         <w:pStyle w:val="berschrift2"/>
       </w:pPr>
-      <w:r>
-        <w:t>Use Case Skills</w:t>
+      <w:proofErr w:type="spellStart"/>
+      <w:r>
+        <w:t>Use</w:t>
+      </w:r>
+      <w:proofErr w:type="spellEnd"/>
+      <w:r>
+        <w:t xml:space="preserve"> Case Skills</w:t>
       </w:r>
     </w:p>
     <w:p>
@@ -4801,33 +5512,33 @@
       <w:pPr>
         <w:pStyle w:val="Beschriftung"/>
       </w:pPr>
-      <w:bookmarkStart w:id="12" w:name="_Toc244005960"/>
-      <w:r>
-        <w:t xml:space="preserve">Figure </w:t>
-      </w:r>
-      <w:r>
-        <w:fldChar w:fldCharType="begin"/>
-      </w:r>
-      <w:r>
-        <w:instrText xml:space="preserve"> SEQ Figure \* ARABIC </w:instrText>
-      </w:r>
-      <w:r>
-        <w:fldChar w:fldCharType="separate"/>
-      </w:r>
-      <w:r>
-        <w:rPr>
-          <w:noProof/>
-        </w:rPr>
-        <w:t>4</w:t>
-      </w:r>
-      <w:r>
-        <w:rPr>
-          <w:noProof/>
-        </w:rPr>
-        <w:fldChar w:fldCharType="end"/>
-      </w:r>
-      <w:r>
-        <w:t>: Use Case Diagramm "Skills"</w:t>
+      <w:bookmarkStart w:id="12" w:name="_Toc244094045"/>
+      <w:proofErr w:type="spellStart"/>
+      <w:r>
+        <w:t>Figure</w:t>
+      </w:r>
+      <w:proofErr w:type="spellEnd"/>
+      <w:r>
+        <w:t xml:space="preserve"> </w:t>
+      </w:r>
+      <w:fldSimple w:instr=" SEQ Figure \* ARABIC ">
+        <w:r>
+          <w:rPr>
+            <w:noProof/>
+          </w:rPr>
+          <w:t>4</w:t>
+        </w:r>
+      </w:fldSimple>
+      <w:r>
+        <w:t xml:space="preserve">: </w:t>
+      </w:r>
+      <w:proofErr w:type="spellStart"/>
+      <w:r>
+        <w:t>Use</w:t>
+      </w:r>
+      <w:proofErr w:type="spellEnd"/>
+      <w:r>
+        <w:t xml:space="preserve"> Case Diagramm "Skills"</w:t>
       </w:r>
       <w:bookmarkEnd w:id="12"/>
     </w:p>
@@ -4835,9 +5546,14 @@
       <w:pPr>
         <w:pStyle w:val="berschrift2"/>
       </w:pPr>
+      <w:proofErr w:type="spellStart"/>
       <w:r>
         <w:lastRenderedPageBreak/>
-        <w:t>Use Case Settings</w:t>
+        <w:t>Use</w:t>
+      </w:r>
+      <w:proofErr w:type="spellEnd"/>
+      <w:r>
+        <w:t xml:space="preserve"> Case Settings</w:t>
       </w:r>
     </w:p>
     <w:p>
@@ -4899,39 +5615,53 @@
       <w:pPr>
         <w:pStyle w:val="Beschriftung"/>
       </w:pPr>
-      <w:bookmarkStart w:id="14" w:name="_Toc244005961"/>
-      <w:r>
-        <w:t xml:space="preserve">Figure </w:t>
-      </w:r>
-      <w:r>
-        <w:fldChar w:fldCharType="begin"/>
-      </w:r>
-      <w:r>
-        <w:instrText xml:space="preserve"> SEQ Figure \* ARABIC </w:instrText>
-      </w:r>
-      <w:r>
-        <w:fldChar w:fldCharType="separate"/>
-      </w:r>
-      <w:r>
-        <w:rPr>
-          <w:noProof/>
-        </w:rPr>
-        <w:t>5</w:t>
-      </w:r>
-      <w:r>
-        <w:rPr>
-          <w:noProof/>
-        </w:rPr>
-        <w:fldChar w:fldCharType="end"/>
-      </w:r>
+      <w:bookmarkStart w:id="14" w:name="_Toc244094046"/>
+      <w:proofErr w:type="spellStart"/>
+      <w:r>
+        <w:t>Figure</w:t>
+      </w:r>
+      <w:proofErr w:type="spellEnd"/>
+      <w:r>
+        <w:t xml:space="preserve"> </w:t>
+      </w:r>
+      <w:fldSimple w:instr=" SEQ Figure \* ARABIC ">
+        <w:r>
+          <w:rPr>
+            <w:noProof/>
+          </w:rPr>
+          <w:t>5</w:t>
+        </w:r>
+      </w:fldSimple>
       <w:r>
         <w:t xml:space="preserve">: </w:t>
       </w:r>
-      <w:r>
-        <w:rPr>
-          <w:lang w:val="de-CH"/>
-        </w:rPr>
-        <w:t>Use Case Diagram "Settings"</w:t>
+      <w:proofErr w:type="spellStart"/>
+      <w:r>
+        <w:rPr>
+          <w:lang w:val="de-CH"/>
+        </w:rPr>
+        <w:t>Use</w:t>
+      </w:r>
+      <w:proofErr w:type="spellEnd"/>
+      <w:r>
+        <w:rPr>
+          <w:lang w:val="de-CH"/>
+        </w:rPr>
+        <w:t xml:space="preserve"> Case </w:t>
+      </w:r>
+      <w:proofErr w:type="spellStart"/>
+      <w:r>
+        <w:rPr>
+          <w:lang w:val="de-CH"/>
+        </w:rPr>
+        <w:t>Diagram</w:t>
+      </w:r>
+      <w:proofErr w:type="spellEnd"/>
+      <w:r>
+        <w:rPr>
+          <w:lang w:val="de-CH"/>
+        </w:rPr>
+        <w:t xml:space="preserve"> "Settings"</w:t>
       </w:r>
       <w:bookmarkEnd w:id="13"/>
       <w:bookmarkEnd w:id="14"/>
@@ -4958,13 +5688,29 @@
         </w:rPr>
       </w:pPr>
       <w:bookmarkStart w:id="15" w:name="_Toc243892833"/>
-      <w:r>
-        <w:rPr>
-          <w:lang w:val="de-CH"/>
-        </w:rPr>
-        <w:t>Nonfunctional System Requirements</w:t>
+      <w:proofErr w:type="spellStart"/>
+      <w:r>
+        <w:rPr>
+          <w:lang w:val="de-CH"/>
+        </w:rPr>
+        <w:t>Nonfunctional</w:t>
+      </w:r>
+      <w:proofErr w:type="spellEnd"/>
+      <w:r>
+        <w:rPr>
+          <w:lang w:val="de-CH"/>
+        </w:rPr>
+        <w:t xml:space="preserve"> System </w:t>
+      </w:r>
+      <w:proofErr w:type="spellStart"/>
+      <w:r>
+        <w:rPr>
+          <w:lang w:val="de-CH"/>
+        </w:rPr>
+        <w:t>Requirements</w:t>
       </w:r>
       <w:bookmarkEnd w:id="15"/>
+      <w:proofErr w:type="spellEnd"/>
     </w:p>
     <w:p>
       <w:pPr>
@@ -5014,22 +5760,415 @@
           <w:i/>
           <w:lang w:val="de-CH"/>
         </w:rPr>
-        <w:t>This chapter should present a high-level overview of the anticipated system architecture, showing the distribution of functions across system modules.</w:t>
-      </w:r>
-    </w:p>
-    <w:p>
-      <w:pPr>
+        <w:t xml:space="preserve">This </w:t>
+      </w:r>
+      <w:proofErr w:type="spellStart"/>
+      <w:r>
         <w:rPr>
           <w:i/>
           <w:lang w:val="de-CH"/>
         </w:rPr>
-      </w:pPr>
+        <w:t>chapter</w:t>
+      </w:r>
+      <w:proofErr w:type="spellEnd"/>
       <w:r>
         <w:rPr>
           <w:i/>
           <w:lang w:val="de-CH"/>
         </w:rPr>
-        <w:t>Architectural components that are reused should be highlighted</w:t>
+        <w:t xml:space="preserve"> </w:t>
+      </w:r>
+      <w:proofErr w:type="spellStart"/>
+      <w:r>
+        <w:rPr>
+          <w:i/>
+          <w:lang w:val="de-CH"/>
+        </w:rPr>
+        <w:t>should</w:t>
+      </w:r>
+      <w:proofErr w:type="spellEnd"/>
+      <w:r>
+        <w:rPr>
+          <w:i/>
+          <w:lang w:val="de-CH"/>
+        </w:rPr>
+        <w:t xml:space="preserve"> </w:t>
+      </w:r>
+      <w:proofErr w:type="spellStart"/>
+      <w:r>
+        <w:rPr>
+          <w:i/>
+          <w:lang w:val="de-CH"/>
+        </w:rPr>
+        <w:t>present</w:t>
+      </w:r>
+      <w:proofErr w:type="spellEnd"/>
+      <w:r>
+        <w:rPr>
+          <w:i/>
+          <w:lang w:val="de-CH"/>
+        </w:rPr>
+        <w:t xml:space="preserve"> a high-level </w:t>
+      </w:r>
+      <w:proofErr w:type="spellStart"/>
+      <w:r>
+        <w:rPr>
+          <w:i/>
+          <w:lang w:val="de-CH"/>
+        </w:rPr>
+        <w:t>overview</w:t>
+      </w:r>
+      <w:proofErr w:type="spellEnd"/>
+      <w:r>
+        <w:rPr>
+          <w:i/>
+          <w:lang w:val="de-CH"/>
+        </w:rPr>
+        <w:t xml:space="preserve"> </w:t>
+      </w:r>
+      <w:proofErr w:type="spellStart"/>
+      <w:r>
+        <w:rPr>
+          <w:i/>
+          <w:lang w:val="de-CH"/>
+        </w:rPr>
+        <w:t>of</w:t>
+      </w:r>
+      <w:proofErr w:type="spellEnd"/>
+      <w:r>
+        <w:rPr>
+          <w:i/>
+          <w:lang w:val="de-CH"/>
+        </w:rPr>
+        <w:t xml:space="preserve"> </w:t>
+      </w:r>
+      <w:proofErr w:type="spellStart"/>
+      <w:r>
+        <w:rPr>
+          <w:i/>
+          <w:lang w:val="de-CH"/>
+        </w:rPr>
+        <w:t>the</w:t>
+      </w:r>
+      <w:proofErr w:type="spellEnd"/>
+      <w:r>
+        <w:rPr>
+          <w:i/>
+          <w:lang w:val="de-CH"/>
+        </w:rPr>
+        <w:t xml:space="preserve"> </w:t>
+      </w:r>
+      <w:proofErr w:type="spellStart"/>
+      <w:r>
+        <w:rPr>
+          <w:i/>
+          <w:lang w:val="de-CH"/>
+        </w:rPr>
+        <w:t>anticipated</w:t>
+      </w:r>
+      <w:proofErr w:type="spellEnd"/>
+      <w:r>
+        <w:rPr>
+          <w:i/>
+          <w:lang w:val="de-CH"/>
+        </w:rPr>
+        <w:t xml:space="preserve"> </w:t>
+      </w:r>
+      <w:proofErr w:type="spellStart"/>
+      <w:r>
+        <w:rPr>
+          <w:i/>
+          <w:lang w:val="de-CH"/>
+        </w:rPr>
+        <w:t>system</w:t>
+      </w:r>
+      <w:proofErr w:type="spellEnd"/>
+      <w:r>
+        <w:rPr>
+          <w:i/>
+          <w:lang w:val="de-CH"/>
+        </w:rPr>
+        <w:t xml:space="preserve"> </w:t>
+      </w:r>
+      <w:proofErr w:type="spellStart"/>
+      <w:r>
+        <w:rPr>
+          <w:i/>
+          <w:lang w:val="de-CH"/>
+        </w:rPr>
+        <w:t>architecture</w:t>
+      </w:r>
+      <w:proofErr w:type="spellEnd"/>
+      <w:r>
+        <w:rPr>
+          <w:i/>
+          <w:lang w:val="de-CH"/>
+        </w:rPr>
+        <w:t xml:space="preserve">, </w:t>
+      </w:r>
+      <w:proofErr w:type="spellStart"/>
+      <w:r>
+        <w:rPr>
+          <w:i/>
+          <w:lang w:val="de-CH"/>
+        </w:rPr>
+        <w:t>showing</w:t>
+      </w:r>
+      <w:proofErr w:type="spellEnd"/>
+      <w:r>
+        <w:rPr>
+          <w:i/>
+          <w:lang w:val="de-CH"/>
+        </w:rPr>
+        <w:t xml:space="preserve"> </w:t>
+      </w:r>
+      <w:proofErr w:type="spellStart"/>
+      <w:r>
+        <w:rPr>
+          <w:i/>
+          <w:lang w:val="de-CH"/>
+        </w:rPr>
+        <w:t>the</w:t>
+      </w:r>
+      <w:proofErr w:type="spellEnd"/>
+      <w:r>
+        <w:rPr>
+          <w:i/>
+          <w:lang w:val="de-CH"/>
+        </w:rPr>
+        <w:t xml:space="preserve"> </w:t>
+      </w:r>
+      <w:proofErr w:type="spellStart"/>
+      <w:r>
+        <w:rPr>
+          <w:i/>
+          <w:lang w:val="de-CH"/>
+        </w:rPr>
+        <w:t>distribution</w:t>
+      </w:r>
+      <w:proofErr w:type="spellEnd"/>
+      <w:r>
+        <w:rPr>
+          <w:i/>
+          <w:lang w:val="de-CH"/>
+        </w:rPr>
+        <w:t xml:space="preserve"> </w:t>
+      </w:r>
+      <w:proofErr w:type="spellStart"/>
+      <w:r>
+        <w:rPr>
+          <w:i/>
+          <w:lang w:val="de-CH"/>
+        </w:rPr>
+        <w:t>of</w:t>
+      </w:r>
+      <w:proofErr w:type="spellEnd"/>
+      <w:r>
+        <w:rPr>
+          <w:i/>
+          <w:lang w:val="de-CH"/>
+        </w:rPr>
+        <w:t xml:space="preserve"> </w:t>
+      </w:r>
+      <w:proofErr w:type="spellStart"/>
+      <w:r>
+        <w:rPr>
+          <w:i/>
+          <w:lang w:val="de-CH"/>
+        </w:rPr>
+        <w:t>functions</w:t>
+      </w:r>
+      <w:proofErr w:type="spellEnd"/>
+      <w:r>
+        <w:rPr>
+          <w:i/>
+          <w:lang w:val="de-CH"/>
+        </w:rPr>
+        <w:t xml:space="preserve"> </w:t>
+      </w:r>
+      <w:proofErr w:type="spellStart"/>
+      <w:r>
+        <w:rPr>
+          <w:i/>
+          <w:lang w:val="de-CH"/>
+        </w:rPr>
+        <w:t>across</w:t>
+      </w:r>
+      <w:proofErr w:type="spellEnd"/>
+      <w:r>
+        <w:rPr>
+          <w:i/>
+          <w:lang w:val="de-CH"/>
+        </w:rPr>
+        <w:t xml:space="preserve"> </w:t>
+      </w:r>
+      <w:proofErr w:type="spellStart"/>
+      <w:r>
+        <w:rPr>
+          <w:i/>
+          <w:lang w:val="de-CH"/>
+        </w:rPr>
+        <w:t>system</w:t>
+      </w:r>
+      <w:proofErr w:type="spellEnd"/>
+      <w:r>
+        <w:rPr>
+          <w:i/>
+          <w:lang w:val="de-CH"/>
+        </w:rPr>
+        <w:t xml:space="preserve"> </w:t>
+      </w:r>
+      <w:proofErr w:type="spellStart"/>
+      <w:r>
+        <w:rPr>
+          <w:i/>
+          <w:lang w:val="de-CH"/>
+        </w:rPr>
+        <w:t>modules</w:t>
+      </w:r>
+      <w:proofErr w:type="spellEnd"/>
+      <w:r>
+        <w:rPr>
+          <w:i/>
+          <w:lang w:val="de-CH"/>
+        </w:rPr>
+        <w:t>.</w:t>
+      </w:r>
+    </w:p>
+    <w:p>
+      <w:pPr>
+        <w:rPr>
+          <w:i/>
+          <w:lang w:val="de-CH"/>
+        </w:rPr>
+      </w:pPr>
+      <w:proofErr w:type="spellStart"/>
+      <w:r>
+        <w:rPr>
+          <w:i/>
+          <w:lang w:val="de-CH"/>
+        </w:rPr>
+        <w:t>Architectural</w:t>
+      </w:r>
+      <w:proofErr w:type="spellEnd"/>
+      <w:r>
+        <w:rPr>
+          <w:i/>
+          <w:lang w:val="de-CH"/>
+        </w:rPr>
+        <w:t xml:space="preserve"> </w:t>
+      </w:r>
+      <w:proofErr w:type="spellStart"/>
+      <w:r>
+        <w:rPr>
+          <w:i/>
+          <w:lang w:val="de-CH"/>
+        </w:rPr>
+        <w:t>components</w:t>
+      </w:r>
+      <w:proofErr w:type="spellEnd"/>
+      <w:r>
+        <w:rPr>
+          <w:i/>
+          <w:lang w:val="de-CH"/>
+        </w:rPr>
+        <w:t xml:space="preserve"> </w:t>
+      </w:r>
+      <w:proofErr w:type="spellStart"/>
+      <w:r>
+        <w:rPr>
+          <w:i/>
+          <w:lang w:val="de-CH"/>
+        </w:rPr>
+        <w:t>that</w:t>
+      </w:r>
+      <w:proofErr w:type="spellEnd"/>
+      <w:r>
+        <w:rPr>
+          <w:i/>
+          <w:lang w:val="de-CH"/>
+        </w:rPr>
+        <w:t xml:space="preserve"> </w:t>
+      </w:r>
+      <w:proofErr w:type="spellStart"/>
+      <w:r>
+        <w:rPr>
+          <w:i/>
+          <w:lang w:val="de-CH"/>
+        </w:rPr>
+        <w:t>are</w:t>
+      </w:r>
+      <w:proofErr w:type="spellEnd"/>
+      <w:r>
+        <w:rPr>
+          <w:i/>
+          <w:lang w:val="de-CH"/>
+        </w:rPr>
+        <w:t xml:space="preserve"> </w:t>
+      </w:r>
+      <w:proofErr w:type="spellStart"/>
+      <w:r>
+        <w:rPr>
+          <w:i/>
+          <w:lang w:val="de-CH"/>
+        </w:rPr>
+        <w:t>reused</w:t>
+      </w:r>
+      <w:proofErr w:type="spellEnd"/>
+      <w:r>
+        <w:rPr>
+          <w:i/>
+          <w:lang w:val="de-CH"/>
+        </w:rPr>
+        <w:t xml:space="preserve"> </w:t>
+      </w:r>
+      <w:proofErr w:type="spellStart"/>
+      <w:r>
+        <w:rPr>
+          <w:i/>
+          <w:lang w:val="de-CH"/>
+        </w:rPr>
+        <w:t>should</w:t>
+      </w:r>
+      <w:proofErr w:type="spellEnd"/>
+      <w:r>
+        <w:rPr>
+          <w:i/>
+          <w:lang w:val="de-CH"/>
+        </w:rPr>
+        <w:t xml:space="preserve"> </w:t>
+      </w:r>
+      <w:proofErr w:type="spellStart"/>
+      <w:r>
+        <w:rPr>
+          <w:i/>
+          <w:lang w:val="de-CH"/>
+        </w:rPr>
+        <w:t>be</w:t>
+      </w:r>
+      <w:proofErr w:type="spellEnd"/>
+      <w:r>
+        <w:rPr>
+          <w:i/>
+          <w:lang w:val="de-CH"/>
+        </w:rPr>
+        <w:t xml:space="preserve"> </w:t>
+      </w:r>
+      <w:proofErr w:type="spellStart"/>
+      <w:r>
+        <w:rPr>
+          <w:i/>
+          <w:lang w:val="de-CH"/>
+        </w:rPr>
+        <w:t>highlighte</w:t>
+      </w:r>
+      <w:proofErr w:type="spellEnd"/>
+      <w:r>
+        <w:rPr>
+          <w:i/>
+          <w:lang w:val="de-CH"/>
+        </w:rPr>
+        <w:t>d</w:t>
       </w:r>
       <w:commentRangeEnd w:id="17"/>
       <w:r>
@@ -5048,17 +6187,140 @@
     </w:p>
     <w:p>
       <w:pPr>
+        <w:keepNext/>
+      </w:pPr>
+      <w:r>
+        <w:rPr>
+          <w:i/>
+          <w:noProof/>
+        </w:rPr>
+        <w:lastRenderedPageBreak/>
+        <w:drawing>
+          <wp:inline distT="0" distB="0" distL="0" distR="0" wp14:anchorId="2CD2C198" wp14:editId="06454082">
+            <wp:extent cx="3915591" cy="5277949"/>
+            <wp:effectExtent l="0" t="0" r="0" b="5715"/>
+            <wp:docPr id="14" name="Bild 14"/>
+            <wp:cNvGraphicFramePr>
+              <a:graphicFrameLocks xmlns:a="http://schemas.openxmlformats.org/drawingml/2006/main" noChangeAspect="1"/>
+            </wp:cNvGraphicFramePr>
+            <a:graphic xmlns:a="http://schemas.openxmlformats.org/drawingml/2006/main">
+              <a:graphicData uri="http://schemas.openxmlformats.org/drawingml/2006/picture">
+                <pic:pic xmlns:pic="http://schemas.openxmlformats.org/drawingml/2006/picture">
+                  <pic:nvPicPr>
+                    <pic:cNvPr id="0" name="SystemArchitekturSED.png"/>
+                    <pic:cNvPicPr/>
+                  </pic:nvPicPr>
+                  <pic:blipFill>
+                    <a:blip r:embed="rId18">
+                      <a:extLst>
+                        <a:ext uri="{28A0092B-C50C-407E-A947-70E740481C1C}">
+                          <a14:useLocalDpi xmlns:a14="http://schemas.microsoft.com/office/drawing/2010/main" val="0"/>
+                        </a:ext>
+                      </a:extLst>
+                    </a:blip>
+                    <a:stretch>
+                      <a:fillRect/>
+                    </a:stretch>
+                  </pic:blipFill>
+                  <pic:spPr>
+                    <a:xfrm>
+                      <a:off x="0" y="0"/>
+                      <a:ext cx="3915591" cy="5277949"/>
+                    </a:xfrm>
+                    <a:prstGeom prst="rect">
+                      <a:avLst/>
+                    </a:prstGeom>
+                  </pic:spPr>
+                </pic:pic>
+              </a:graphicData>
+            </a:graphic>
+          </wp:inline>
+        </w:drawing>
+      </w:r>
+    </w:p>
+    <w:p>
+      <w:pPr>
+        <w:pStyle w:val="Beschriftung"/>
+      </w:pPr>
+      <w:bookmarkStart w:id="18" w:name="_Toc244093884"/>
+      <w:r>
+        <w:t>Abbildung</w:t>
+      </w:r>
+      <w:r>
+        <w:t xml:space="preserve"> </w:t>
+      </w:r>
+      <w:fldSimple w:instr=" SEQ Abbildung \* ARABIC ">
+        <w:r>
+          <w:rPr>
+            <w:noProof/>
+          </w:rPr>
+          <w:t>1</w:t>
+        </w:r>
+      </w:fldSimple>
+      <w:r>
+        <w:t>: System Architektur</w:t>
+      </w:r>
+      <w:bookmarkEnd w:id="18"/>
+    </w:p>
+    <w:p>
+      <w:pPr>
+        <w:rPr>
+          <w:i/>
+          <w:lang w:val="de-CH"/>
+        </w:rPr>
+      </w:pPr>
+    </w:p>
+    <w:p>
+      <w:pPr>
+        <w:rPr>
+          <w:i/>
+          <w:lang w:val="de-CH"/>
+        </w:rPr>
+      </w:pPr>
+      <w:r>
+        <w:rPr>
+          <w:i/>
+          <w:lang w:val="de-CH"/>
+        </w:rPr>
+        <w:t>Beschrieb der System Architektur wurde im Unterricht noch nicht im Detail besprochen.</w:t>
+      </w:r>
+      <w:bookmarkStart w:id="19" w:name="_GoBack"/>
+      <w:bookmarkEnd w:id="19"/>
+    </w:p>
+    <w:p>
+      <w:pPr>
         <w:pStyle w:val="berschrift1"/>
         <w:rPr>
           <w:lang w:val="de-CH"/>
         </w:rPr>
       </w:pPr>
-      <w:bookmarkStart w:id="18" w:name="_Toc243892835"/>
-      <w:r>
-        <w:rPr>
-          <w:lang w:val="de-CH"/>
-        </w:rPr>
-        <w:t>System Requirements S</w:t>
+      <w:bookmarkStart w:id="20" w:name="_Toc243892835"/>
+      <w:r>
+        <w:rPr>
+          <w:lang w:val="de-CH"/>
+        </w:rPr>
+        <w:t xml:space="preserve">System </w:t>
+      </w:r>
+      <w:proofErr w:type="spellStart"/>
+      <w:r>
+        <w:rPr>
+          <w:lang w:val="de-CH"/>
+        </w:rPr>
+        <w:t>Requirements</w:t>
+      </w:r>
+      <w:proofErr w:type="spellEnd"/>
+      <w:r>
+        <w:rPr>
+          <w:lang w:val="de-CH"/>
+        </w:rPr>
+        <w:t xml:space="preserve"> </w:t>
+      </w:r>
+      <w:proofErr w:type="spellStart"/>
+      <w:r>
+        <w:rPr>
+          <w:lang w:val="de-CH"/>
+        </w:rPr>
+        <w:t>S</w:t>
       </w:r>
       <w:r>
         <w:rPr>
@@ -5066,7 +6328,8 @@
         </w:rPr>
         <w:t>pecification</w:t>
       </w:r>
-      <w:bookmarkEnd w:id="18"/>
+      <w:bookmarkEnd w:id="20"/>
+      <w:proofErr w:type="spellEnd"/>
     </w:p>
     <w:p>
       <w:pPr>
@@ -5075,16 +6338,24 @@
           <w:lang w:val="de-CH"/>
         </w:rPr>
       </w:pPr>
-      <w:bookmarkStart w:id="19" w:name="_Toc243892836"/>
-      <w:commentRangeStart w:id="20"/>
-      <w:commentRangeStart w:id="21"/>
-      <w:r>
-        <w:rPr>
-          <w:lang w:val="de-CH"/>
-        </w:rPr>
-        <w:t>System Requirements</w:t>
-      </w:r>
-      <w:commentRangeEnd w:id="20"/>
+      <w:bookmarkStart w:id="21" w:name="_Toc243892836"/>
+      <w:commentRangeStart w:id="22"/>
+      <w:commentRangeStart w:id="23"/>
+      <w:r>
+        <w:rPr>
+          <w:lang w:val="de-CH"/>
+        </w:rPr>
+        <w:t xml:space="preserve">System </w:t>
+      </w:r>
+      <w:proofErr w:type="spellStart"/>
+      <w:r>
+        <w:rPr>
+          <w:lang w:val="de-CH"/>
+        </w:rPr>
+        <w:t>Requirements</w:t>
+      </w:r>
+      <w:commentRangeEnd w:id="22"/>
+      <w:proofErr w:type="spellEnd"/>
       <w:r>
         <w:rPr>
           <w:rStyle w:val="Kommentarzeichen"/>
@@ -5094,9 +6365,9 @@
           <w:szCs w:val="22"/>
           <w:lang w:val="de-CH"/>
         </w:rPr>
-        <w:commentReference w:id="20"/>
-      </w:r>
-      <w:commentRangeEnd w:id="21"/>
+        <w:commentReference w:id="22"/>
+      </w:r>
+      <w:commentRangeEnd w:id="23"/>
       <w:r>
         <w:rPr>
           <w:rStyle w:val="Kommentarzeichen"/>
@@ -5106,9 +6377,9 @@
           <w:szCs w:val="22"/>
           <w:lang w:val="de-CH"/>
         </w:rPr>
-        <w:commentReference w:id="21"/>
-      </w:r>
-      <w:bookmarkEnd w:id="19"/>
+        <w:commentReference w:id="23"/>
+      </w:r>
+      <w:bookmarkEnd w:id="21"/>
     </w:p>
     <w:p>
       <w:pPr>
@@ -5170,14 +6441,30 @@
           <w:lang w:val="de-CH"/>
         </w:rPr>
       </w:pPr>
-      <w:bookmarkStart w:id="22" w:name="_Toc243892837"/>
-      <w:r>
-        <w:rPr>
-          <w:lang w:val="de-CH"/>
-        </w:rPr>
-        <w:t>Functional Requirements</w:t>
-      </w:r>
-      <w:bookmarkEnd w:id="22"/>
+      <w:bookmarkStart w:id="24" w:name="_Toc243892837"/>
+      <w:proofErr w:type="spellStart"/>
+      <w:r>
+        <w:rPr>
+          <w:lang w:val="de-CH"/>
+        </w:rPr>
+        <w:t>Functional</w:t>
+      </w:r>
+      <w:proofErr w:type="spellEnd"/>
+      <w:r>
+        <w:rPr>
+          <w:lang w:val="de-CH"/>
+        </w:rPr>
+        <w:t xml:space="preserve"> </w:t>
+      </w:r>
+      <w:proofErr w:type="spellStart"/>
+      <w:r>
+        <w:rPr>
+          <w:lang w:val="de-CH"/>
+        </w:rPr>
+        <w:t>Requirements</w:t>
+      </w:r>
+      <w:bookmarkEnd w:id="24"/>
+      <w:proofErr w:type="spellEnd"/>
     </w:p>
     <w:p>
       <w:pPr>
@@ -5216,7 +6503,21 @@
         <w:rPr>
           <w:lang w:val="de-CH"/>
         </w:rPr>
-        <w:t>Ist eine gewählte Nummer besetzt soll zur Anzeige zurückgekehrt werden, wo alle zur Verfügung stehenden Nummern angezeigt werden. Der Patient kann erneut eine Auswahl treffen.</w:t>
+        <w:t>Ist eine gewählte Nummer besetzt soll zur Anzeige zurückgekehrt werden</w:t>
+      </w:r>
+      <w:proofErr w:type="gramStart"/>
+      <w:r>
+        <w:rPr>
+          <w:lang w:val="de-CH"/>
+        </w:rPr>
+        <w:t>, wo</w:t>
+      </w:r>
+      <w:proofErr w:type="gramEnd"/>
+      <w:r>
+        <w:rPr>
+          <w:lang w:val="de-CH"/>
+        </w:rPr>
+        <w:t xml:space="preserve"> alle zur Verfügung stehenden Nummern angezeigt werden. Der Patient kann erneut eine Auswahl treffen.</w:t>
       </w:r>
     </w:p>
     <w:tbl>
@@ -5240,20 +6541,22 @@
                 <w:lang w:val="de-CH"/>
               </w:rPr>
             </w:pPr>
-            <w:commentRangeStart w:id="23"/>
+            <w:commentRangeStart w:id="25"/>
+            <w:proofErr w:type="spellStart"/>
             <w:r>
               <w:rPr>
                 <w:lang w:val="de-CH"/>
               </w:rPr>
               <w:t>Function</w:t>
             </w:r>
-            <w:commentRangeEnd w:id="23"/>
+            <w:commentRangeEnd w:id="25"/>
+            <w:proofErr w:type="spellEnd"/>
             <w:r>
               <w:rPr>
                 <w:rStyle w:val="Kommentarzeichen"/>
                 <w:lang w:val="de-CH"/>
               </w:rPr>
-              <w:commentReference w:id="23"/>
+              <w:commentReference w:id="25"/>
             </w:r>
           </w:p>
         </w:tc>
@@ -5282,19 +6585,19 @@
                 <w:lang w:val="de-CH"/>
               </w:rPr>
             </w:pPr>
-            <w:commentRangeStart w:id="24"/>
+            <w:commentRangeStart w:id="26"/>
             <w:r>
               <w:rPr>
                 <w:lang w:val="de-CH"/>
               </w:rPr>
               <w:t>Description</w:t>
             </w:r>
-            <w:commentRangeEnd w:id="24"/>
+            <w:commentRangeEnd w:id="26"/>
             <w:r>
               <w:rPr>
                 <w:rStyle w:val="Kommentarzeichen"/>
               </w:rPr>
-              <w:commentReference w:id="24"/>
+              <w:commentReference w:id="26"/>
             </w:r>
           </w:p>
         </w:tc>
@@ -5488,12 +6791,14 @@
                 <w:lang w:val="de-CH"/>
               </w:rPr>
             </w:pPr>
+            <w:proofErr w:type="spellStart"/>
             <w:r>
               <w:rPr>
                 <w:lang w:val="de-CH"/>
               </w:rPr>
               <w:t>Requirements</w:t>
             </w:r>
+            <w:proofErr w:type="spellEnd"/>
           </w:p>
         </w:tc>
         <w:tc>
@@ -5521,12 +6826,14 @@
                 <w:lang w:val="de-CH"/>
               </w:rPr>
             </w:pPr>
+            <w:proofErr w:type="spellStart"/>
             <w:r>
               <w:rPr>
                 <w:lang w:val="de-CH"/>
               </w:rPr>
               <w:t>Pre-condition</w:t>
             </w:r>
+            <w:proofErr w:type="spellEnd"/>
           </w:p>
         </w:tc>
         <w:tc>
@@ -5558,8 +6865,16 @@
               <w:rPr>
                 <w:lang w:val="de-CH"/>
               </w:rPr>
-              <w:t>Post-condition</w:t>
-            </w:r>
+              <w:t>Post-</w:t>
+            </w:r>
+            <w:proofErr w:type="spellStart"/>
+            <w:r>
+              <w:rPr>
+                <w:lang w:val="de-CH"/>
+              </w:rPr>
+              <w:t>condition</w:t>
+            </w:r>
+            <w:proofErr w:type="spellEnd"/>
           </w:p>
         </w:tc>
         <w:tc>
@@ -5587,12 +6902,14 @@
                 <w:lang w:val="de-CH"/>
               </w:rPr>
             </w:pPr>
+            <w:proofErr w:type="spellStart"/>
             <w:r>
               <w:rPr>
                 <w:lang w:val="de-CH"/>
               </w:rPr>
               <w:t>Sideeffects</w:t>
             </w:r>
+            <w:proofErr w:type="spellEnd"/>
           </w:p>
         </w:tc>
         <w:tc>
@@ -5629,8 +6946,16 @@
           <w:lang w:val="de-CH"/>
         </w:rPr>
         <w:lastRenderedPageBreak/>
-        <w:t>Medikamenten Reminder</w:t>
-      </w:r>
+        <w:t xml:space="preserve">Medikamenten </w:t>
+      </w:r>
+      <w:proofErr w:type="spellStart"/>
+      <w:r>
+        <w:rPr>
+          <w:lang w:val="de-CH"/>
+        </w:rPr>
+        <w:t>Reminder</w:t>
+      </w:r>
+      <w:proofErr w:type="spellEnd"/>
     </w:p>
     <w:tbl>
       <w:tblPr>
@@ -5653,12 +6978,14 @@
                 <w:lang w:val="de-CH"/>
               </w:rPr>
             </w:pPr>
+            <w:proofErr w:type="spellStart"/>
             <w:r>
               <w:rPr>
                 <w:lang w:val="de-CH"/>
               </w:rPr>
               <w:t>Function</w:t>
             </w:r>
+            <w:proofErr w:type="spellEnd"/>
           </w:p>
         </w:tc>
         <w:tc>
@@ -5827,7 +7154,21 @@
               <w:rPr>
                 <w:lang w:val="de-CH"/>
               </w:rPr>
-              <w:t>Anzeigebanner auf dem Bildschirm eines Smartphones.</w:t>
+              <w:t xml:space="preserve">Anzeigebanner auf dem Bildschirm eines </w:t>
+            </w:r>
+            <w:proofErr w:type="spellStart"/>
+            <w:r>
+              <w:rPr>
+                <w:lang w:val="de-CH"/>
+              </w:rPr>
+              <w:t>Smartphones</w:t>
+            </w:r>
+            <w:proofErr w:type="spellEnd"/>
+            <w:r>
+              <w:rPr>
+                <w:lang w:val="de-CH"/>
+              </w:rPr>
+              <w:t>.</w:t>
             </w:r>
           </w:p>
         </w:tc>
@@ -5903,7 +7244,71 @@
               <w:rPr>
                 <w:lang w:val="de-CH"/>
               </w:rPr>
-              <w:t>Beim Ablauf des Timers t1 wird ein Hinweis eingebelndet, und der Timer neu gestartet. Zusätzlich wird ein neuer Timer t2 von 30 Minuten gestartet.</w:t>
+              <w:t xml:space="preserve">Beim Ablauf des </w:t>
+            </w:r>
+            <w:proofErr w:type="spellStart"/>
+            <w:r>
+              <w:rPr>
+                <w:lang w:val="de-CH"/>
+              </w:rPr>
+              <w:t>Timers</w:t>
+            </w:r>
+            <w:proofErr w:type="spellEnd"/>
+            <w:r>
+              <w:rPr>
+                <w:lang w:val="de-CH"/>
+              </w:rPr>
+              <w:t xml:space="preserve"> t1 wird ein Hinweis </w:t>
+            </w:r>
+            <w:proofErr w:type="spellStart"/>
+            <w:r>
+              <w:rPr>
+                <w:lang w:val="de-CH"/>
+              </w:rPr>
+              <w:t>eingebelndet</w:t>
+            </w:r>
+            <w:proofErr w:type="spellEnd"/>
+            <w:proofErr w:type="gramStart"/>
+            <w:r>
+              <w:rPr>
+                <w:lang w:val="de-CH"/>
+              </w:rPr>
+              <w:t>, und</w:t>
+            </w:r>
+            <w:proofErr w:type="gramEnd"/>
+            <w:r>
+              <w:rPr>
+                <w:lang w:val="de-CH"/>
+              </w:rPr>
+              <w:t xml:space="preserve"> der </w:t>
+            </w:r>
+            <w:proofErr w:type="spellStart"/>
+            <w:r>
+              <w:rPr>
+                <w:lang w:val="de-CH"/>
+              </w:rPr>
+              <w:t>Timer</w:t>
+            </w:r>
+            <w:proofErr w:type="spellEnd"/>
+            <w:r>
+              <w:rPr>
+                <w:lang w:val="de-CH"/>
+              </w:rPr>
+              <w:t xml:space="preserve"> neu gestartet. Zusätzlich wird ein neuer </w:t>
+            </w:r>
+            <w:proofErr w:type="spellStart"/>
+            <w:r>
+              <w:rPr>
+                <w:lang w:val="de-CH"/>
+              </w:rPr>
+              <w:t>Timer</w:t>
+            </w:r>
+            <w:proofErr w:type="spellEnd"/>
+            <w:r>
+              <w:rPr>
+                <w:lang w:val="de-CH"/>
+              </w:rPr>
+              <w:t xml:space="preserve"> t2 von 30 Minuten gestartet.</w:t>
             </w:r>
           </w:p>
           <w:p>
@@ -5981,20 +7386,48 @@
               <w:rPr>
                 <w:lang w:val="de-CH"/>
               </w:rPr>
-              <w:t>Wird „Später“ ausgewählt. Soll ein zusätzlicher Timer t3 gestartet werden und nach Ablauf wieder ein Hinweis für die Einnahme eingeblendet werden.</w:t>
-            </w:r>
-          </w:p>
-          <w:p>
-            <w:pPr>
-              <w:rPr>
-                <w:lang w:val="de-CH"/>
-              </w:rPr>
-            </w:pPr>
-            <w:r>
-              <w:rPr>
-                <w:lang w:val="de-CH"/>
-              </w:rPr>
-              <w:t>Wenn eine Auswahl getroffen wurde wird der Timer t2 deaktiviert.</w:t>
+              <w:t xml:space="preserve">Wird „Später“ ausgewählt. Soll ein zusätzlicher </w:t>
+            </w:r>
+            <w:proofErr w:type="spellStart"/>
+            <w:r>
+              <w:rPr>
+                <w:lang w:val="de-CH"/>
+              </w:rPr>
+              <w:t>Timer</w:t>
+            </w:r>
+            <w:proofErr w:type="spellEnd"/>
+            <w:r>
+              <w:rPr>
+                <w:lang w:val="de-CH"/>
+              </w:rPr>
+              <w:t xml:space="preserve"> t3 gestartet werden und nach Ablauf wieder ein Hinweis für die Einnahme eingeblendet werden.</w:t>
+            </w:r>
+          </w:p>
+          <w:p>
+            <w:pPr>
+              <w:rPr>
+                <w:lang w:val="de-CH"/>
+              </w:rPr>
+            </w:pPr>
+            <w:r>
+              <w:rPr>
+                <w:lang w:val="de-CH"/>
+              </w:rPr>
+              <w:t xml:space="preserve">Wenn eine Auswahl getroffen wurde wird der </w:t>
+            </w:r>
+            <w:proofErr w:type="spellStart"/>
+            <w:r>
+              <w:rPr>
+                <w:lang w:val="de-CH"/>
+              </w:rPr>
+              <w:t>Timer</w:t>
+            </w:r>
+            <w:proofErr w:type="spellEnd"/>
+            <w:r>
+              <w:rPr>
+                <w:lang w:val="de-CH"/>
+              </w:rPr>
+              <w:t xml:space="preserve"> t2 deaktiviert.</w:t>
             </w:r>
           </w:p>
           <w:p>
@@ -6020,7 +7453,49 @@
               <w:rPr>
                 <w:lang w:val="de-CH"/>
               </w:rPr>
-              <w:t xml:space="preserve">Der Timer t2 wird dabei zurückgesetzt. Wird der Hinweis erneut 30 min ignoriert, wird erst bei der nächsten Mal wo die Einnahme fällig wird, wieder ein Hinweis eingeblendet. Zusatzlich wird im Log vermerkt, dass das Medikament nicht eingenommen wurde. </w:t>
+              <w:t xml:space="preserve">Der </w:t>
+            </w:r>
+            <w:proofErr w:type="spellStart"/>
+            <w:r>
+              <w:rPr>
+                <w:lang w:val="de-CH"/>
+              </w:rPr>
+              <w:t>Timer</w:t>
+            </w:r>
+            <w:proofErr w:type="spellEnd"/>
+            <w:r>
+              <w:rPr>
+                <w:lang w:val="de-CH"/>
+              </w:rPr>
+              <w:t xml:space="preserve"> t2 wird dabei zurückgesetzt. Wird der Hinweis erneut 30 min ignoriert, wird erst bei der nächsten Mal wo die Einnahme fällig wird, wieder ein Hinweis eingeblendet. </w:t>
+            </w:r>
+            <w:proofErr w:type="spellStart"/>
+            <w:r>
+              <w:rPr>
+                <w:lang w:val="de-CH"/>
+              </w:rPr>
+              <w:t>Zusatzlich</w:t>
+            </w:r>
+            <w:proofErr w:type="spellEnd"/>
+            <w:r>
+              <w:rPr>
+                <w:lang w:val="de-CH"/>
+              </w:rPr>
+              <w:t xml:space="preserve"> wird im Log vermerkt</w:t>
+            </w:r>
+            <w:proofErr w:type="gramStart"/>
+            <w:r>
+              <w:rPr>
+                <w:lang w:val="de-CH"/>
+              </w:rPr>
+              <w:t>, dass</w:t>
+            </w:r>
+            <w:proofErr w:type="gramEnd"/>
+            <w:r>
+              <w:rPr>
+                <w:lang w:val="de-CH"/>
+              </w:rPr>
+              <w:t xml:space="preserve"> das Medikament nicht eingenommen wurde. </w:t>
             </w:r>
           </w:p>
         </w:tc>
@@ -6036,6 +7511,7 @@
                 <w:lang w:val="de-CH"/>
               </w:rPr>
             </w:pPr>
+            <w:proofErr w:type="spellStart"/>
             <w:r>
               <w:rPr>
                 <w:lang w:val="de-CH"/>
@@ -6043,6 +7519,7 @@
               <w:lastRenderedPageBreak/>
               <w:t>Requirements</w:t>
             </w:r>
+            <w:proofErr w:type="spellEnd"/>
           </w:p>
         </w:tc>
         <w:tc>
@@ -6055,11 +7532,47 @@
                 <w:lang w:val="de-CH"/>
               </w:rPr>
             </w:pPr>
-            <w:r>
-              <w:rPr>
-                <w:lang w:val="de-CH"/>
-              </w:rPr>
-              <w:t xml:space="preserve">Timer welcher auf die Eingestellte Zeit der Einnahme ausgelöst wird. Für jeden Einnahmezeitpunkt (Morgen, Mittag oder Abends) soll ein separater Timer erstellt werden. </w:t>
+            <w:proofErr w:type="spellStart"/>
+            <w:r>
+              <w:rPr>
+                <w:lang w:val="de-CH"/>
+              </w:rPr>
+              <w:t>Timer</w:t>
+            </w:r>
+            <w:proofErr w:type="spellEnd"/>
+            <w:r>
+              <w:rPr>
+                <w:lang w:val="de-CH"/>
+              </w:rPr>
+              <w:t xml:space="preserve"> welcher auf die Eingestellte Zeit der Einnahme ausgelöst wird. Für jeden Einnahmezeitpunkt (Morgen, Mittag </w:t>
+            </w:r>
+            <w:proofErr w:type="gramStart"/>
+            <w:r>
+              <w:rPr>
+                <w:lang w:val="de-CH"/>
+              </w:rPr>
+              <w:t>oder Abends)</w:t>
+            </w:r>
+            <w:proofErr w:type="gramEnd"/>
+            <w:r>
+              <w:rPr>
+                <w:lang w:val="de-CH"/>
+              </w:rPr>
+              <w:t xml:space="preserve"> soll ein separater </w:t>
+            </w:r>
+            <w:proofErr w:type="spellStart"/>
+            <w:r>
+              <w:rPr>
+                <w:lang w:val="de-CH"/>
+              </w:rPr>
+              <w:t>Timer</w:t>
+            </w:r>
+            <w:proofErr w:type="spellEnd"/>
+            <w:r>
+              <w:rPr>
+                <w:lang w:val="de-CH"/>
+              </w:rPr>
+              <w:t xml:space="preserve"> erstellt werden. </w:t>
             </w:r>
           </w:p>
         </w:tc>
@@ -6075,12 +7588,14 @@
                 <w:lang w:val="de-CH"/>
               </w:rPr>
             </w:pPr>
+            <w:proofErr w:type="spellStart"/>
             <w:r>
               <w:rPr>
                 <w:lang w:val="de-CH"/>
               </w:rPr>
               <w:t>Pre-condition</w:t>
             </w:r>
+            <w:proofErr w:type="spellEnd"/>
           </w:p>
         </w:tc>
         <w:tc>
@@ -6117,8 +7632,16 @@
               <w:rPr>
                 <w:lang w:val="de-CH"/>
               </w:rPr>
-              <w:t>Post-condition</w:t>
-            </w:r>
+              <w:t>Post-</w:t>
+            </w:r>
+            <w:proofErr w:type="spellStart"/>
+            <w:r>
+              <w:rPr>
+                <w:lang w:val="de-CH"/>
+              </w:rPr>
+              <w:t>condition</w:t>
+            </w:r>
+            <w:proofErr w:type="spellEnd"/>
           </w:p>
         </w:tc>
         <w:tc>
@@ -6135,7 +7658,35 @@
               <w:rPr>
                 <w:lang w:val="de-CH"/>
               </w:rPr>
-              <w:t>Der Timer t1 für eine Einnahme ist wieder auf den nächsten Einnahmezeitpunkt gesetzt. Die Timer t2 und t3 sind deaktiviert.</w:t>
+              <w:t xml:space="preserve">Der </w:t>
+            </w:r>
+            <w:proofErr w:type="spellStart"/>
+            <w:r>
+              <w:rPr>
+                <w:lang w:val="de-CH"/>
+              </w:rPr>
+              <w:t>Timer</w:t>
+            </w:r>
+            <w:proofErr w:type="spellEnd"/>
+            <w:r>
+              <w:rPr>
+                <w:lang w:val="de-CH"/>
+              </w:rPr>
+              <w:t xml:space="preserve"> t1 für eine Einnahme ist wieder auf den nächsten Einnahmezeitpunkt gesetzt. Die </w:t>
+            </w:r>
+            <w:proofErr w:type="spellStart"/>
+            <w:r>
+              <w:rPr>
+                <w:lang w:val="de-CH"/>
+              </w:rPr>
+              <w:t>Timer</w:t>
+            </w:r>
+            <w:proofErr w:type="spellEnd"/>
+            <w:r>
+              <w:rPr>
+                <w:lang w:val="de-CH"/>
+              </w:rPr>
+              <w:t xml:space="preserve"> t2 und t3 sind deaktiviert.</w:t>
             </w:r>
           </w:p>
         </w:tc>
@@ -6151,12 +7702,14 @@
                 <w:lang w:val="de-CH"/>
               </w:rPr>
             </w:pPr>
+            <w:proofErr w:type="spellStart"/>
             <w:r>
               <w:rPr>
                 <w:lang w:val="de-CH"/>
               </w:rPr>
               <w:t>Sideeffects</w:t>
             </w:r>
+            <w:proofErr w:type="spellEnd"/>
           </w:p>
         </w:tc>
         <w:tc>
@@ -6185,7 +7738,7 @@
           <w:lang w:val="de-CH"/>
         </w:rPr>
       </w:pPr>
-      <w:bookmarkStart w:id="25" w:name="_Toc243892838"/>
+      <w:bookmarkStart w:id="27" w:name="_Toc243892838"/>
     </w:p>
     <w:p>
       <w:pPr>
@@ -6194,13 +7747,29 @@
           <w:lang w:val="de-CH"/>
         </w:rPr>
       </w:pPr>
-      <w:r>
-        <w:rPr>
-          <w:lang w:val="de-CH"/>
-        </w:rPr>
-        <w:t>Nonfunctional Requirements</w:t>
-      </w:r>
-      <w:bookmarkEnd w:id="25"/>
+      <w:proofErr w:type="spellStart"/>
+      <w:r>
+        <w:rPr>
+          <w:lang w:val="de-CH"/>
+        </w:rPr>
+        <w:t>Nonfunctional</w:t>
+      </w:r>
+      <w:proofErr w:type="spellEnd"/>
+      <w:r>
+        <w:rPr>
+          <w:lang w:val="de-CH"/>
+        </w:rPr>
+        <w:t xml:space="preserve"> </w:t>
+      </w:r>
+      <w:proofErr w:type="spellStart"/>
+      <w:r>
+        <w:rPr>
+          <w:lang w:val="de-CH"/>
+        </w:rPr>
+        <w:t>Requirements</w:t>
+      </w:r>
+      <w:bookmarkEnd w:id="27"/>
+      <w:proofErr w:type="spellEnd"/>
     </w:p>
     <w:p>
       <w:pPr>
@@ -6209,7 +7778,7 @@
           <w:lang w:val="de-CH"/>
         </w:rPr>
       </w:pPr>
-      <w:commentRangeStart w:id="26"/>
+      <w:commentRangeStart w:id="28"/>
       <w:r>
         <w:rPr>
           <w:lang w:val="de-CH"/>
@@ -6222,13 +7791,15 @@
         </w:rPr>
         <w:t xml:space="preserve">rodukte </w:t>
       </w:r>
+      <w:proofErr w:type="spellStart"/>
       <w:r>
         <w:rPr>
           <w:lang w:val="de-CH"/>
         </w:rPr>
         <w:t>requirements</w:t>
       </w:r>
-      <w:commentRangeEnd w:id="26"/>
+      <w:commentRangeEnd w:id="28"/>
+      <w:proofErr w:type="spellEnd"/>
       <w:r>
         <w:rPr>
           <w:rStyle w:val="Kommentarzeichen"/>
@@ -6236,20 +7807,34 @@
           <w:spacing w:val="-2"/>
           <w:kern w:val="0"/>
         </w:rPr>
-        <w:commentReference w:id="26"/>
-      </w:r>
-    </w:p>
-    <w:p>
-      <w:pPr>
-        <w:rPr>
-          <w:lang w:val="de-CH"/>
-        </w:rPr>
-      </w:pPr>
-      <w:r>
-        <w:rPr>
-          <w:lang w:val="de-CH"/>
-        </w:rPr>
-        <w:t xml:space="preserve">Es ist sehr wichtig, dass Patienten in ihrer Sprache geholfen wird. Die erste Version wird in deutsch </w:t>
+        <w:commentReference w:id="28"/>
+      </w:r>
+    </w:p>
+    <w:p>
+      <w:pPr>
+        <w:rPr>
+          <w:lang w:val="de-CH"/>
+        </w:rPr>
+      </w:pPr>
+      <w:r>
+        <w:rPr>
+          <w:lang w:val="de-CH"/>
+        </w:rPr>
+        <w:t xml:space="preserve">Es ist sehr wichtig, dass Patienten in ihrer Sprache geholfen wird. Die erste Version wird </w:t>
+      </w:r>
+      <w:proofErr w:type="gramStart"/>
+      <w:r>
+        <w:rPr>
+          <w:lang w:val="de-CH"/>
+        </w:rPr>
+        <w:t>in deutsch</w:t>
+      </w:r>
+      <w:proofErr w:type="gramEnd"/>
+      <w:r>
+        <w:rPr>
+          <w:lang w:val="de-CH"/>
+        </w:rPr>
+        <w:t xml:space="preserve"> </w:t>
       </w:r>
       <w:r>
         <w:rPr>
@@ -6347,7 +7932,21 @@
         <w:rPr>
           <w:lang w:val="de-CH"/>
         </w:rPr>
-        <w:t>Daten müssen verschlüsselt auf dem Smartphone abgelegt werden. Bei den Daten im Bereich psychologischen Erkrankungen handelt es sich um Stigmatisierende Daten. Diese gelten im Bereich medizinischer Daten als besonders Schützenswert vor fremdzugriffen.</w:t>
+        <w:t xml:space="preserve">Daten müssen verschlüsselt auf dem Smartphone abgelegt werden. Bei den Daten im Bereich psychologischen Erkrankungen handelt es sich um Stigmatisierende Daten. </w:t>
+      </w:r>
+      <w:proofErr w:type="gramStart"/>
+      <w:r>
+        <w:rPr>
+          <w:lang w:val="de-CH"/>
+        </w:rPr>
+        <w:t>Diese gelten im Bereich medizinischer Daten als besonders Schützenswert vor</w:t>
+      </w:r>
+      <w:proofErr w:type="gramEnd"/>
+      <w:r>
+        <w:rPr>
+          <w:lang w:val="de-CH"/>
+        </w:rPr>
+        <w:t xml:space="preserve"> fremdzugriffen.</w:t>
       </w:r>
     </w:p>
     <w:p>
@@ -6398,8 +7997,16 @@
         <w:rPr>
           <w:lang w:val="de-CH"/>
         </w:rPr>
-        <w:t>Organisational requirements</w:t>
-      </w:r>
+        <w:t xml:space="preserve">Organisational </w:t>
+      </w:r>
+      <w:proofErr w:type="spellStart"/>
+      <w:r>
+        <w:rPr>
+          <w:lang w:val="de-CH"/>
+        </w:rPr>
+        <w:t>requirements</w:t>
+      </w:r>
+      <w:proofErr w:type="spellEnd"/>
     </w:p>
     <w:p>
       <w:pPr>
@@ -6429,7 +8036,49 @@
         <w:rPr>
           <w:lang w:val="de-CH"/>
         </w:rPr>
-        <w:t>Die App soll sowohl für Android Smartphones wie auch iPhones erstellt werden.</w:t>
+        <w:t xml:space="preserve">Die App soll sowohl für </w:t>
+      </w:r>
+      <w:proofErr w:type="spellStart"/>
+      <w:r>
+        <w:rPr>
+          <w:lang w:val="de-CH"/>
+        </w:rPr>
+        <w:t>Android</w:t>
+      </w:r>
+      <w:proofErr w:type="spellEnd"/>
+      <w:r>
+        <w:rPr>
+          <w:lang w:val="de-CH"/>
+        </w:rPr>
+        <w:t xml:space="preserve"> </w:t>
+      </w:r>
+      <w:proofErr w:type="spellStart"/>
+      <w:r>
+        <w:rPr>
+          <w:lang w:val="de-CH"/>
+        </w:rPr>
+        <w:t>Smartphones</w:t>
+      </w:r>
+      <w:proofErr w:type="spellEnd"/>
+      <w:r>
+        <w:rPr>
+          <w:lang w:val="de-CH"/>
+        </w:rPr>
+        <w:t xml:space="preserve"> wie auch </w:t>
+      </w:r>
+      <w:proofErr w:type="spellStart"/>
+      <w:r>
+        <w:rPr>
+          <w:lang w:val="de-CH"/>
+        </w:rPr>
+        <w:t>iPhones</w:t>
+      </w:r>
+      <w:proofErr w:type="spellEnd"/>
+      <w:r>
+        <w:rPr>
+          <w:lang w:val="de-CH"/>
+        </w:rPr>
+        <w:t xml:space="preserve"> erstellt werden.</w:t>
       </w:r>
     </w:p>
     <w:p>
@@ -6444,11 +8093,19 @@
         </w:rPr>
         <w:t xml:space="preserve">Die verwendete Methodologie ist </w:t>
       </w:r>
-      <w:r>
-        <w:rPr>
-          <w:lang w:val="de-CH"/>
-        </w:rPr>
-        <w:t>Incremental Development</w:t>
+      <w:proofErr w:type="spellStart"/>
+      <w:r>
+        <w:rPr>
+          <w:lang w:val="de-CH"/>
+        </w:rPr>
+        <w:t>Incremental</w:t>
+      </w:r>
+      <w:proofErr w:type="spellEnd"/>
+      <w:r>
+        <w:rPr>
+          <w:lang w:val="de-CH"/>
+        </w:rPr>
+        <w:t xml:space="preserve"> Development</w:t>
       </w:r>
       <w:r>
         <w:rPr>
@@ -6474,8 +8131,16 @@
         <w:rPr>
           <w:lang w:val="de-CH"/>
         </w:rPr>
-        <w:t xml:space="preserve"> requirements</w:t>
-      </w:r>
+        <w:t xml:space="preserve"> </w:t>
+      </w:r>
+      <w:proofErr w:type="spellStart"/>
+      <w:r>
+        <w:rPr>
+          <w:lang w:val="de-CH"/>
+        </w:rPr>
+        <w:t>requirements</w:t>
+      </w:r>
+      <w:proofErr w:type="spellEnd"/>
     </w:p>
     <w:p>
       <w:pPr>
@@ -6497,7 +8162,6 @@
           <w:id w:val="374431738"/>
           <w:citation/>
         </w:sdtPr>
-        <w:sdtEndPr/>
         <w:sdtContent>
           <w:r>
             <w:rPr>
@@ -6541,11 +8205,19 @@
         </w:rPr>
         <w:t xml:space="preserve">Bei der Installation des Apps muss ein </w:t>
       </w:r>
-      <w:r>
-        <w:rPr>
-          <w:lang w:val="de-CH"/>
-        </w:rPr>
-        <w:t>Disclaimer,</w:t>
+      <w:proofErr w:type="spellStart"/>
+      <w:r>
+        <w:rPr>
+          <w:lang w:val="de-CH"/>
+        </w:rPr>
+        <w:t>Disclaimer</w:t>
+      </w:r>
+      <w:proofErr w:type="spellEnd"/>
+      <w:r>
+        <w:rPr>
+          <w:lang w:val="de-CH"/>
+        </w:rPr>
+        <w:t>,</w:t>
       </w:r>
       <w:r>
         <w:rPr>
@@ -6553,11 +8225,19 @@
         </w:rPr>
         <w:t xml:space="preserve"> als "gelesen und verstanden" akzeptiert werden: Wir als </w:t>
       </w:r>
-      <w:r>
-        <w:rPr>
-          <w:lang w:val="de-CH"/>
-        </w:rPr>
-        <w:t xml:space="preserve">Apphersteller </w:t>
+      <w:proofErr w:type="spellStart"/>
+      <w:r>
+        <w:rPr>
+          <w:lang w:val="de-CH"/>
+        </w:rPr>
+        <w:t>Apphersteller</w:t>
+      </w:r>
+      <w:proofErr w:type="spellEnd"/>
+      <w:r>
+        <w:rPr>
+          <w:lang w:val="de-CH"/>
+        </w:rPr>
+        <w:t xml:space="preserve"> </w:t>
       </w:r>
       <w:r>
         <w:rPr>
@@ -6585,8 +8265,8 @@
           <w:lang w:val="de-CH"/>
         </w:rPr>
       </w:pPr>
-      <w:bookmarkStart w:id="27" w:name="_Toc243892839"/>
-      <w:commentRangeStart w:id="28"/>
+      <w:bookmarkStart w:id="29" w:name="_Toc243892839"/>
+      <w:commentRangeStart w:id="30"/>
       <w:r>
         <w:rPr>
           <w:lang w:val="de-CH"/>
@@ -6594,8 +8274,8 @@
         <w:lastRenderedPageBreak/>
         <w:t>Interfaces</w:t>
       </w:r>
-      <w:bookmarkEnd w:id="27"/>
-      <w:commentRangeEnd w:id="28"/>
+      <w:bookmarkEnd w:id="29"/>
+      <w:commentRangeEnd w:id="30"/>
       <w:r>
         <w:rPr>
           <w:rStyle w:val="Kommentarzeichen"/>
@@ -6604,14 +8284,12 @@
           <w:kern w:val="0"/>
           <w:szCs w:val="22"/>
         </w:rPr>
-        <w:commentReference w:id="28"/>
-      </w:r>
-    </w:p>
-    <w:p>
-      <w:pPr>
-        <w:rPr>
-          <w:lang w:val="de-CH"/>
-        </w:rPr>
+        <w:commentReference w:id="30"/>
+      </w:r>
+    </w:p>
+    <w:p>
+      <w:pPr>
+        <w:keepNext/>
       </w:pPr>
       <w:r>
         <w:rPr>
@@ -6633,7 +8311,7 @@
                     <pic:cNvPicPr/>
                   </pic:nvPicPr>
                   <pic:blipFill>
-                    <a:blip r:embed="rId18">
+                    <a:blip r:embed="rId19">
                       <a:extLst>
                         <a:ext uri="{28A0092B-C50C-407E-A947-70E740481C1C}">
                           <a14:useLocalDpi xmlns:a14="http://schemas.microsoft.com/office/drawing/2010/main" val="0"/>
@@ -6662,16 +8340,38 @@
     </w:p>
     <w:p>
       <w:pPr>
-        <w:rPr>
-          <w:lang w:val="de-CH"/>
-        </w:rPr>
-      </w:pPr>
-    </w:p>
-    <w:p>
-      <w:pPr>
-        <w:rPr>
-          <w:lang w:val="de-CH"/>
-        </w:rPr>
+        <w:pStyle w:val="Beschriftung"/>
+        <w:rPr>
+          <w:lang w:val="de-CH"/>
+        </w:rPr>
+      </w:pPr>
+      <w:bookmarkStart w:id="31" w:name="_Toc244093885"/>
+      <w:r>
+        <w:t xml:space="preserve">Abbildung </w:t>
+      </w:r>
+      <w:fldSimple w:instr=" SEQ Abbildung \* ARABIC ">
+        <w:r>
+          <w:rPr>
+            <w:noProof/>
+          </w:rPr>
+          <w:t>2</w:t>
+        </w:r>
+      </w:fldSimple>
+      <w:r>
+        <w:t>: Prototyp UI Help</w:t>
+      </w:r>
+      <w:bookmarkEnd w:id="31"/>
+    </w:p>
+    <w:p>
+      <w:pPr>
+        <w:rPr>
+          <w:lang w:val="de-CH"/>
+        </w:rPr>
+      </w:pPr>
+    </w:p>
+    <w:p>
+      <w:pPr>
+        <w:keepNext/>
       </w:pPr>
       <w:r>
         <w:rPr>
@@ -6693,7 +8393,7 @@
                     <pic:cNvPicPr/>
                   </pic:nvPicPr>
                   <pic:blipFill>
-                    <a:blip r:embed="rId19">
+                    <a:blip r:embed="rId20">
                       <a:extLst>
                         <a:ext uri="{28A0092B-C50C-407E-A947-70E740481C1C}">
                           <a14:useLocalDpi xmlns:a14="http://schemas.microsoft.com/office/drawing/2010/main" val="0"/>
@@ -6722,16 +8422,38 @@
     </w:p>
     <w:p>
       <w:pPr>
-        <w:rPr>
-          <w:lang w:val="de-CH"/>
-        </w:rPr>
-      </w:pPr>
-    </w:p>
-    <w:p>
-      <w:pPr>
-        <w:rPr>
-          <w:lang w:val="de-CH"/>
-        </w:rPr>
+        <w:pStyle w:val="Beschriftung"/>
+        <w:rPr>
+          <w:lang w:val="de-CH"/>
+        </w:rPr>
+      </w:pPr>
+      <w:bookmarkStart w:id="32" w:name="_Toc244093886"/>
+      <w:r>
+        <w:t xml:space="preserve">Abbildung </w:t>
+      </w:r>
+      <w:fldSimple w:instr=" SEQ Abbildung \* ARABIC ">
+        <w:r>
+          <w:rPr>
+            <w:noProof/>
+          </w:rPr>
+          <w:t>3</w:t>
+        </w:r>
+      </w:fldSimple>
+      <w:r>
+        <w:t>: Prototyp UI Skills</w:t>
+      </w:r>
+      <w:bookmarkEnd w:id="32"/>
+    </w:p>
+    <w:p>
+      <w:pPr>
+        <w:rPr>
+          <w:lang w:val="de-CH"/>
+        </w:rPr>
+      </w:pPr>
+    </w:p>
+    <w:p>
+      <w:pPr>
+        <w:keepNext/>
       </w:pPr>
       <w:r>
         <w:rPr>
@@ -6754,7 +8476,7 @@
                     <pic:cNvPicPr/>
                   </pic:nvPicPr>
                   <pic:blipFill>
-                    <a:blip r:embed="rId20">
+                    <a:blip r:embed="rId21">
                       <a:extLst>
                         <a:ext uri="{28A0092B-C50C-407E-A947-70E740481C1C}">
                           <a14:useLocalDpi xmlns:a14="http://schemas.microsoft.com/office/drawing/2010/main" val="0"/>
@@ -6783,16 +8505,43 @@
     </w:p>
     <w:p>
       <w:pPr>
-        <w:rPr>
-          <w:lang w:val="de-CH"/>
-        </w:rPr>
-      </w:pPr>
-    </w:p>
-    <w:p>
-      <w:pPr>
-        <w:rPr>
-          <w:lang w:val="de-CH"/>
-        </w:rPr>
+        <w:pStyle w:val="Beschriftung"/>
+        <w:rPr>
+          <w:lang w:val="de-CH"/>
+        </w:rPr>
+      </w:pPr>
+      <w:bookmarkStart w:id="33" w:name="_Toc244093887"/>
+      <w:r>
+        <w:t xml:space="preserve">Abbildung </w:t>
+      </w:r>
+      <w:fldSimple w:instr=" SEQ Abbildung \* ARABIC ">
+        <w:r>
+          <w:rPr>
+            <w:noProof/>
+          </w:rPr>
+          <w:t>4</w:t>
+        </w:r>
+      </w:fldSimple>
+      <w:r>
+        <w:t xml:space="preserve">: Prototyp UI Medikamenten </w:t>
+      </w:r>
+      <w:proofErr w:type="spellStart"/>
+      <w:r>
+        <w:t>Reminder</w:t>
+      </w:r>
+      <w:bookmarkEnd w:id="33"/>
+      <w:proofErr w:type="spellEnd"/>
+    </w:p>
+    <w:p>
+      <w:pPr>
+        <w:rPr>
+          <w:lang w:val="de-CH"/>
+        </w:rPr>
+      </w:pPr>
+    </w:p>
+    <w:p>
+      <w:pPr>
+        <w:keepNext/>
       </w:pPr>
       <w:r>
         <w:rPr>
@@ -6814,7 +8563,7 @@
                     <pic:cNvPicPr/>
                   </pic:nvPicPr>
                   <pic:blipFill rotWithShape="1">
-                    <a:blip r:embed="rId21">
+                    <a:blip r:embed="rId22">
                       <a:extLst>
                         <a:ext uri="{28A0092B-C50C-407E-A947-70E740481C1C}">
                           <a14:useLocalDpi xmlns:a14="http://schemas.microsoft.com/office/drawing/2010/main" val="0"/>
@@ -6850,16 +8599,38 @@
     </w:p>
     <w:p>
       <w:pPr>
-        <w:rPr>
-          <w:lang w:val="de-CH"/>
-        </w:rPr>
-      </w:pPr>
-    </w:p>
-    <w:p>
-      <w:pPr>
-        <w:rPr>
-          <w:lang w:val="de-CH"/>
-        </w:rPr>
+        <w:pStyle w:val="Beschriftung"/>
+        <w:rPr>
+          <w:lang w:val="de-CH"/>
+        </w:rPr>
+      </w:pPr>
+      <w:bookmarkStart w:id="34" w:name="_Toc244093888"/>
+      <w:r>
+        <w:t xml:space="preserve">Abbildung </w:t>
+      </w:r>
+      <w:fldSimple w:instr=" SEQ Abbildung \* ARABIC ">
+        <w:r>
+          <w:rPr>
+            <w:noProof/>
+          </w:rPr>
+          <w:t>5</w:t>
+        </w:r>
+      </w:fldSimple>
+      <w:r>
+        <w:t>: Prototyp UI Settings I</w:t>
+      </w:r>
+      <w:bookmarkEnd w:id="34"/>
+    </w:p>
+    <w:p>
+      <w:pPr>
+        <w:rPr>
+          <w:lang w:val="de-CH"/>
+        </w:rPr>
+      </w:pPr>
+    </w:p>
+    <w:p>
+      <w:pPr>
+        <w:keepNext/>
       </w:pPr>
       <w:r>
         <w:rPr>
@@ -6882,7 +8653,7 @@
                     <pic:cNvPicPr/>
                   </pic:nvPicPr>
                   <pic:blipFill rotWithShape="1">
-                    <a:blip r:embed="rId22">
+                    <a:blip r:embed="rId23">
                       <a:extLst>
                         <a:ext uri="{28A0092B-C50C-407E-A947-70E740481C1C}">
                           <a14:useLocalDpi xmlns:a14="http://schemas.microsoft.com/office/drawing/2010/main" val="0"/>
@@ -6918,16 +8689,38 @@
     </w:p>
     <w:p>
       <w:pPr>
-        <w:rPr>
-          <w:lang w:val="de-CH"/>
-        </w:rPr>
-      </w:pPr>
-    </w:p>
-    <w:p>
-      <w:pPr>
-        <w:rPr>
-          <w:lang w:val="de-CH"/>
-        </w:rPr>
+        <w:pStyle w:val="Beschriftung"/>
+        <w:rPr>
+          <w:lang w:val="de-CH"/>
+        </w:rPr>
+      </w:pPr>
+      <w:bookmarkStart w:id="35" w:name="_Toc244093889"/>
+      <w:r>
+        <w:t xml:space="preserve">Abbildung </w:t>
+      </w:r>
+      <w:fldSimple w:instr=" SEQ Abbildung \* ARABIC ">
+        <w:r>
+          <w:rPr>
+            <w:noProof/>
+          </w:rPr>
+          <w:t>6</w:t>
+        </w:r>
+      </w:fldSimple>
+      <w:r>
+        <w:t>: Prototyp UI Settings II</w:t>
+      </w:r>
+      <w:bookmarkEnd w:id="35"/>
+    </w:p>
+    <w:p>
+      <w:pPr>
+        <w:rPr>
+          <w:lang w:val="de-CH"/>
+        </w:rPr>
+      </w:pPr>
+    </w:p>
+    <w:p>
+      <w:pPr>
+        <w:keepNext/>
       </w:pPr>
       <w:r>
         <w:rPr>
@@ -6949,7 +8742,7 @@
                     <pic:cNvPicPr/>
                   </pic:nvPicPr>
                   <pic:blipFill rotWithShape="1">
-                    <a:blip r:embed="rId23">
+                    <a:blip r:embed="rId24">
                       <a:extLst>
                         <a:ext uri="{28A0092B-C50C-407E-A947-70E740481C1C}">
                           <a14:useLocalDpi xmlns:a14="http://schemas.microsoft.com/office/drawing/2010/main" val="0"/>
@@ -6985,12 +8778,36 @@
     </w:p>
     <w:p>
       <w:pPr>
+        <w:pStyle w:val="Beschriftung"/>
+        <w:rPr>
+          <w:lang w:val="de-CH"/>
+        </w:rPr>
+      </w:pPr>
+      <w:bookmarkStart w:id="36" w:name="_Toc244093890"/>
+      <w:r>
+        <w:t xml:space="preserve">Abbildung </w:t>
+      </w:r>
+      <w:fldSimple w:instr=" SEQ Abbildung \* ARABIC ">
+        <w:r>
+          <w:rPr>
+            <w:noProof/>
+          </w:rPr>
+          <w:t>7</w:t>
+        </w:r>
+      </w:fldSimple>
+      <w:r>
+        <w:t>: Prototyp UI Settings III</w:t>
+      </w:r>
+      <w:bookmarkEnd w:id="36"/>
+    </w:p>
+    <w:p>
+      <w:pPr>
         <w:pStyle w:val="berschrift1"/>
         <w:rPr>
           <w:lang w:val="de-CH"/>
         </w:rPr>
       </w:pPr>
-      <w:bookmarkStart w:id="30" w:name="_Toc243892840"/>
+      <w:bookmarkStart w:id="37" w:name="_Toc243892840"/>
       <w:r>
         <w:rPr>
           <w:lang w:val="de-CH"/>
@@ -7003,7 +8820,7 @@
         </w:rPr>
         <w:t>le</w:t>
       </w:r>
-      <w:bookmarkEnd w:id="30"/>
+      <w:bookmarkEnd w:id="37"/>
     </w:p>
     <w:p>
       <w:pPr>
@@ -7025,14 +8842,14 @@
           <w:lang w:val="de-CH"/>
         </w:rPr>
       </w:pPr>
-      <w:bookmarkStart w:id="31" w:name="_Toc243892841"/>
+      <w:bookmarkStart w:id="38" w:name="_Toc243892841"/>
       <w:r>
         <w:rPr>
           <w:lang w:val="de-CH"/>
         </w:rPr>
         <w:t>System Evolution</w:t>
       </w:r>
-      <w:bookmarkEnd w:id="31"/>
+      <w:bookmarkEnd w:id="38"/>
     </w:p>
     <w:p>
       <w:pPr>
@@ -7054,14 +8871,16 @@
           <w:lang w:val="de-CH"/>
         </w:rPr>
       </w:pPr>
-      <w:bookmarkStart w:id="32" w:name="_Toc243892842"/>
+      <w:bookmarkStart w:id="39" w:name="_Toc243892842"/>
+      <w:proofErr w:type="spellStart"/>
       <w:r>
         <w:rPr>
           <w:lang w:val="de-CH"/>
         </w:rPr>
         <w:t>Testing</w:t>
       </w:r>
-      <w:bookmarkEnd w:id="32"/>
+      <w:bookmarkEnd w:id="39"/>
+      <w:proofErr w:type="spellEnd"/>
     </w:p>
     <w:p>
       <w:pPr>
@@ -7083,8 +8902,9 @@
           <w:lang w:val="de-CH"/>
         </w:rPr>
       </w:pPr>
-      <w:bookmarkStart w:id="33" w:name="_Toc243192467"/>
-      <w:bookmarkStart w:id="34" w:name="_Toc243892843"/>
+      <w:bookmarkStart w:id="40" w:name="_Toc243192467"/>
+      <w:bookmarkStart w:id="41" w:name="_Toc243892843"/>
+      <w:proofErr w:type="spellStart"/>
       <w:r>
         <w:rPr>
           <w:lang w:val="de-CH"/>
@@ -7092,8 +8912,9 @@
         <w:lastRenderedPageBreak/>
         <w:t>Appendices</w:t>
       </w:r>
-      <w:bookmarkEnd w:id="33"/>
-      <w:bookmarkEnd w:id="34"/>
+      <w:bookmarkEnd w:id="40"/>
+      <w:bookmarkEnd w:id="41"/>
+      <w:proofErr w:type="spellEnd"/>
     </w:p>
     <w:p>
       <w:pPr>
@@ -7147,7 +8968,7 @@
           <w:lang w:val="de-CH"/>
         </w:rPr>
       </w:pPr>
-      <w:bookmarkStart w:id="35" w:name="_Toc243892844"/>
+      <w:bookmarkStart w:id="42" w:name="_Toc243892844"/>
       <w:r>
         <w:rPr>
           <w:lang w:val="de-CH"/>
@@ -7155,23 +8976,21 @@
         <w:lastRenderedPageBreak/>
         <w:t>Index</w:t>
       </w:r>
-      <w:bookmarkEnd w:id="35"/>
+      <w:bookmarkEnd w:id="42"/>
     </w:p>
     <w:p>
       <w:pPr>
         <w:pStyle w:val="berschrift2"/>
         <w:rPr>
-          <w:lang w:val="de-CH"/>
-        </w:rPr>
-      </w:pPr>
-      <w:bookmarkStart w:id="36" w:name="_Toc243892845"/>
-      <w:r>
-        <w:rPr>
-          <w:lang w:val="de-CH"/>
-        </w:rPr>
-        <w:t>Abbildungsverzeichnis</w:t>
-      </w:r>
-      <w:bookmarkEnd w:id="36"/>
+          <w:noProof/>
+        </w:rPr>
+      </w:pPr>
+      <w:r>
+        <w:rPr>
+          <w:lang w:val="de-CH"/>
+        </w:rPr>
+        <w:t>Diagramme</w:t>
+      </w:r>
       <w:r>
         <w:rPr>
           <w:lang w:val="de-CH"/>
@@ -7204,61 +9023,53 @@
           <w:spacing w:val="0"/>
           <w:sz w:val="24"/>
           <w:szCs w:val="24"/>
-          <w:lang w:val="de-CH" w:eastAsia="ja-JP"/>
-        </w:rPr>
-      </w:pPr>
-      <w:r>
-        <w:rPr>
-          <w:noProof/>
-          <w:lang w:val="de-CH"/>
+          <w:lang w:eastAsia="ja-JP"/>
+        </w:rPr>
+      </w:pPr>
+      <w:r>
+        <w:rPr>
+          <w:noProof/>
         </w:rPr>
         <w:t>Figure 1: Use Case Übersichtsdiagram</w:t>
       </w:r>
       <w:r>
         <w:rPr>
           <w:noProof/>
-          <w:lang w:val="de-CH"/>
         </w:rPr>
         <w:tab/>
       </w:r>
       <w:r>
         <w:rPr>
           <w:noProof/>
-          <w:lang w:val="de-CH"/>
         </w:rPr>
         <w:fldChar w:fldCharType="begin"/>
       </w:r>
       <w:r>
         <w:rPr>
           <w:noProof/>
-          <w:lang w:val="de-CH"/>
-        </w:rPr>
-        <w:instrText xml:space="preserve"> PAGEREF _Toc244005957 \h </w:instrText>
-      </w:r>
-      <w:r>
-        <w:rPr>
-          <w:noProof/>
-          <w:lang w:val="de-CH"/>
-        </w:rPr>
-      </w:r>
-      <w:r>
-        <w:rPr>
-          <w:noProof/>
-          <w:lang w:val="de-CH"/>
+        </w:rPr>
+        <w:instrText xml:space="preserve"> PAGEREF _Toc244094042 \h </w:instrText>
+      </w:r>
+      <w:r>
+        <w:rPr>
+          <w:noProof/>
+        </w:rPr>
+      </w:r>
+      <w:r>
+        <w:rPr>
+          <w:noProof/>
         </w:rPr>
         <w:fldChar w:fldCharType="separate"/>
       </w:r>
       <w:r>
         <w:rPr>
           <w:noProof/>
-          <w:lang w:val="de-CH"/>
         </w:rPr>
         <w:t>3</w:t>
       </w:r>
       <w:r>
         <w:rPr>
           <w:noProof/>
-          <w:lang w:val="de-CH"/>
         </w:rPr>
         <w:fldChar w:fldCharType="end"/>
       </w:r>
@@ -7276,61 +9087,60 @@
           <w:spacing w:val="0"/>
           <w:sz w:val="24"/>
           <w:szCs w:val="24"/>
-          <w:lang w:val="de-CH" w:eastAsia="ja-JP"/>
-        </w:rPr>
-      </w:pPr>
-      <w:r>
-        <w:rPr>
-          <w:noProof/>
-          <w:lang w:val="de-CH"/>
-        </w:rPr>
-        <w:t>Figure 2: Use Case Diagram "Help"</w:t>
-      </w:r>
-      <w:r>
-        <w:rPr>
-          <w:noProof/>
-          <w:lang w:val="de-CH"/>
+          <w:lang w:eastAsia="ja-JP"/>
+        </w:rPr>
+      </w:pPr>
+      <w:r>
+        <w:rPr>
+          <w:noProof/>
+        </w:rPr>
+        <w:t>Figure 2</w:t>
+      </w:r>
+      <w:r>
+        <w:rPr>
+          <w:noProof/>
+          <w:lang w:val="de-CH"/>
+        </w:rPr>
+        <w:t>: Use Case Diagram "Help"</w:t>
+      </w:r>
+      <w:r>
+        <w:rPr>
+          <w:noProof/>
         </w:rPr>
         <w:tab/>
       </w:r>
       <w:r>
         <w:rPr>
           <w:noProof/>
-          <w:lang w:val="de-CH"/>
         </w:rPr>
         <w:fldChar w:fldCharType="begin"/>
       </w:r>
       <w:r>
         <w:rPr>
           <w:noProof/>
-          <w:lang w:val="de-CH"/>
-        </w:rPr>
-        <w:instrText xml:space="preserve"> PAGEREF _Toc244005958 \h </w:instrText>
-      </w:r>
-      <w:r>
-        <w:rPr>
-          <w:noProof/>
-          <w:lang w:val="de-CH"/>
-        </w:rPr>
-      </w:r>
-      <w:r>
-        <w:rPr>
-          <w:noProof/>
-          <w:lang w:val="de-CH"/>
+        </w:rPr>
+        <w:instrText xml:space="preserve"> PAGEREF _Toc244094043 \h </w:instrText>
+      </w:r>
+      <w:r>
+        <w:rPr>
+          <w:noProof/>
+        </w:rPr>
+      </w:r>
+      <w:r>
+        <w:rPr>
+          <w:noProof/>
         </w:rPr>
         <w:fldChar w:fldCharType="separate"/>
       </w:r>
       <w:r>
         <w:rPr>
           <w:noProof/>
-          <w:lang w:val="de-CH"/>
         </w:rPr>
         <w:t>4</w:t>
       </w:r>
       <w:r>
         <w:rPr>
           <w:noProof/>
-          <w:lang w:val="de-CH"/>
         </w:rPr>
         <w:fldChar w:fldCharType="end"/>
       </w:r>
@@ -7348,61 +9158,60 @@
           <w:spacing w:val="0"/>
           <w:sz w:val="24"/>
           <w:szCs w:val="24"/>
-          <w:lang w:val="de-CH" w:eastAsia="ja-JP"/>
-        </w:rPr>
-      </w:pPr>
-      <w:r>
-        <w:rPr>
-          <w:noProof/>
-          <w:lang w:val="de-CH"/>
-        </w:rPr>
-        <w:t>Figure 3: Use Case Diagram "Medication Reminder"</w:t>
-      </w:r>
-      <w:r>
-        <w:rPr>
-          <w:noProof/>
-          <w:lang w:val="de-CH"/>
+          <w:lang w:eastAsia="ja-JP"/>
+        </w:rPr>
+      </w:pPr>
+      <w:r>
+        <w:rPr>
+          <w:noProof/>
+        </w:rPr>
+        <w:t>Figure 3</w:t>
+      </w:r>
+      <w:r>
+        <w:rPr>
+          <w:noProof/>
+          <w:lang w:val="de-CH"/>
+        </w:rPr>
+        <w:t>: Use Case Diagram "Medication Reminder"</w:t>
+      </w:r>
+      <w:r>
+        <w:rPr>
+          <w:noProof/>
         </w:rPr>
         <w:tab/>
       </w:r>
       <w:r>
         <w:rPr>
           <w:noProof/>
-          <w:lang w:val="de-CH"/>
         </w:rPr>
         <w:fldChar w:fldCharType="begin"/>
       </w:r>
       <w:r>
         <w:rPr>
           <w:noProof/>
-          <w:lang w:val="de-CH"/>
-        </w:rPr>
-        <w:instrText xml:space="preserve"> PAGEREF _Toc244005959 \h </w:instrText>
-      </w:r>
-      <w:r>
-        <w:rPr>
-          <w:noProof/>
-          <w:lang w:val="de-CH"/>
-        </w:rPr>
-      </w:r>
-      <w:r>
-        <w:rPr>
-          <w:noProof/>
-          <w:lang w:val="de-CH"/>
+        </w:rPr>
+        <w:instrText xml:space="preserve"> PAGEREF _Toc244094044 \h </w:instrText>
+      </w:r>
+      <w:r>
+        <w:rPr>
+          <w:noProof/>
+        </w:rPr>
+      </w:r>
+      <w:r>
+        <w:rPr>
+          <w:noProof/>
         </w:rPr>
         <w:fldChar w:fldCharType="separate"/>
       </w:r>
       <w:r>
         <w:rPr>
           <w:noProof/>
-          <w:lang w:val="de-CH"/>
-        </w:rPr>
-        <w:t>4</w:t>
-      </w:r>
-      <w:r>
-        <w:rPr>
-          <w:noProof/>
-          <w:lang w:val="de-CH"/>
+        </w:rPr>
+        <w:t>5</w:t>
+      </w:r>
+      <w:r>
+        <w:rPr>
+          <w:noProof/>
         </w:rPr>
         <w:fldChar w:fldCharType="end"/>
       </w:r>
@@ -7420,61 +9229,53 @@
           <w:spacing w:val="0"/>
           <w:sz w:val="24"/>
           <w:szCs w:val="24"/>
-          <w:lang w:val="de-CH" w:eastAsia="ja-JP"/>
-        </w:rPr>
-      </w:pPr>
-      <w:r>
-        <w:rPr>
-          <w:noProof/>
-          <w:lang w:val="de-CH"/>
+          <w:lang w:eastAsia="ja-JP"/>
+        </w:rPr>
+      </w:pPr>
+      <w:r>
+        <w:rPr>
+          <w:noProof/>
         </w:rPr>
         <w:t>Figure 4: Use Case Diagramm "Skills"</w:t>
       </w:r>
       <w:r>
         <w:rPr>
           <w:noProof/>
-          <w:lang w:val="de-CH"/>
         </w:rPr>
         <w:tab/>
       </w:r>
       <w:r>
         <w:rPr>
           <w:noProof/>
-          <w:lang w:val="de-CH"/>
         </w:rPr>
         <w:fldChar w:fldCharType="begin"/>
       </w:r>
       <w:r>
         <w:rPr>
           <w:noProof/>
-          <w:lang w:val="de-CH"/>
-        </w:rPr>
-        <w:instrText xml:space="preserve"> PAGEREF _Toc244005960 \h </w:instrText>
-      </w:r>
-      <w:r>
-        <w:rPr>
-          <w:noProof/>
-          <w:lang w:val="de-CH"/>
-        </w:rPr>
-      </w:r>
-      <w:r>
-        <w:rPr>
-          <w:noProof/>
-          <w:lang w:val="de-CH"/>
+        </w:rPr>
+        <w:instrText xml:space="preserve"> PAGEREF _Toc244094045 \h </w:instrText>
+      </w:r>
+      <w:r>
+        <w:rPr>
+          <w:noProof/>
+        </w:rPr>
+      </w:r>
+      <w:r>
+        <w:rPr>
+          <w:noProof/>
         </w:rPr>
         <w:fldChar w:fldCharType="separate"/>
       </w:r>
       <w:r>
         <w:rPr>
           <w:noProof/>
-          <w:lang w:val="de-CH"/>
-        </w:rPr>
-        <w:t>4</w:t>
-      </w:r>
-      <w:r>
-        <w:rPr>
-          <w:noProof/>
-          <w:lang w:val="de-CH"/>
+        </w:rPr>
+        <w:t>6</w:t>
+      </w:r>
+      <w:r>
+        <w:rPr>
+          <w:noProof/>
         </w:rPr>
         <w:fldChar w:fldCharType="end"/>
       </w:r>
@@ -7492,61 +9293,60 @@
           <w:spacing w:val="0"/>
           <w:sz w:val="24"/>
           <w:szCs w:val="24"/>
-          <w:lang w:val="de-CH" w:eastAsia="ja-JP"/>
-        </w:rPr>
-      </w:pPr>
-      <w:r>
-        <w:rPr>
-          <w:noProof/>
-          <w:lang w:val="de-CH"/>
-        </w:rPr>
-        <w:t>Figure 5: Use Case Diagram "Settings"</w:t>
-      </w:r>
-      <w:r>
-        <w:rPr>
-          <w:noProof/>
-          <w:lang w:val="de-CH"/>
+          <w:lang w:eastAsia="ja-JP"/>
+        </w:rPr>
+      </w:pPr>
+      <w:r>
+        <w:rPr>
+          <w:noProof/>
+        </w:rPr>
+        <w:t xml:space="preserve">Figure 5: </w:t>
+      </w:r>
+      <w:r>
+        <w:rPr>
+          <w:noProof/>
+          <w:lang w:val="de-CH"/>
+        </w:rPr>
+        <w:t>Use Case Diagram "Settings"</w:t>
+      </w:r>
+      <w:r>
+        <w:rPr>
+          <w:noProof/>
         </w:rPr>
         <w:tab/>
       </w:r>
       <w:r>
         <w:rPr>
           <w:noProof/>
-          <w:lang w:val="de-CH"/>
         </w:rPr>
         <w:fldChar w:fldCharType="begin"/>
       </w:r>
       <w:r>
         <w:rPr>
           <w:noProof/>
-          <w:lang w:val="de-CH"/>
-        </w:rPr>
-        <w:instrText xml:space="preserve"> PAGEREF _Toc244005961 \h </w:instrText>
-      </w:r>
-      <w:r>
-        <w:rPr>
-          <w:noProof/>
-          <w:lang w:val="de-CH"/>
-        </w:rPr>
-      </w:r>
-      <w:r>
-        <w:rPr>
-          <w:noProof/>
-          <w:lang w:val="de-CH"/>
+        </w:rPr>
+        <w:instrText xml:space="preserve"> PAGEREF _Toc244094046 \h </w:instrText>
+      </w:r>
+      <w:r>
+        <w:rPr>
+          <w:noProof/>
+        </w:rPr>
+      </w:r>
+      <w:r>
+        <w:rPr>
+          <w:noProof/>
         </w:rPr>
         <w:fldChar w:fldCharType="separate"/>
       </w:r>
       <w:r>
         <w:rPr>
           <w:noProof/>
-          <w:lang w:val="de-CH"/>
-        </w:rPr>
-        <w:t>5</w:t>
-      </w:r>
-      <w:r>
-        <w:rPr>
-          <w:noProof/>
-          <w:lang w:val="de-CH"/>
+        </w:rPr>
+        <w:t>7</w:t>
+      </w:r>
+      <w:r>
+        <w:rPr>
+          <w:noProof/>
         </w:rPr>
         <w:fldChar w:fldCharType="end"/>
       </w:r>
@@ -7564,7 +9364,500 @@
         <w:fldChar w:fldCharType="end"/>
       </w:r>
     </w:p>
-    <w:bookmarkStart w:id="37" w:name="_Toc243892846" w:displacedByCustomXml="next"/>
+    <w:p>
+      <w:pPr>
+        <w:pStyle w:val="berschrift2"/>
+        <w:rPr>
+          <w:lang w:val="de-CH"/>
+        </w:rPr>
+      </w:pPr>
+      <w:r>
+        <w:rPr>
+          <w:lang w:val="de-CH"/>
+        </w:rPr>
+        <w:t>Abbildungen</w:t>
+      </w:r>
+    </w:p>
+    <w:p>
+      <w:pPr>
+        <w:pStyle w:val="Abbildungsverzeichnis"/>
+        <w:tabs>
+          <w:tab w:val="right" w:leader="dot" w:pos="7577"/>
+        </w:tabs>
+        <w:rPr>
+          <w:rFonts w:eastAsiaTheme="minorEastAsia" w:cstheme="minorBidi"/>
+          <w:smallCaps w:val="0"/>
+          <w:noProof/>
+          <w:spacing w:val="0"/>
+          <w:sz w:val="24"/>
+          <w:szCs w:val="24"/>
+          <w:lang w:eastAsia="ja-JP"/>
+        </w:rPr>
+      </w:pPr>
+      <w:r>
+        <w:rPr>
+          <w:lang w:val="de-CH"/>
+        </w:rPr>
+        <w:fldChar w:fldCharType="begin"/>
+      </w:r>
+      <w:r>
+        <w:rPr>
+          <w:lang w:val="de-CH"/>
+        </w:rPr>
+        <w:instrText xml:space="preserve"> TOC \c "Abbildung" </w:instrText>
+      </w:r>
+      <w:r>
+        <w:rPr>
+          <w:lang w:val="de-CH"/>
+        </w:rPr>
+        <w:fldChar w:fldCharType="separate"/>
+      </w:r>
+      <w:r>
+        <w:rPr>
+          <w:noProof/>
+        </w:rPr>
+        <w:t>Abbildung 1: System Architektur</w:t>
+      </w:r>
+      <w:r>
+        <w:rPr>
+          <w:noProof/>
+        </w:rPr>
+        <w:tab/>
+      </w:r>
+      <w:r>
+        <w:rPr>
+          <w:noProof/>
+        </w:rPr>
+        <w:fldChar w:fldCharType="begin"/>
+      </w:r>
+      <w:r>
+        <w:rPr>
+          <w:noProof/>
+        </w:rPr>
+        <w:instrText xml:space="preserve"> PAGEREF _Toc244093884 \h </w:instrText>
+      </w:r>
+      <w:r>
+        <w:rPr>
+          <w:noProof/>
+        </w:rPr>
+      </w:r>
+      <w:r>
+        <w:rPr>
+          <w:noProof/>
+        </w:rPr>
+        <w:fldChar w:fldCharType="separate"/>
+      </w:r>
+      <w:r>
+        <w:rPr>
+          <w:noProof/>
+        </w:rPr>
+        <w:t>8</w:t>
+      </w:r>
+      <w:r>
+        <w:rPr>
+          <w:noProof/>
+        </w:rPr>
+        <w:fldChar w:fldCharType="end"/>
+      </w:r>
+    </w:p>
+    <w:p>
+      <w:pPr>
+        <w:pStyle w:val="Abbildungsverzeichnis"/>
+        <w:tabs>
+          <w:tab w:val="right" w:leader="dot" w:pos="7577"/>
+        </w:tabs>
+        <w:rPr>
+          <w:rFonts w:eastAsiaTheme="minorEastAsia" w:cstheme="minorBidi"/>
+          <w:smallCaps w:val="0"/>
+          <w:noProof/>
+          <w:spacing w:val="0"/>
+          <w:sz w:val="24"/>
+          <w:szCs w:val="24"/>
+          <w:lang w:eastAsia="ja-JP"/>
+        </w:rPr>
+      </w:pPr>
+      <w:r>
+        <w:rPr>
+          <w:noProof/>
+        </w:rPr>
+        <w:t>Abbildung 2: Prototyp UI Help</w:t>
+      </w:r>
+      <w:r>
+        <w:rPr>
+          <w:noProof/>
+        </w:rPr>
+        <w:tab/>
+      </w:r>
+      <w:r>
+        <w:rPr>
+          <w:noProof/>
+        </w:rPr>
+        <w:fldChar w:fldCharType="begin"/>
+      </w:r>
+      <w:r>
+        <w:rPr>
+          <w:noProof/>
+        </w:rPr>
+        <w:instrText xml:space="preserve"> PAGEREF _Toc244093885 \h </w:instrText>
+      </w:r>
+      <w:r>
+        <w:rPr>
+          <w:noProof/>
+        </w:rPr>
+      </w:r>
+      <w:r>
+        <w:rPr>
+          <w:noProof/>
+        </w:rPr>
+        <w:fldChar w:fldCharType="separate"/>
+      </w:r>
+      <w:r>
+        <w:rPr>
+          <w:noProof/>
+        </w:rPr>
+        <w:t>12</w:t>
+      </w:r>
+      <w:r>
+        <w:rPr>
+          <w:noProof/>
+        </w:rPr>
+        <w:fldChar w:fldCharType="end"/>
+      </w:r>
+    </w:p>
+    <w:p>
+      <w:pPr>
+        <w:pStyle w:val="Abbildungsverzeichnis"/>
+        <w:tabs>
+          <w:tab w:val="right" w:leader="dot" w:pos="7577"/>
+        </w:tabs>
+        <w:rPr>
+          <w:rFonts w:eastAsiaTheme="minorEastAsia" w:cstheme="minorBidi"/>
+          <w:smallCaps w:val="0"/>
+          <w:noProof/>
+          <w:spacing w:val="0"/>
+          <w:sz w:val="24"/>
+          <w:szCs w:val="24"/>
+          <w:lang w:eastAsia="ja-JP"/>
+        </w:rPr>
+      </w:pPr>
+      <w:r>
+        <w:rPr>
+          <w:noProof/>
+        </w:rPr>
+        <w:t>Abbildung 3: Prototyp UI Skills</w:t>
+      </w:r>
+      <w:r>
+        <w:rPr>
+          <w:noProof/>
+        </w:rPr>
+        <w:tab/>
+      </w:r>
+      <w:r>
+        <w:rPr>
+          <w:noProof/>
+        </w:rPr>
+        <w:fldChar w:fldCharType="begin"/>
+      </w:r>
+      <w:r>
+        <w:rPr>
+          <w:noProof/>
+        </w:rPr>
+        <w:instrText xml:space="preserve"> PAGEREF _Toc244093886 \h </w:instrText>
+      </w:r>
+      <w:r>
+        <w:rPr>
+          <w:noProof/>
+        </w:rPr>
+      </w:r>
+      <w:r>
+        <w:rPr>
+          <w:noProof/>
+        </w:rPr>
+        <w:fldChar w:fldCharType="separate"/>
+      </w:r>
+      <w:r>
+        <w:rPr>
+          <w:noProof/>
+        </w:rPr>
+        <w:t>12</w:t>
+      </w:r>
+      <w:r>
+        <w:rPr>
+          <w:noProof/>
+        </w:rPr>
+        <w:fldChar w:fldCharType="end"/>
+      </w:r>
+    </w:p>
+    <w:p>
+      <w:pPr>
+        <w:pStyle w:val="Abbildungsverzeichnis"/>
+        <w:tabs>
+          <w:tab w:val="right" w:leader="dot" w:pos="7577"/>
+        </w:tabs>
+        <w:rPr>
+          <w:rFonts w:eastAsiaTheme="minorEastAsia" w:cstheme="minorBidi"/>
+          <w:smallCaps w:val="0"/>
+          <w:noProof/>
+          <w:spacing w:val="0"/>
+          <w:sz w:val="24"/>
+          <w:szCs w:val="24"/>
+          <w:lang w:eastAsia="ja-JP"/>
+        </w:rPr>
+      </w:pPr>
+      <w:r>
+        <w:rPr>
+          <w:noProof/>
+        </w:rPr>
+        <w:t>Abbildung 4: Prototyp UI Medikamenten Reminder</w:t>
+      </w:r>
+      <w:r>
+        <w:rPr>
+          <w:noProof/>
+        </w:rPr>
+        <w:tab/>
+      </w:r>
+      <w:r>
+        <w:rPr>
+          <w:noProof/>
+        </w:rPr>
+        <w:fldChar w:fldCharType="begin"/>
+      </w:r>
+      <w:r>
+        <w:rPr>
+          <w:noProof/>
+        </w:rPr>
+        <w:instrText xml:space="preserve"> PAGEREF _Toc244093887 \h </w:instrText>
+      </w:r>
+      <w:r>
+        <w:rPr>
+          <w:noProof/>
+        </w:rPr>
+      </w:r>
+      <w:r>
+        <w:rPr>
+          <w:noProof/>
+        </w:rPr>
+        <w:fldChar w:fldCharType="separate"/>
+      </w:r>
+      <w:r>
+        <w:rPr>
+          <w:noProof/>
+        </w:rPr>
+        <w:t>13</w:t>
+      </w:r>
+      <w:r>
+        <w:rPr>
+          <w:noProof/>
+        </w:rPr>
+        <w:fldChar w:fldCharType="end"/>
+      </w:r>
+    </w:p>
+    <w:p>
+      <w:pPr>
+        <w:pStyle w:val="Abbildungsverzeichnis"/>
+        <w:tabs>
+          <w:tab w:val="right" w:leader="dot" w:pos="7577"/>
+        </w:tabs>
+        <w:rPr>
+          <w:rFonts w:eastAsiaTheme="minorEastAsia" w:cstheme="minorBidi"/>
+          <w:smallCaps w:val="0"/>
+          <w:noProof/>
+          <w:spacing w:val="0"/>
+          <w:sz w:val="24"/>
+          <w:szCs w:val="24"/>
+          <w:lang w:eastAsia="ja-JP"/>
+        </w:rPr>
+      </w:pPr>
+      <w:r>
+        <w:rPr>
+          <w:noProof/>
+        </w:rPr>
+        <w:t>Abbildung 5: Prototyp UI Settings I</w:t>
+      </w:r>
+      <w:r>
+        <w:rPr>
+          <w:noProof/>
+        </w:rPr>
+        <w:tab/>
+      </w:r>
+      <w:r>
+        <w:rPr>
+          <w:noProof/>
+        </w:rPr>
+        <w:fldChar w:fldCharType="begin"/>
+      </w:r>
+      <w:r>
+        <w:rPr>
+          <w:noProof/>
+        </w:rPr>
+        <w:instrText xml:space="preserve"> PAGEREF _Toc244093888 \h </w:instrText>
+      </w:r>
+      <w:r>
+        <w:rPr>
+          <w:noProof/>
+        </w:rPr>
+      </w:r>
+      <w:r>
+        <w:rPr>
+          <w:noProof/>
+        </w:rPr>
+        <w:fldChar w:fldCharType="separate"/>
+      </w:r>
+      <w:r>
+        <w:rPr>
+          <w:noProof/>
+        </w:rPr>
+        <w:t>13</w:t>
+      </w:r>
+      <w:r>
+        <w:rPr>
+          <w:noProof/>
+        </w:rPr>
+        <w:fldChar w:fldCharType="end"/>
+      </w:r>
+    </w:p>
+    <w:p>
+      <w:pPr>
+        <w:pStyle w:val="Abbildungsverzeichnis"/>
+        <w:tabs>
+          <w:tab w:val="right" w:leader="dot" w:pos="7577"/>
+        </w:tabs>
+        <w:rPr>
+          <w:rFonts w:eastAsiaTheme="minorEastAsia" w:cstheme="minorBidi"/>
+          <w:smallCaps w:val="0"/>
+          <w:noProof/>
+          <w:spacing w:val="0"/>
+          <w:sz w:val="24"/>
+          <w:szCs w:val="24"/>
+          <w:lang w:eastAsia="ja-JP"/>
+        </w:rPr>
+      </w:pPr>
+      <w:r>
+        <w:rPr>
+          <w:noProof/>
+        </w:rPr>
+        <w:t>Abbildung 6: Prototyp UI Settings II</w:t>
+      </w:r>
+      <w:r>
+        <w:rPr>
+          <w:noProof/>
+        </w:rPr>
+        <w:tab/>
+      </w:r>
+      <w:r>
+        <w:rPr>
+          <w:noProof/>
+        </w:rPr>
+        <w:fldChar w:fldCharType="begin"/>
+      </w:r>
+      <w:r>
+        <w:rPr>
+          <w:noProof/>
+        </w:rPr>
+        <w:instrText xml:space="preserve"> PAGEREF _Toc244093889 \h </w:instrText>
+      </w:r>
+      <w:r>
+        <w:rPr>
+          <w:noProof/>
+        </w:rPr>
+      </w:r>
+      <w:r>
+        <w:rPr>
+          <w:noProof/>
+        </w:rPr>
+        <w:fldChar w:fldCharType="separate"/>
+      </w:r>
+      <w:r>
+        <w:rPr>
+          <w:noProof/>
+        </w:rPr>
+        <w:t>14</w:t>
+      </w:r>
+      <w:r>
+        <w:rPr>
+          <w:noProof/>
+        </w:rPr>
+        <w:fldChar w:fldCharType="end"/>
+      </w:r>
+    </w:p>
+    <w:p>
+      <w:pPr>
+        <w:pStyle w:val="Abbildungsverzeichnis"/>
+        <w:tabs>
+          <w:tab w:val="right" w:leader="dot" w:pos="7577"/>
+        </w:tabs>
+        <w:rPr>
+          <w:rFonts w:eastAsiaTheme="minorEastAsia" w:cstheme="minorBidi"/>
+          <w:smallCaps w:val="0"/>
+          <w:noProof/>
+          <w:spacing w:val="0"/>
+          <w:sz w:val="24"/>
+          <w:szCs w:val="24"/>
+          <w:lang w:eastAsia="ja-JP"/>
+        </w:rPr>
+      </w:pPr>
+      <w:r>
+        <w:rPr>
+          <w:noProof/>
+        </w:rPr>
+        <w:t>Abbildung 7: Prototyp UI Settings III</w:t>
+      </w:r>
+      <w:r>
+        <w:rPr>
+          <w:noProof/>
+        </w:rPr>
+        <w:tab/>
+      </w:r>
+      <w:r>
+        <w:rPr>
+          <w:noProof/>
+        </w:rPr>
+        <w:fldChar w:fldCharType="begin"/>
+      </w:r>
+      <w:r>
+        <w:rPr>
+          <w:noProof/>
+        </w:rPr>
+        <w:instrText xml:space="preserve"> PAGEREF _Toc244093890 \h </w:instrText>
+      </w:r>
+      <w:r>
+        <w:rPr>
+          <w:noProof/>
+        </w:rPr>
+      </w:r>
+      <w:r>
+        <w:rPr>
+          <w:noProof/>
+        </w:rPr>
+        <w:fldChar w:fldCharType="separate"/>
+      </w:r>
+      <w:r>
+        <w:rPr>
+          <w:noProof/>
+        </w:rPr>
+        <w:t>14</w:t>
+      </w:r>
+      <w:r>
+        <w:rPr>
+          <w:noProof/>
+        </w:rPr>
+        <w:fldChar w:fldCharType="end"/>
+      </w:r>
+    </w:p>
+    <w:p>
+      <w:pPr>
+        <w:rPr>
+          <w:lang w:val="de-CH"/>
+        </w:rPr>
+      </w:pPr>
+      <w:r>
+        <w:rPr>
+          <w:lang w:val="de-CH"/>
+        </w:rPr>
+        <w:fldChar w:fldCharType="end"/>
+      </w:r>
+    </w:p>
+    <w:bookmarkStart w:id="43" w:name="_Toc243892846" w:displacedByCustomXml="next"/>
     <w:sdt>
       <w:sdtPr>
         <w:rPr>
@@ -7581,7 +9874,6 @@
           <w:docPartUnique/>
         </w:docPartObj>
       </w:sdtPr>
-      <w:sdtEndPr/>
       <w:sdtContent>
         <w:p>
           <w:pPr>
@@ -7596,7 +9888,7 @@
             </w:rPr>
             <w:t>Quellen</w:t>
           </w:r>
-          <w:bookmarkEnd w:id="37"/>
+          <w:bookmarkEnd w:id="43"/>
         </w:p>
         <w:sdt>
           <w:sdtPr>
@@ -7606,7 +9898,6 @@
             <w:id w:val="111145805"/>
             <w:bibliography/>
           </w:sdtPr>
-          <w:sdtEndPr/>
           <w:sdtContent>
             <w:p>
               <w:pPr>
@@ -7709,8 +10000,8 @@
       </w:sdtContent>
     </w:sdt>
     <w:sectPr>
-      <w:headerReference w:type="even" r:id="rId24"/>
-      <w:footerReference w:type="first" r:id="rId25"/>
+      <w:headerReference w:type="even" r:id="rId25"/>
+      <w:footerReference w:type="first" r:id="rId26"/>
       <w:pgSz w:w="11907" w:h="16839"/>
       <w:pgMar w:top="2160" w:right="2160" w:bottom="2160" w:left="2160" w:header="1440" w:footer="1080" w:gutter="0"/>
       <w:pgNumType w:start="1"/>
@@ -7739,7 +10030,7 @@
       </w:r>
     </w:p>
   </w:comment>
-  <w:comment w:id="20" w:author="Johannes Gnägi" w:date="2013-10-19T16:13:00Z" w:initials="JG">
+  <w:comment w:id="22" w:author="Johannes Gnägi" w:date="2013-10-19T16:13:00Z" w:initials="JG">
     <w:p>
       <w:pPr>
         <w:pStyle w:val="Kommentartext"/>
@@ -7755,7 +10046,7 @@
       </w:r>
     </w:p>
   </w:comment>
-  <w:comment w:id="21" w:author="Corina von Kaenel" w:date="2013-10-19T18:38:00Z" w:initials="Cv">
+  <w:comment w:id="23" w:author="Corina von Kaenel" w:date="2013-10-19T18:38:00Z" w:initials="Cv">
     <w:p>
       <w:pPr>
         <w:pStyle w:val="Kommentartext"/>
@@ -7767,11 +10058,27 @@
         <w:annotationRef/>
       </w:r>
       <w:r>
-        <w:t>Wir haben die Requirements gemäss dem Beispiel vom Unterricht gemacht.</w:t>
+        <w:t xml:space="preserve">Wir haben die </w:t>
+      </w:r>
+      <w:proofErr w:type="spellStart"/>
+      <w:r>
+        <w:t>Requirements</w:t>
+      </w:r>
+      <w:proofErr w:type="spellEnd"/>
+      <w:r>
+        <w:t xml:space="preserve"> </w:t>
+      </w:r>
+      <w:proofErr w:type="spellStart"/>
+      <w:r>
+        <w:t>gemäss</w:t>
+      </w:r>
+      <w:proofErr w:type="spellEnd"/>
+      <w:r>
+        <w:t xml:space="preserve"> dem Beispiel vom Unterricht gemacht.</w:t>
       </w:r>
     </w:p>
   </w:comment>
-  <w:comment w:id="23" w:author="Corina von Kaenel" w:date="2013-10-19T18:45:00Z" w:initials="Cv">
+  <w:comment w:id="25" w:author="Corina von Kaenel" w:date="2013-10-19T18:45:00Z" w:initials="Cv">
     <w:p>
       <w:pPr>
         <w:pStyle w:val="Kommentartext"/>
@@ -7787,7 +10094,7 @@
       </w:r>
     </w:p>
   </w:comment>
-  <w:comment w:id="24" w:author="Johannes Gnägi" w:date="2013-10-22T11:18:00Z" w:initials="JG">
+  <w:comment w:id="26" w:author="Johannes Gnägi" w:date="2013-10-22T11:18:00Z" w:initials="JG">
     <w:p>
       <w:pPr>
         <w:pStyle w:val="Kommentartext"/>
@@ -7803,7 +10110,7 @@
       </w:r>
     </w:p>
   </w:comment>
-  <w:comment w:id="26" w:author="Corina von Kaenel" w:date="2013-10-20T13:38:00Z" w:initials="Cv">
+  <w:comment w:id="28" w:author="Corina von Kaenel" w:date="2013-10-20T13:38:00Z" w:initials="Cv">
     <w:p>
       <w:pPr>
         <w:widowControl w:val="0"/>
@@ -7874,6 +10181,7 @@
           <w:lang w:val="en-US"/>
         </w:rPr>
       </w:pPr>
+      <w:proofErr w:type="gramStart"/>
       <w:r>
         <w:rPr>
           <w:rFonts w:ascii="Lucida Sans" w:hAnsi="Lucida Sans" w:cs="Lucida Sans"/>
@@ -7881,7 +10189,17 @@
           <w:szCs w:val="48"/>
           <w:lang w:val="en-US"/>
         </w:rPr>
-        <w:t xml:space="preserve">behave in a particular way e.g. execution speed, reliability, etc. </w:t>
+        <w:t>behave</w:t>
+      </w:r>
+      <w:proofErr w:type="gramEnd"/>
+      <w:r>
+        <w:rPr>
+          <w:rFonts w:ascii="Lucida Sans" w:hAnsi="Lucida Sans" w:cs="Lucida Sans"/>
+          <w:sz w:val="48"/>
+          <w:szCs w:val="48"/>
+          <w:lang w:val="en-US"/>
+        </w:rPr>
+        <w:t xml:space="preserve"> in a particular way e.g. execution speed, reliability, etc. </w:t>
       </w:r>
       <w:r>
         <w:rPr>
@@ -7895,6 +10213,7 @@
         </w:rPr>
         <w:t xml:space="preserve">2. </w:t>
       </w:r>
+      <w:proofErr w:type="spellStart"/>
       <w:r>
         <w:rPr>
           <w:rFonts w:ascii="Lucida Sans" w:hAnsi="Lucida Sans" w:cs="Lucida Sans"/>
@@ -7904,7 +10223,19 @@
           <w:szCs w:val="48"/>
           <w:lang w:val="en-US"/>
         </w:rPr>
-        <w:t>Organisational requirements</w:t>
+        <w:t>Organisational</w:t>
+      </w:r>
+      <w:proofErr w:type="spellEnd"/>
+      <w:r>
+        <w:rPr>
+          <w:rFonts w:ascii="Lucida Sans" w:hAnsi="Lucida Sans" w:cs="Lucida Sans"/>
+          <w:b/>
+          <w:bCs/>
+          <w:sz w:val="48"/>
+          <w:szCs w:val="48"/>
+          <w:lang w:val="en-US"/>
+        </w:rPr>
+        <w:t xml:space="preserve"> requirements</w:t>
       </w:r>
     </w:p>
     <w:p>
@@ -7945,7 +10276,27 @@
           <w:szCs w:val="48"/>
           <w:lang w:val="en-US"/>
         </w:rPr>
-        <w:t>Requirements which are a consequence of organisational policies and procedures e.g. process standards used, implementation requirements, etc.</w:t>
+        <w:t xml:space="preserve">Requirements which are a consequence of </w:t>
+      </w:r>
+      <w:proofErr w:type="spellStart"/>
+      <w:r>
+        <w:rPr>
+          <w:rFonts w:ascii="Lucida Sans" w:hAnsi="Lucida Sans" w:cs="Lucida Sans"/>
+          <w:sz w:val="48"/>
+          <w:szCs w:val="48"/>
+          <w:lang w:val="en-US"/>
+        </w:rPr>
+        <w:t>organisational</w:t>
+      </w:r>
+      <w:proofErr w:type="spellEnd"/>
+      <w:r>
+        <w:rPr>
+          <w:rFonts w:ascii="Lucida Sans" w:hAnsi="Lucida Sans" w:cs="Lucida Sans"/>
+          <w:sz w:val="48"/>
+          <w:szCs w:val="48"/>
+          <w:lang w:val="en-US"/>
+        </w:rPr>
+        <w:t xml:space="preserve"> policies and procedures e.g. process standards used, implementation requirements, etc.</w:t>
       </w:r>
     </w:p>
     <w:p>
@@ -7994,11 +10345,22 @@
           <w:szCs w:val="48"/>
           <w:lang w:val="en-US"/>
         </w:rPr>
-        <w:t>Requirements which arise from factors which are external to the system and its development process e.g. interoperability requirements, legislative requirements, etc</w:t>
-      </w:r>
+        <w:t xml:space="preserve">Requirements which arise from factors which are external to the system and its development process e.g. interoperability requirements, legislative requirements, </w:t>
+      </w:r>
+      <w:proofErr w:type="spellStart"/>
+      <w:r>
+        <w:rPr>
+          <w:rFonts w:ascii="Lucida Sans" w:hAnsi="Lucida Sans" w:cs="Lucida Sans"/>
+          <w:sz w:val="48"/>
+          <w:szCs w:val="48"/>
+          <w:lang w:val="en-US"/>
+        </w:rPr>
+        <w:t>etc</w:t>
+      </w:r>
+      <w:proofErr w:type="spellEnd"/>
     </w:p>
   </w:comment>
-  <w:comment w:id="28" w:author="Johannes Gnägi" w:date="2013-10-22T11:28:00Z" w:initials="JG">
+  <w:comment w:id="30" w:author="Johannes Gnägi" w:date="2013-10-22T11:28:00Z" w:initials="JG">
     <w:p>
       <w:pPr>
         <w:pStyle w:val="Kommentartext"/>
@@ -8010,10 +10372,24 @@
         <w:annotationRef/>
       </w:r>
       <w:r>
-        <w:t>Hat noch jemand Zeit dies vielleicht detailierter mit Mockup zu zeichnen?</w:t>
-      </w:r>
-      <w:bookmarkStart w:id="29" w:name="_GoBack"/>
-      <w:bookmarkEnd w:id="29"/>
+        <w:t xml:space="preserve">Hat noch jemand Zeit dies vielleicht </w:t>
+      </w:r>
+      <w:proofErr w:type="spellStart"/>
+      <w:r>
+        <w:t>detailierter</w:t>
+      </w:r>
+      <w:proofErr w:type="spellEnd"/>
+      <w:r>
+        <w:t xml:space="preserve"> mit </w:t>
+      </w:r>
+      <w:proofErr w:type="spellStart"/>
+      <w:r>
+        <w:t>Mockup</w:t>
+      </w:r>
+      <w:proofErr w:type="spellEnd"/>
+      <w:r>
+        <w:t xml:space="preserve"> zu zeichnen?</w:t>
+      </w:r>
     </w:p>
   </w:comment>
 </w:comments>
@@ -8094,11 +10470,19 @@
               <w:rStyle w:val="Seitenzahl"/>
             </w:rPr>
           </w:pPr>
+          <w:proofErr w:type="spellStart"/>
           <w:r>
             <w:rPr>
               <w:rStyle w:val="Seitenzahl"/>
             </w:rPr>
-            <w:t>Requirements Dokument Team Green</w:t>
+            <w:t>Requirements</w:t>
+          </w:r>
+          <w:proofErr w:type="spellEnd"/>
+          <w:r>
+            <w:rPr>
+              <w:rStyle w:val="Seitenzahl"/>
+            </w:rPr>
+            <w:t xml:space="preserve"> Dokument Team Green</w:t>
           </w:r>
         </w:p>
       </w:tc>
@@ -8143,7 +10527,7 @@
               <w:rStyle w:val="Seitenzahl"/>
               <w:noProof/>
             </w:rPr>
-            <w:t>11</w:t>
+            <w:t>9</w:t>
           </w:r>
           <w:r>
             <w:rPr>
@@ -12483,7 +14867,7 @@
 </file>
 
 <file path=customXml/itemProps1.xml><?xml version="1.0" encoding="utf-8"?>
-<ds:datastoreItem xmlns:ds="http://schemas.openxmlformats.org/officeDocument/2006/customXml" ds:itemID="{502CA85E-9BC9-924B-BB96-9AC2248314E8}">
+<ds:datastoreItem xmlns:ds="http://schemas.openxmlformats.org/officeDocument/2006/customXml" ds:itemID="{5894C569-77B8-1F41-88C9-60F3DACF7649}">
   <ds:schemaRefs>
     <ds:schemaRef ds:uri="http://schemas.openxmlformats.org/officeDocument/2006/bibliography"/>
   </ds:schemaRefs>

</xml_diff>

<commit_message>
PDF unseres Dokuments erstellt
</commit_message>
<xml_diff>
--- a/doc/task04/04 CS1 Requirements Document.docx
+++ b/doc/task04/04 CS1 Requirements Document.docx
@@ -304,7 +304,7 @@
     </w:p>
     <w:p>
       <w:pPr>
-        <w:pStyle w:val="Title"/>
+        <w:pStyle w:val="Titel"/>
         <w:rPr>
           <w:lang w:val="de-CH"/>
         </w:rPr>
@@ -319,7 +319,7 @@
     </w:p>
     <w:p>
       <w:pPr>
-        <w:pStyle w:val="TOC1"/>
+        <w:pStyle w:val="Verzeichnis1"/>
         <w:tabs>
           <w:tab w:val="right" w:leader="dot" w:pos="7577"/>
         </w:tabs>
@@ -403,7 +403,7 @@
     </w:p>
     <w:p>
       <w:pPr>
-        <w:pStyle w:val="TOC1"/>
+        <w:pStyle w:val="Verzeichnis1"/>
         <w:tabs>
           <w:tab w:val="right" w:leader="dot" w:pos="7577"/>
         </w:tabs>
@@ -469,7 +469,7 @@
     </w:p>
     <w:p>
       <w:pPr>
-        <w:pStyle w:val="TOC1"/>
+        <w:pStyle w:val="Verzeichnis1"/>
         <w:tabs>
           <w:tab w:val="right" w:leader="dot" w:pos="7577"/>
         </w:tabs>
@@ -535,7 +535,7 @@
     </w:p>
     <w:p>
       <w:pPr>
-        <w:pStyle w:val="TOC1"/>
+        <w:pStyle w:val="Verzeichnis1"/>
         <w:tabs>
           <w:tab w:val="right" w:leader="dot" w:pos="7577"/>
         </w:tabs>
@@ -609,7 +609,7 @@
     </w:p>
     <w:p>
       <w:pPr>
-        <w:pStyle w:val="TOC2"/>
+        <w:pStyle w:val="Verzeichnis2"/>
         <w:tabs>
           <w:tab w:val="right" w:leader="dot" w:pos="7577"/>
         </w:tabs>
@@ -674,7 +674,7 @@
     </w:p>
     <w:p>
       <w:pPr>
-        <w:pStyle w:val="TOC2"/>
+        <w:pStyle w:val="Verzeichnis2"/>
         <w:tabs>
           <w:tab w:val="right" w:leader="dot" w:pos="7577"/>
         </w:tabs>
@@ -738,7 +738,7 @@
     </w:p>
     <w:p>
       <w:pPr>
-        <w:pStyle w:val="TOC2"/>
+        <w:pStyle w:val="Verzeichnis2"/>
         <w:tabs>
           <w:tab w:val="right" w:leader="dot" w:pos="7577"/>
         </w:tabs>
@@ -803,7 +803,7 @@
     </w:p>
     <w:p>
       <w:pPr>
-        <w:pStyle w:val="TOC2"/>
+        <w:pStyle w:val="Verzeichnis2"/>
         <w:tabs>
           <w:tab w:val="right" w:leader="dot" w:pos="7577"/>
         </w:tabs>
@@ -867,7 +867,7 @@
     </w:p>
     <w:p>
       <w:pPr>
-        <w:pStyle w:val="TOC2"/>
+        <w:pStyle w:val="Verzeichnis2"/>
         <w:tabs>
           <w:tab w:val="right" w:leader="dot" w:pos="7577"/>
         </w:tabs>
@@ -932,7 +932,7 @@
     </w:p>
     <w:p>
       <w:pPr>
-        <w:pStyle w:val="TOC2"/>
+        <w:pStyle w:val="Verzeichnis2"/>
         <w:tabs>
           <w:tab w:val="right" w:leader="dot" w:pos="7577"/>
         </w:tabs>
@@ -996,7 +996,7 @@
     </w:p>
     <w:p>
       <w:pPr>
-        <w:pStyle w:val="TOC2"/>
+        <w:pStyle w:val="Verzeichnis2"/>
         <w:tabs>
           <w:tab w:val="right" w:leader="dot" w:pos="7577"/>
         </w:tabs>
@@ -1060,7 +1060,7 @@
     </w:p>
     <w:p>
       <w:pPr>
-        <w:pStyle w:val="TOC2"/>
+        <w:pStyle w:val="Verzeichnis2"/>
         <w:tabs>
           <w:tab w:val="right" w:leader="dot" w:pos="7577"/>
         </w:tabs>
@@ -1125,7 +1125,7 @@
     </w:p>
     <w:p>
       <w:pPr>
-        <w:pStyle w:val="TOC1"/>
+        <w:pStyle w:val="Verzeichnis1"/>
         <w:tabs>
           <w:tab w:val="right" w:leader="dot" w:pos="7577"/>
         </w:tabs>
@@ -1191,7 +1191,7 @@
     </w:p>
     <w:p>
       <w:pPr>
-        <w:pStyle w:val="TOC1"/>
+        <w:pStyle w:val="Verzeichnis1"/>
         <w:tabs>
           <w:tab w:val="right" w:leader="dot" w:pos="7577"/>
         </w:tabs>
@@ -1257,7 +1257,7 @@
     </w:p>
     <w:p>
       <w:pPr>
-        <w:pStyle w:val="TOC2"/>
+        <w:pStyle w:val="Verzeichnis2"/>
         <w:tabs>
           <w:tab w:val="right" w:leader="dot" w:pos="7577"/>
         </w:tabs>
@@ -1322,7 +1322,7 @@
     </w:p>
     <w:p>
       <w:pPr>
-        <w:pStyle w:val="TOC2"/>
+        <w:pStyle w:val="Verzeichnis2"/>
         <w:tabs>
           <w:tab w:val="right" w:leader="dot" w:pos="7577"/>
         </w:tabs>
@@ -1386,7 +1386,7 @@
     </w:p>
     <w:p>
       <w:pPr>
-        <w:pStyle w:val="TOC2"/>
+        <w:pStyle w:val="Verzeichnis2"/>
         <w:tabs>
           <w:tab w:val="right" w:leader="dot" w:pos="7577"/>
         </w:tabs>
@@ -1451,7 +1451,7 @@
     </w:p>
     <w:p>
       <w:pPr>
-        <w:pStyle w:val="TOC2"/>
+        <w:pStyle w:val="Verzeichnis2"/>
         <w:tabs>
           <w:tab w:val="right" w:leader="dot" w:pos="7577"/>
         </w:tabs>
@@ -1516,7 +1516,7 @@
     </w:p>
     <w:p>
       <w:pPr>
-        <w:pStyle w:val="TOC1"/>
+        <w:pStyle w:val="Verzeichnis1"/>
         <w:tabs>
           <w:tab w:val="right" w:leader="dot" w:pos="7577"/>
         </w:tabs>
@@ -1582,7 +1582,7 @@
     </w:p>
     <w:p>
       <w:pPr>
-        <w:pStyle w:val="TOC1"/>
+        <w:pStyle w:val="Verzeichnis1"/>
         <w:tabs>
           <w:tab w:val="right" w:leader="dot" w:pos="7577"/>
         </w:tabs>
@@ -1648,7 +1648,7 @@
     </w:p>
     <w:p>
       <w:pPr>
-        <w:pStyle w:val="TOC1"/>
+        <w:pStyle w:val="Verzeichnis1"/>
         <w:tabs>
           <w:tab w:val="right" w:leader="dot" w:pos="7577"/>
         </w:tabs>
@@ -1714,7 +1714,7 @@
     </w:p>
     <w:p>
       <w:pPr>
-        <w:pStyle w:val="TOC1"/>
+        <w:pStyle w:val="Verzeichnis1"/>
         <w:tabs>
           <w:tab w:val="right" w:leader="dot" w:pos="7577"/>
         </w:tabs>
@@ -1780,7 +1780,7 @@
     </w:p>
     <w:p>
       <w:pPr>
-        <w:pStyle w:val="TOC1"/>
+        <w:pStyle w:val="Verzeichnis1"/>
         <w:tabs>
           <w:tab w:val="right" w:leader="dot" w:pos="7577"/>
         </w:tabs>
@@ -1846,7 +1846,7 @@
     </w:p>
     <w:p>
       <w:pPr>
-        <w:pStyle w:val="TOC2"/>
+        <w:pStyle w:val="Verzeichnis2"/>
         <w:tabs>
           <w:tab w:val="right" w:leader="dot" w:pos="7577"/>
         </w:tabs>
@@ -1911,7 +1911,7 @@
     </w:p>
     <w:p>
       <w:pPr>
-        <w:pStyle w:val="TOC2"/>
+        <w:pStyle w:val="Verzeichnis2"/>
         <w:tabs>
           <w:tab w:val="right" w:leader="dot" w:pos="7577"/>
         </w:tabs>
@@ -2009,7 +2009,7 @@
     </w:p>
     <w:p>
       <w:pPr>
-        <w:pStyle w:val="Heading1"/>
+        <w:pStyle w:val="berschrift1"/>
         <w:rPr>
           <w:lang w:val="de-CH"/>
         </w:rPr>
@@ -2138,7 +2138,7 @@
     </w:p>
     <w:tbl>
       <w:tblPr>
-        <w:tblStyle w:val="TableGrid"/>
+        <w:tblStyle w:val="Tabellenraster"/>
         <w:tblW w:w="0" w:type="auto"/>
         <w:tblLook w:val="04A0" w:firstRow="1" w:lastRow="0" w:firstColumn="1" w:lastColumn="0" w:noHBand="0" w:noVBand="1"/>
       </w:tblPr>
@@ -2661,7 +2661,7 @@
     </w:p>
     <w:p>
       <w:pPr>
-        <w:pStyle w:val="Heading1"/>
+        <w:pStyle w:val="berschrift1"/>
         <w:rPr>
           <w:lang w:val="de-CH"/>
         </w:rPr>
@@ -2699,7 +2699,21 @@
         <w:rPr>
           <w:lang w:val="de-CH"/>
         </w:rPr>
-        <w:t xml:space="preserve"> durch eine mobile App für psychisch Erkrankte" hat ergeben, dass es hier verschiedene Gruppen gibt, für d</w:t>
+        <w:t xml:space="preserve"> durch eine mobile App für psychisch Erkrankte" hat ergeben</w:t>
+      </w:r>
+      <w:proofErr w:type="gramStart"/>
+      <w:r>
+        <w:rPr>
+          <w:lang w:val="de-CH"/>
+        </w:rPr>
+        <w:t>, dass</w:t>
+      </w:r>
+      <w:proofErr w:type="gramEnd"/>
+      <w:r>
+        <w:rPr>
+          <w:lang w:val="de-CH"/>
+        </w:rPr>
+        <w:t xml:space="preserve"> es hier verschiedene Gruppen gibt, für d</w:t>
       </w:r>
       <w:r>
         <w:rPr>
@@ -2766,7 +2780,7 @@
     </w:p>
     <w:p>
       <w:pPr>
-        <w:pStyle w:val="Heading1"/>
+        <w:pStyle w:val="berschrift1"/>
         <w:rPr>
           <w:lang w:val="de-CH"/>
         </w:rPr>
@@ -2818,7 +2832,7 @@
       </w:pPr>
       <w:r>
         <w:rPr>
-          <w:rStyle w:val="Strong"/>
+          <w:rStyle w:val="Betont"/>
           <w:lang w:val="de-CH"/>
         </w:rPr>
         <w:t xml:space="preserve">Boarderline Syndrom: </w:t>
@@ -2895,16 +2909,31 @@
       </w:pPr>
       <w:r>
         <w:rPr>
-          <w:rStyle w:val="Strong"/>
-          <w:lang w:val="de-CH"/>
-        </w:rPr>
-        <w:t xml:space="preserve">Skills im Zusammenhang mit der Boarderline Syndrom: </w:t>
-      </w:r>
-      <w:r>
-        <w:rPr>
-          <w:lang w:val="de-CH"/>
-        </w:rPr>
-        <w:t xml:space="preserve">Jedes Verhalten oder Material, welche für eine Entspannung hilft, kann eine Skills sein. Skills sind Methoden für die Selbsthilfe für </w:t>
+          <w:rStyle w:val="Betont"/>
+          <w:lang w:val="de-CH"/>
+        </w:rPr>
+        <w:t>Skills im Zusammenhang mit der Boarderline Syndrom</w:t>
+      </w:r>
+      <w:proofErr w:type="gramStart"/>
+      <w:r>
+        <w:rPr>
+          <w:rStyle w:val="Betont"/>
+          <w:lang w:val="de-CH"/>
+        </w:rPr>
+        <w:t xml:space="preserve">: </w:t>
+      </w:r>
+      <w:r>
+        <w:rPr>
+          <w:lang w:val="de-CH"/>
+        </w:rPr>
+        <w:t>Jedes</w:t>
+      </w:r>
+      <w:proofErr w:type="gramEnd"/>
+      <w:r>
+        <w:rPr>
+          <w:lang w:val="de-CH"/>
+        </w:rPr>
+        <w:t xml:space="preserve"> Verhalten oder Material, welche für eine Entspannung hilft, kann eine Skills sein. Skills sind Methoden für die Selbsthilfe für </w:t>
       </w:r>
       <w:proofErr w:type="spellStart"/>
       <w:r>
@@ -2976,7 +3005,7 @@
     </w:p>
     <w:p>
       <w:pPr>
-        <w:pStyle w:val="Heading1"/>
+        <w:pStyle w:val="berschrift1"/>
         <w:rPr>
           <w:lang w:val="de-CH"/>
         </w:rPr>
@@ -3005,7 +3034,7 @@
     </w:p>
     <w:p>
       <w:pPr>
-        <w:pStyle w:val="Heading2"/>
+        <w:pStyle w:val="berschrift2"/>
         <w:rPr>
           <w:lang w:val="de-CH"/>
         </w:rPr>
@@ -3049,7 +3078,6 @@
       <w:r>
         <w:rPr>
           <w:noProof/>
-          <w:lang w:val="en-US" w:eastAsia="en-US"/>
         </w:rPr>
         <w:drawing>
           <wp:inline distT="0" distB="0" distL="0" distR="0" wp14:anchorId="6F06D4E5" wp14:editId="08FDFE69">
@@ -3096,7 +3124,7 @@
     </w:p>
     <w:p>
       <w:pPr>
-        <w:pStyle w:val="Caption"/>
+        <w:pStyle w:val="Beschriftung"/>
       </w:pPr>
       <w:bookmarkStart w:id="5" w:name="_Toc244005957"/>
       <w:proofErr w:type="spellStart"/>
@@ -3107,14 +3135,27 @@
       <w:r>
         <w:t xml:space="preserve"> </w:t>
       </w:r>
-      <w:fldSimple w:instr=" SEQ Figure \* ARABIC ">
-        <w:r>
-          <w:rPr>
-            <w:noProof/>
-          </w:rPr>
-          <w:t>1</w:t>
-        </w:r>
-      </w:fldSimple>
+      <w:r>
+        <w:fldChar w:fldCharType="begin"/>
+      </w:r>
+      <w:r>
+        <w:instrText xml:space="preserve"> SEQ Figure \* ARABIC </w:instrText>
+      </w:r>
+      <w:r>
+        <w:fldChar w:fldCharType="separate"/>
+      </w:r>
+      <w:r>
+        <w:rPr>
+          <w:noProof/>
+        </w:rPr>
+        <w:t>1</w:t>
+      </w:r>
+      <w:r>
+        <w:rPr>
+          <w:noProof/>
+        </w:rPr>
+        <w:fldChar w:fldCharType="end"/>
+      </w:r>
       <w:r>
         <w:t xml:space="preserve">: </w:t>
       </w:r>
@@ -3130,7 +3171,7 @@
     </w:p>
     <w:p>
       <w:pPr>
-        <w:pStyle w:val="Heading2"/>
+        <w:pStyle w:val="berschrift2"/>
       </w:pPr>
       <w:bookmarkStart w:id="6" w:name="_Toc244099311"/>
       <w:proofErr w:type="spellStart"/>
@@ -3153,7 +3194,6 @@
       <w:r>
         <w:rPr>
           <w:noProof/>
-          <w:lang w:val="en-US" w:eastAsia="en-US"/>
         </w:rPr>
         <w:drawing>
           <wp:inline distT="0" distB="0" distL="0" distR="0" wp14:anchorId="5D15FF6A" wp14:editId="0A814B24">
@@ -3200,7 +3240,7 @@
     </w:p>
     <w:p>
       <w:pPr>
-        <w:pStyle w:val="Caption"/>
+        <w:pStyle w:val="Beschriftung"/>
         <w:rPr>
           <w:lang w:val="de-CH"/>
         </w:rPr>
@@ -3215,14 +3255,27 @@
       <w:r>
         <w:t xml:space="preserve"> </w:t>
       </w:r>
-      <w:fldSimple w:instr=" SEQ Figure \* ARABIC ">
-        <w:r>
-          <w:rPr>
-            <w:noProof/>
-          </w:rPr>
-          <w:t>2</w:t>
-        </w:r>
-      </w:fldSimple>
+      <w:r>
+        <w:fldChar w:fldCharType="begin"/>
+      </w:r>
+      <w:r>
+        <w:instrText xml:space="preserve"> SEQ Figure \* ARABIC </w:instrText>
+      </w:r>
+      <w:r>
+        <w:fldChar w:fldCharType="separate"/>
+      </w:r>
+      <w:r>
+        <w:rPr>
+          <w:noProof/>
+        </w:rPr>
+        <w:t>2</w:t>
+      </w:r>
+      <w:r>
+        <w:rPr>
+          <w:noProof/>
+        </w:rPr>
+        <w:fldChar w:fldCharType="end"/>
+      </w:r>
       <w:r>
         <w:rPr>
           <w:lang w:val="de-CH"/>
@@ -3262,7 +3315,7 @@
     </w:p>
     <w:p>
       <w:pPr>
-        <w:pStyle w:val="Heading2"/>
+        <w:pStyle w:val="berschrift2"/>
         <w:rPr>
           <w:lang w:val="de-CH"/>
         </w:rPr>
@@ -4190,7 +4243,21 @@
               <w:rPr>
                 <w:lang w:val="de-CH"/>
               </w:rPr>
-              <w:t>Fehlerszenario 2: Angerufene Nummer ist besetzt . Die Auswahl soll wieder angezeigt werden.</w:t>
+              <w:t xml:space="preserve">Fehlerszenario 2: Angerufene Nummer ist </w:t>
+            </w:r>
+            <w:proofErr w:type="gramStart"/>
+            <w:r>
+              <w:rPr>
+                <w:lang w:val="de-CH"/>
+              </w:rPr>
+              <w:t>besetzt .</w:t>
+            </w:r>
+            <w:proofErr w:type="gramEnd"/>
+            <w:r>
+              <w:rPr>
+                <w:lang w:val="de-CH"/>
+              </w:rPr>
+              <w:t xml:space="preserve"> Die Auswahl soll wieder angezeigt werden.</w:t>
             </w:r>
           </w:p>
         </w:tc>
@@ -4198,7 +4265,7 @@
     </w:tbl>
     <w:p>
       <w:pPr>
-        <w:pStyle w:val="Heading2"/>
+        <w:pStyle w:val="berschrift2"/>
       </w:pPr>
       <w:bookmarkStart w:id="10" w:name="_Toc244099313"/>
       <w:proofErr w:type="spellStart"/>
@@ -4227,7 +4294,6 @@
       <w:r>
         <w:rPr>
           <w:noProof/>
-          <w:lang w:val="en-US" w:eastAsia="en-US"/>
         </w:rPr>
         <w:drawing>
           <wp:inline distT="0" distB="0" distL="0" distR="0" wp14:anchorId="425B7E55" wp14:editId="28B96FC1">
@@ -4274,7 +4340,7 @@
     </w:p>
     <w:p>
       <w:pPr>
-        <w:pStyle w:val="Caption"/>
+        <w:pStyle w:val="Beschriftung"/>
         <w:rPr>
           <w:lang w:val="de-CH"/>
         </w:rPr>
@@ -4289,14 +4355,27 @@
       <w:r>
         <w:t xml:space="preserve"> </w:t>
       </w:r>
-      <w:fldSimple w:instr=" SEQ Figure \* ARABIC ">
-        <w:r>
-          <w:rPr>
-            <w:noProof/>
-          </w:rPr>
-          <w:t>3</w:t>
-        </w:r>
-      </w:fldSimple>
+      <w:r>
+        <w:fldChar w:fldCharType="begin"/>
+      </w:r>
+      <w:r>
+        <w:instrText xml:space="preserve"> SEQ Figure \* ARABIC </w:instrText>
+      </w:r>
+      <w:r>
+        <w:fldChar w:fldCharType="separate"/>
+      </w:r>
+      <w:r>
+        <w:rPr>
+          <w:noProof/>
+        </w:rPr>
+        <w:t>3</w:t>
+      </w:r>
+      <w:r>
+        <w:rPr>
+          <w:noProof/>
+        </w:rPr>
+        <w:fldChar w:fldCharType="end"/>
+      </w:r>
       <w:r>
         <w:rPr>
           <w:lang w:val="de-CH"/>
@@ -4365,7 +4444,7 @@
     <w:p/>
     <w:p>
       <w:pPr>
-        <w:pStyle w:val="Heading2"/>
+        <w:pStyle w:val="berschrift2"/>
         <w:rPr>
           <w:lang w:val="de-CH"/>
         </w:rPr>
@@ -5480,7 +5559,15 @@
             </w:r>
             <w:proofErr w:type="spellEnd"/>
             <w:r>
-              <w:t xml:space="preserve"> zum Punkt 4 mit der Anzeige von Medikamenten, die </w:t>
+              <w:t xml:space="preserve"> zum Punkt 4 mit der Anzeige von Medikamenten</w:t>
+            </w:r>
+            <w:proofErr w:type="gramStart"/>
+            <w:r>
+              <w:t>, die</w:t>
+            </w:r>
+            <w:proofErr w:type="gramEnd"/>
+            <w:r>
+              <w:t xml:space="preserve"> </w:t>
             </w:r>
             <w:proofErr w:type="spellStart"/>
             <w:r>
@@ -5562,7 +5649,7 @@
     <w:p/>
     <w:p>
       <w:pPr>
-        <w:pStyle w:val="Heading2"/>
+        <w:pStyle w:val="berschrift2"/>
       </w:pPr>
       <w:bookmarkStart w:id="14" w:name="_Toc244099315"/>
       <w:proofErr w:type="spellStart"/>
@@ -5579,7 +5666,6 @@
       <w:r>
         <w:rPr>
           <w:noProof/>
-          <w:lang w:val="en-US" w:eastAsia="en-US"/>
         </w:rPr>
         <w:drawing>
           <wp:inline distT="0" distB="0" distL="0" distR="0" wp14:anchorId="3BF92BA3" wp14:editId="0DA27C58">
@@ -5626,7 +5712,7 @@
     </w:p>
     <w:p>
       <w:pPr>
-        <w:pStyle w:val="Caption"/>
+        <w:pStyle w:val="Beschriftung"/>
       </w:pPr>
       <w:bookmarkStart w:id="15" w:name="_Toc244005960"/>
       <w:proofErr w:type="spellStart"/>
@@ -5637,14 +5723,27 @@
       <w:r>
         <w:t xml:space="preserve"> </w:t>
       </w:r>
-      <w:fldSimple w:instr=" SEQ Figure \* ARABIC ">
-        <w:r>
-          <w:rPr>
-            <w:noProof/>
-          </w:rPr>
-          <w:t>4</w:t>
-        </w:r>
-      </w:fldSimple>
+      <w:r>
+        <w:fldChar w:fldCharType="begin"/>
+      </w:r>
+      <w:r>
+        <w:instrText xml:space="preserve"> SEQ Figure \* ARABIC </w:instrText>
+      </w:r>
+      <w:r>
+        <w:fldChar w:fldCharType="separate"/>
+      </w:r>
+      <w:r>
+        <w:rPr>
+          <w:noProof/>
+        </w:rPr>
+        <w:t>4</w:t>
+      </w:r>
+      <w:r>
+        <w:rPr>
+          <w:noProof/>
+        </w:rPr>
+        <w:fldChar w:fldCharType="end"/>
+      </w:r>
       <w:r>
         <w:t xml:space="preserve">: </w:t>
       </w:r>
@@ -5660,7 +5759,7 @@
     </w:p>
     <w:p>
       <w:pPr>
-        <w:pStyle w:val="Heading2"/>
+        <w:pStyle w:val="berschrift2"/>
       </w:pPr>
       <w:bookmarkStart w:id="16" w:name="_Toc244099316"/>
       <w:proofErr w:type="spellStart"/>
@@ -5684,7 +5783,6 @@
       <w:r>
         <w:rPr>
           <w:noProof/>
-          <w:lang w:val="en-US" w:eastAsia="en-US"/>
         </w:rPr>
         <w:drawing>
           <wp:inline distT="0" distB="0" distL="0" distR="0" wp14:anchorId="32661257" wp14:editId="794835B0">
@@ -5732,7 +5830,7 @@
     </w:p>
     <w:p>
       <w:pPr>
-        <w:pStyle w:val="Caption"/>
+        <w:pStyle w:val="Beschriftung"/>
       </w:pPr>
       <w:bookmarkStart w:id="18" w:name="_Toc244005961"/>
       <w:proofErr w:type="spellStart"/>
@@ -5743,14 +5841,27 @@
       <w:r>
         <w:t xml:space="preserve"> </w:t>
       </w:r>
-      <w:fldSimple w:instr=" SEQ Figure \* ARABIC ">
-        <w:r>
-          <w:rPr>
-            <w:noProof/>
-          </w:rPr>
-          <w:t>5</w:t>
-        </w:r>
-      </w:fldSimple>
+      <w:r>
+        <w:fldChar w:fldCharType="begin"/>
+      </w:r>
+      <w:r>
+        <w:instrText xml:space="preserve"> SEQ Figure \* ARABIC </w:instrText>
+      </w:r>
+      <w:r>
+        <w:fldChar w:fldCharType="separate"/>
+      </w:r>
+      <w:r>
+        <w:rPr>
+          <w:noProof/>
+        </w:rPr>
+        <w:t>5</w:t>
+      </w:r>
+      <w:r>
+        <w:rPr>
+          <w:noProof/>
+        </w:rPr>
+        <w:fldChar w:fldCharType="end"/>
+      </w:r>
       <w:r>
         <w:t xml:space="preserve">: </w:t>
       </w:r>
@@ -5794,7 +5905,7 @@
     </w:p>
     <w:p>
       <w:pPr>
-        <w:pStyle w:val="Heading2"/>
+        <w:pStyle w:val="berschrift2"/>
         <w:rPr>
           <w:lang w:val="de-CH"/>
         </w:rPr>
@@ -5831,7 +5942,7 @@
     </w:p>
     <w:p>
       <w:pPr>
-        <w:pStyle w:val="Heading1"/>
+        <w:pStyle w:val="berschrift1"/>
         <w:rPr>
           <w:lang w:val="de-CH"/>
         </w:rPr>
@@ -5860,7 +5971,6 @@
         <w:rPr>
           <w:i/>
           <w:noProof/>
-          <w:lang w:val="en-US" w:eastAsia="en-US"/>
         </w:rPr>
         <w:drawing>
           <wp:inline distT="0" distB="0" distL="0" distR="0" wp14:anchorId="2C1BFD82" wp14:editId="48D92FD4">
@@ -5907,29 +6017,39 @@
     </w:p>
     <w:p>
       <w:pPr>
-        <w:pStyle w:val="Caption"/>
+        <w:pStyle w:val="Beschriftung"/>
       </w:pPr>
       <w:bookmarkStart w:id="21" w:name="_Toc244093884"/>
       <w:r>
         <w:t xml:space="preserve">Abbildung </w:t>
       </w:r>
-      <w:fldSimple w:instr=" SEQ Abbildung \* ARABIC ">
-        <w:r>
-          <w:rPr>
-            <w:noProof/>
-          </w:rPr>
-          <w:t>1</w:t>
-        </w:r>
-      </w:fldSimple>
+      <w:r>
+        <w:fldChar w:fldCharType="begin"/>
+      </w:r>
+      <w:r>
+        <w:instrText xml:space="preserve"> SEQ Abbildung \* ARABIC </w:instrText>
+      </w:r>
+      <w:r>
+        <w:fldChar w:fldCharType="separate"/>
+      </w:r>
+      <w:r>
+        <w:rPr>
+          <w:noProof/>
+        </w:rPr>
+        <w:t>1</w:t>
+      </w:r>
+      <w:r>
+        <w:rPr>
+          <w:noProof/>
+        </w:rPr>
+        <w:fldChar w:fldCharType="end"/>
+      </w:r>
       <w:r>
         <w:t>: System Architektur</w:t>
       </w:r>
       <w:bookmarkEnd w:id="21"/>
     </w:p>
-    <w:p>
-      <w:bookmarkStart w:id="22" w:name="_GoBack"/>
-      <w:bookmarkEnd w:id="22"/>
-    </w:p>
+    <w:p/>
     <w:p>
       <w:pPr>
         <w:rPr>
@@ -5974,12 +6094,12 @@
     </w:p>
     <w:p>
       <w:pPr>
-        <w:pStyle w:val="Heading1"/>
-        <w:rPr>
-          <w:lang w:val="de-CH"/>
-        </w:rPr>
-      </w:pPr>
-      <w:bookmarkStart w:id="23" w:name="_Toc244099319"/>
+        <w:pStyle w:val="berschrift1"/>
+        <w:rPr>
+          <w:lang w:val="de-CH"/>
+        </w:rPr>
+      </w:pPr>
+      <w:bookmarkStart w:id="22" w:name="_Toc244099319"/>
       <w:r>
         <w:rPr>
           <w:lang w:val="de-CH"/>
@@ -6000,28 +6120,28 @@
         </w:rPr>
         <w:t>pecification</w:t>
       </w:r>
-      <w:bookmarkEnd w:id="23"/>
+      <w:bookmarkEnd w:id="22"/>
       <w:proofErr w:type="spellEnd"/>
     </w:p>
     <w:p>
       <w:pPr>
-        <w:pStyle w:val="Heading2"/>
-        <w:rPr>
-          <w:lang w:val="de-CH"/>
-        </w:rPr>
-      </w:pPr>
-      <w:bookmarkStart w:id="24" w:name="_Toc244099320"/>
+        <w:pStyle w:val="berschrift2"/>
+        <w:rPr>
+          <w:lang w:val="de-CH"/>
+        </w:rPr>
+      </w:pPr>
+      <w:bookmarkStart w:id="23" w:name="_Toc244099320"/>
       <w:r>
         <w:rPr>
           <w:lang w:val="de-CH"/>
         </w:rPr>
         <w:t>Requirements Help</w:t>
       </w:r>
-      <w:bookmarkEnd w:id="24"/>
+      <w:bookmarkEnd w:id="23"/>
     </w:p>
     <w:p>
       <w:pPr>
-        <w:pStyle w:val="Heading3"/>
+        <w:pStyle w:val="berschrift3"/>
       </w:pPr>
       <w:r>
         <w:t>System Requirements</w:t>
@@ -6084,7 +6204,7 @@
     </w:p>
     <w:p>
       <w:pPr>
-        <w:pStyle w:val="Heading3"/>
+        <w:pStyle w:val="berschrift3"/>
       </w:pPr>
       <w:proofErr w:type="spellStart"/>
       <w:r>
@@ -6121,13 +6241,27 @@
         <w:rPr>
           <w:lang w:val="de-CH"/>
         </w:rPr>
-        <w:t xml:space="preserve">Ist eine gewählte Nummer besetzt soll zur Anzeige zurückgekehrt werden, </w:t>
-      </w:r>
-      <w:r>
-        <w:rPr>
-          <w:lang w:val="de-CH"/>
-        </w:rPr>
-        <w:t>in welcher</w:t>
+        <w:t>Ist eine gewählte Nummer besetzt soll zur Anzeige zurückgekehrt werden</w:t>
+      </w:r>
+      <w:proofErr w:type="gramStart"/>
+      <w:r>
+        <w:rPr>
+          <w:lang w:val="de-CH"/>
+        </w:rPr>
+        <w:t xml:space="preserve">, </w:t>
+      </w:r>
+      <w:r>
+        <w:rPr>
+          <w:lang w:val="de-CH"/>
+        </w:rPr>
+        <w:t>in</w:t>
+      </w:r>
+      <w:proofErr w:type="gramEnd"/>
+      <w:r>
+        <w:rPr>
+          <w:lang w:val="de-CH"/>
+        </w:rPr>
+        <w:t xml:space="preserve"> welcher</w:t>
       </w:r>
       <w:r>
         <w:rPr>
@@ -6138,9 +6272,9 @@
     </w:p>
     <w:p>
       <w:pPr>
-        <w:pStyle w:val="Heading2"/>
-      </w:pPr>
-      <w:bookmarkStart w:id="25" w:name="_Toc244099321"/>
+        <w:pStyle w:val="berschrift2"/>
+      </w:pPr>
+      <w:bookmarkStart w:id="24" w:name="_Toc244099321"/>
       <w:r>
         <w:t xml:space="preserve">Requirements </w:t>
       </w:r>
@@ -6148,12 +6282,12 @@
       <w:r>
         <w:t>Medication</w:t>
       </w:r>
-      <w:bookmarkEnd w:id="25"/>
+      <w:bookmarkEnd w:id="24"/>
       <w:proofErr w:type="spellEnd"/>
     </w:p>
     <w:tbl>
       <w:tblPr>
-        <w:tblStyle w:val="TableGrid"/>
+        <w:tblStyle w:val="Tabellenraster"/>
         <w:tblW w:w="0" w:type="auto"/>
         <w:tblLook w:val="04A0" w:firstRow="1" w:lastRow="0" w:firstColumn="1" w:lastColumn="0" w:noHBand="0" w:noVBand="1"/>
       </w:tblPr>
@@ -6546,6 +6680,69 @@
               <w:rPr>
                 <w:lang w:val="de-CH"/>
               </w:rPr>
+              <w:t xml:space="preserve"> t1: </w:t>
+            </w:r>
+            <w:proofErr w:type="spellStart"/>
+            <w:r>
+              <w:rPr>
+                <w:lang w:val="de-CH"/>
+              </w:rPr>
+              <w:t>Timer</w:t>
+            </w:r>
+            <w:proofErr w:type="spellEnd"/>
+            <w:r>
+              <w:rPr>
+                <w:lang w:val="de-CH"/>
+              </w:rPr>
+              <w:t xml:space="preserve">, welcher eine </w:t>
+            </w:r>
+            <w:proofErr w:type="spellStart"/>
+            <w:r>
+              <w:rPr>
+                <w:lang w:val="de-CH"/>
+              </w:rPr>
+              <w:t>Interaktionzeit</w:t>
+            </w:r>
+            <w:proofErr w:type="spellEnd"/>
+            <w:r>
+              <w:rPr>
+                <w:lang w:val="de-CH"/>
+              </w:rPr>
+              <w:t>, die dem Benutzer für eine Interaktion bleibt abzählt.</w:t>
+            </w:r>
+          </w:p>
+          <w:p>
+            <w:pPr>
+              <w:rPr>
+                <w:lang w:val="de-CH"/>
+              </w:rPr>
+            </w:pPr>
+            <w:proofErr w:type="spellStart"/>
+            <w:r>
+              <w:rPr>
+                <w:lang w:val="de-CH"/>
+              </w:rPr>
+              <w:t>Timer</w:t>
+            </w:r>
+            <w:proofErr w:type="spellEnd"/>
+            <w:r>
+              <w:rPr>
+                <w:lang w:val="de-CH"/>
+              </w:rPr>
+              <w:t xml:space="preserve"> t2: </w:t>
+            </w:r>
+            <w:proofErr w:type="spellStart"/>
+            <w:r>
+              <w:rPr>
+                <w:lang w:val="de-CH"/>
+              </w:rPr>
+              <w:t>Snooze</w:t>
+            </w:r>
+            <w:proofErr w:type="spellEnd"/>
+            <w:r>
+              <w:rPr>
+                <w:lang w:val="de-CH"/>
+              </w:rPr>
               <w:t xml:space="preserve"> </w:t>
             </w:r>
             <w:proofErr w:type="spellStart"/>
@@ -6553,20 +6750,90 @@
               <w:rPr>
                 <w:lang w:val="de-CH"/>
               </w:rPr>
-              <w:t>t1</w:t>
+              <w:t>Timer</w:t>
             </w:r>
             <w:proofErr w:type="spellEnd"/>
             <w:r>
               <w:rPr>
                 <w:lang w:val="de-CH"/>
               </w:rPr>
-              <w:t xml:space="preserve">: </w:t>
+              <w:t>, welcher bei der Anwahl zur s</w:t>
+            </w:r>
+            <w:r>
+              <w:rPr>
+                <w:lang w:val="de-CH"/>
+              </w:rPr>
+              <w:t>päteren Einnahme aktiviert wird oder bei Nicht-Interaktion des Benutzers.</w:t>
+            </w:r>
+          </w:p>
+          <w:p>
+            <w:pPr>
+              <w:rPr>
+                <w:b/>
+                <w:lang w:val="de-CH"/>
+              </w:rPr>
+            </w:pPr>
+            <w:r>
+              <w:rPr>
+                <w:b/>
+                <w:lang w:val="de-CH"/>
+              </w:rPr>
+              <w:t>Action</w:t>
+            </w:r>
+          </w:p>
+          <w:p>
+            <w:pPr>
+              <w:rPr>
+                <w:lang w:val="de-CH"/>
+              </w:rPr>
+            </w:pPr>
+            <w:r>
+              <w:rPr>
+                <w:lang w:val="de-CH"/>
+              </w:rPr>
+              <w:t xml:space="preserve">Beim erreichen eines Zeitpunktes </w:t>
             </w:r>
             <w:proofErr w:type="spellStart"/>
             <w:r>
               <w:rPr>
                 <w:lang w:val="de-CH"/>
               </w:rPr>
+              <w:t>tp</w:t>
+            </w:r>
+            <w:proofErr w:type="spellEnd"/>
+            <w:r>
+              <w:rPr>
+                <w:lang w:val="de-CH"/>
+              </w:rPr>
+              <w:t xml:space="preserve"> wird ein Hinweis (</w:t>
+            </w:r>
+            <w:proofErr w:type="spellStart"/>
+            <w:r>
+              <w:rPr>
+                <w:lang w:val="de-CH"/>
+              </w:rPr>
+              <w:t>Reminder</w:t>
+            </w:r>
+            <w:proofErr w:type="spellEnd"/>
+            <w:proofErr w:type="gramStart"/>
+            <w:r>
+              <w:rPr>
+                <w:lang w:val="de-CH"/>
+              </w:rPr>
+              <w:t>) auf</w:t>
+            </w:r>
+            <w:proofErr w:type="gramEnd"/>
+            <w:r>
+              <w:rPr>
+                <w:lang w:val="de-CH"/>
+              </w:rPr>
+              <w:t xml:space="preserve"> dem Smartphone angezeigt. Gleichzeitig wird ein neuer </w:t>
+            </w:r>
+            <w:proofErr w:type="spellStart"/>
+            <w:r>
+              <w:rPr>
+                <w:lang w:val="de-CH"/>
+              </w:rPr>
               <w:t>Timer</w:t>
             </w:r>
             <w:proofErr w:type="spellEnd"/>
@@ -6574,29 +6841,242 @@
               <w:rPr>
                 <w:lang w:val="de-CH"/>
               </w:rPr>
-              <w:t xml:space="preserve">, welcher eine </w:t>
+              <w:t xml:space="preserve"> t1</w:t>
+            </w:r>
+            <w:r>
+              <w:rPr>
+                <w:lang w:val="de-CH"/>
+              </w:rPr>
+              <w:t xml:space="preserve"> von 30 Minuten gestartet.</w:t>
+            </w:r>
+          </w:p>
+          <w:p>
+            <w:pPr>
+              <w:rPr>
+                <w:lang w:val="de-CH"/>
+              </w:rPr>
+            </w:pPr>
+            <w:r>
+              <w:rPr>
+                <w:lang w:val="de-CH"/>
+              </w:rPr>
+              <w:t>Beim Berühren des Hinweises wird die App geöffnet. Auf der App soll der Benutzer</w:t>
+            </w:r>
+            <w:r>
+              <w:rPr>
+                <w:lang w:val="de-CH"/>
+              </w:rPr>
+              <w:t xml:space="preserve"> für jedes angezeigte Medikament</w:t>
+            </w:r>
+            <w:r>
+              <w:rPr>
+                <w:lang w:val="de-CH"/>
+              </w:rPr>
+              <w:t xml:space="preserve"> aus einer der Möglichkeiten auswählen:</w:t>
+            </w:r>
+          </w:p>
+          <w:p>
+            <w:pPr>
+              <w:rPr>
+                <w:lang w:val="de-CH"/>
+              </w:rPr>
+            </w:pPr>
+            <w:r>
+              <w:rPr>
+                <w:lang w:val="de-CH"/>
+              </w:rPr>
+              <w:t>E</w:t>
+            </w:r>
+            <w:r>
+              <w:rPr>
+                <w:lang w:val="de-CH"/>
+              </w:rPr>
+              <w:t>ingenommen</w:t>
+            </w:r>
+          </w:p>
+          <w:p>
+            <w:pPr>
+              <w:rPr>
+                <w:lang w:val="de-CH"/>
+              </w:rPr>
+            </w:pPr>
+            <w:r>
+              <w:rPr>
+                <w:lang w:val="de-CH"/>
+              </w:rPr>
+              <w:t>Später</w:t>
+            </w:r>
+          </w:p>
+          <w:p>
+            <w:pPr>
+              <w:rPr>
+                <w:lang w:val="de-CH"/>
+              </w:rPr>
+            </w:pPr>
+            <w:r>
+              <w:rPr>
+                <w:lang w:val="de-CH"/>
+              </w:rPr>
+              <w:t>Nicht eingenommen</w:t>
+            </w:r>
+          </w:p>
+          <w:p>
+            <w:pPr>
+              <w:rPr>
+                <w:lang w:val="de-CH"/>
+              </w:rPr>
+            </w:pPr>
+            <w:r>
+              <w:rPr>
+                <w:u w:val="single"/>
+                <w:lang w:val="de-CH"/>
+              </w:rPr>
+              <w:t>Scenario 1:</w:t>
+            </w:r>
+            <w:r>
+              <w:rPr>
+                <w:lang w:val="de-CH"/>
+              </w:rPr>
+              <w:t xml:space="preserve"> </w:t>
+            </w:r>
+          </w:p>
+          <w:p>
+            <w:pPr>
+              <w:rPr>
+                <w:lang w:val="de-CH"/>
+              </w:rPr>
+            </w:pPr>
+            <w:r>
+              <w:rPr>
+                <w:lang w:val="de-CH"/>
+              </w:rPr>
+              <w:t xml:space="preserve">Bei </w:t>
+            </w:r>
+            <w:r>
+              <w:rPr>
+                <w:lang w:val="de-CH"/>
+              </w:rPr>
+              <w:t xml:space="preserve">Einnahme/Nicht-Einnahme wird der Hinweis erst bei der nächsten Fälligkeit wieder eingeblendet und die </w:t>
+            </w:r>
+            <w:r>
+              <w:rPr>
+                <w:lang w:val="de-CH"/>
+              </w:rPr>
+              <w:t xml:space="preserve">getätigte </w:t>
+            </w:r>
+            <w:r>
+              <w:rPr>
+                <w:lang w:val="de-CH"/>
+              </w:rPr>
+              <w:t>Auswahl</w:t>
+            </w:r>
+            <w:r>
+              <w:rPr>
+                <w:lang w:val="de-CH"/>
+              </w:rPr>
+              <w:t xml:space="preserve"> (</w:t>
+            </w:r>
+            <w:r>
+              <w:rPr>
+                <w:lang w:val="de-CH"/>
+              </w:rPr>
+              <w:t>Einnahme/Nicht-Einnahme</w:t>
+            </w:r>
+            <w:r>
+              <w:rPr>
+                <w:lang w:val="de-CH"/>
+              </w:rPr>
+              <w:t>)</w:t>
+            </w:r>
+            <w:r>
+              <w:rPr>
+                <w:lang w:val="de-CH"/>
+              </w:rPr>
+              <w:t xml:space="preserve"> im Log gespeichert.</w:t>
+            </w:r>
+          </w:p>
+          <w:p>
+            <w:pPr>
+              <w:rPr>
+                <w:lang w:val="de-CH"/>
+              </w:rPr>
+            </w:pPr>
+            <w:r>
+              <w:rPr>
+                <w:u w:val="single"/>
+                <w:lang w:val="de-CH"/>
+              </w:rPr>
+              <w:t>Scenario 2:</w:t>
+            </w:r>
+            <w:r>
+              <w:rPr>
+                <w:lang w:val="de-CH"/>
+              </w:rPr>
+              <w:t xml:space="preserve"> </w:t>
+            </w:r>
+          </w:p>
+          <w:p>
+            <w:pPr>
+              <w:rPr>
+                <w:lang w:val="de-CH"/>
+              </w:rPr>
+            </w:pPr>
+            <w:r>
+              <w:rPr>
+                <w:lang w:val="de-CH"/>
+              </w:rPr>
+              <w:t>Wird „Später“ ausgewählt</w:t>
+            </w:r>
+            <w:r>
+              <w:rPr>
+                <w:lang w:val="de-CH"/>
+              </w:rPr>
+              <w:t xml:space="preserve"> soll der </w:t>
             </w:r>
             <w:proofErr w:type="spellStart"/>
             <w:r>
               <w:rPr>
                 <w:lang w:val="de-CH"/>
               </w:rPr>
-              <w:t>Interaktionzeit</w:t>
+              <w:t>Timer</w:t>
             </w:r>
             <w:proofErr w:type="spellEnd"/>
             <w:r>
               <w:rPr>
                 <w:lang w:val="de-CH"/>
               </w:rPr>
-              <w:t>, die dem Benutzer für eine Interaktion bleibt abzählt.</w:t>
-            </w:r>
-          </w:p>
-          <w:p>
-            <w:pPr>
-              <w:rPr>
-                <w:lang w:val="de-CH"/>
-              </w:rPr>
-            </w:pPr>
+              <w:t xml:space="preserve"> t2 gestartet werden. N</w:t>
+            </w:r>
+            <w:r>
+              <w:rPr>
+                <w:lang w:val="de-CH"/>
+              </w:rPr>
+              <w:t>ach Ablauf</w:t>
+            </w:r>
+            <w:r>
+              <w:rPr>
+                <w:lang w:val="de-CH"/>
+              </w:rPr>
+              <w:t xml:space="preserve"> von t2 soll erneut der </w:t>
+            </w:r>
+            <w:r>
+              <w:rPr>
+                <w:lang w:val="de-CH"/>
+              </w:rPr>
+              <w:t>Hinweis für die Einnahme eingeblendet werden.</w:t>
+            </w:r>
+            <w:r>
+              <w:rPr>
+                <w:lang w:val="de-CH"/>
+              </w:rPr>
+              <w:t xml:space="preserve"> </w:t>
+            </w:r>
+            <w:r>
+              <w:rPr>
+                <w:lang w:val="de-CH"/>
+              </w:rPr>
+              <w:t xml:space="preserve">Der </w:t>
+            </w:r>
             <w:proofErr w:type="spellStart"/>
             <w:r>
               <w:rPr>
@@ -6609,442 +7089,26 @@
               <w:rPr>
                 <w:lang w:val="de-CH"/>
               </w:rPr>
-              <w:t xml:space="preserve"> </w:t>
+              <w:t xml:space="preserve"> für die Interaktionszeit t1 wird neu gestartet. </w:t>
+            </w:r>
+            <w:r>
+              <w:rPr>
+                <w:lang w:val="de-CH"/>
+              </w:rPr>
+              <w:t xml:space="preserve">Die Anzeige bei der Anwahl des Hinweises ist die, die zum letzten Zeitpunkt </w:t>
             </w:r>
             <w:proofErr w:type="spellStart"/>
             <w:r>
               <w:rPr>
                 <w:lang w:val="de-CH"/>
               </w:rPr>
-              <w:t>t2</w:t>
+              <w:t>tp</w:t>
             </w:r>
             <w:proofErr w:type="spellEnd"/>
             <w:r>
               <w:rPr>
                 <w:lang w:val="de-CH"/>
               </w:rPr>
-              <w:t xml:space="preserve">: </w:t>
-            </w:r>
-            <w:proofErr w:type="spellStart"/>
-            <w:r>
-              <w:rPr>
-                <w:lang w:val="de-CH"/>
-              </w:rPr>
-              <w:t>Snooze</w:t>
-            </w:r>
-            <w:proofErr w:type="spellEnd"/>
-            <w:r>
-              <w:rPr>
-                <w:lang w:val="de-CH"/>
-              </w:rPr>
-              <w:t xml:space="preserve"> </w:t>
-            </w:r>
-            <w:proofErr w:type="spellStart"/>
-            <w:r>
-              <w:rPr>
-                <w:lang w:val="de-CH"/>
-              </w:rPr>
-              <w:t>Timer</w:t>
-            </w:r>
-            <w:proofErr w:type="spellEnd"/>
-            <w:r>
-              <w:rPr>
-                <w:lang w:val="de-CH"/>
-              </w:rPr>
-              <w:t>, welcher bei der Anwahl zur s</w:t>
-            </w:r>
-            <w:r>
-              <w:rPr>
-                <w:lang w:val="de-CH"/>
-              </w:rPr>
-              <w:t>päteren Einnahme aktiviert wird oder bei Nicht-Interaktion des Benutzers.</w:t>
-            </w:r>
-          </w:p>
-          <w:p>
-            <w:pPr>
-              <w:rPr>
-                <w:b/>
-                <w:lang w:val="de-CH"/>
-              </w:rPr>
-            </w:pPr>
-            <w:r>
-              <w:rPr>
-                <w:b/>
-                <w:lang w:val="de-CH"/>
-              </w:rPr>
-              <w:t>Action</w:t>
-            </w:r>
-          </w:p>
-          <w:p>
-            <w:pPr>
-              <w:rPr>
-                <w:lang w:val="de-CH"/>
-              </w:rPr>
-            </w:pPr>
-            <w:r>
-              <w:rPr>
-                <w:lang w:val="de-CH"/>
-              </w:rPr>
-              <w:t xml:space="preserve">Beim erreichen eines Zeitpunktes </w:t>
-            </w:r>
-            <w:proofErr w:type="spellStart"/>
-            <w:r>
-              <w:rPr>
-                <w:lang w:val="de-CH"/>
-              </w:rPr>
-              <w:t>tp</w:t>
-            </w:r>
-            <w:proofErr w:type="spellEnd"/>
-            <w:r>
-              <w:rPr>
-                <w:lang w:val="de-CH"/>
-              </w:rPr>
-              <w:t xml:space="preserve"> wird ein Hinweis (</w:t>
-            </w:r>
-            <w:proofErr w:type="spellStart"/>
-            <w:r>
-              <w:rPr>
-                <w:lang w:val="de-CH"/>
-              </w:rPr>
-              <w:t>Reminder</w:t>
-            </w:r>
-            <w:proofErr w:type="spellEnd"/>
-            <w:r>
-              <w:rPr>
-                <w:lang w:val="de-CH"/>
-              </w:rPr>
-              <w:t xml:space="preserve">) auf dem Smartphone angezeigt. Gleichzeitig wird ein neuer </w:t>
-            </w:r>
-            <w:proofErr w:type="spellStart"/>
-            <w:r>
-              <w:rPr>
-                <w:lang w:val="de-CH"/>
-              </w:rPr>
-              <w:t>Timer</w:t>
-            </w:r>
-            <w:proofErr w:type="spellEnd"/>
-            <w:r>
-              <w:rPr>
-                <w:lang w:val="de-CH"/>
-              </w:rPr>
-              <w:t xml:space="preserve"> </w:t>
-            </w:r>
-            <w:proofErr w:type="spellStart"/>
-            <w:r>
-              <w:rPr>
-                <w:lang w:val="de-CH"/>
-              </w:rPr>
-              <w:t>t1</w:t>
-            </w:r>
-            <w:proofErr w:type="spellEnd"/>
-            <w:r>
-              <w:rPr>
-                <w:lang w:val="de-CH"/>
-              </w:rPr>
-              <w:t xml:space="preserve"> von 30 Minuten gestartet.</w:t>
-            </w:r>
-          </w:p>
-          <w:p>
-            <w:pPr>
-              <w:rPr>
-                <w:lang w:val="de-CH"/>
-              </w:rPr>
-            </w:pPr>
-            <w:r>
-              <w:rPr>
-                <w:lang w:val="de-CH"/>
-              </w:rPr>
-              <w:t>Beim Berühren des Hinweises wird die App geöffnet. Auf der App soll der Benutzer</w:t>
-            </w:r>
-            <w:r>
-              <w:rPr>
-                <w:lang w:val="de-CH"/>
-              </w:rPr>
-              <w:t xml:space="preserve"> für jedes angezeigte Medikament</w:t>
-            </w:r>
-            <w:r>
-              <w:rPr>
-                <w:lang w:val="de-CH"/>
-              </w:rPr>
-              <w:t xml:space="preserve"> aus einer der Möglichkeiten auswählen:</w:t>
-            </w:r>
-          </w:p>
-          <w:p>
-            <w:pPr>
-              <w:rPr>
-                <w:lang w:val="de-CH"/>
-              </w:rPr>
-            </w:pPr>
-            <w:r>
-              <w:rPr>
-                <w:lang w:val="de-CH"/>
-              </w:rPr>
-              <w:t>E</w:t>
-            </w:r>
-            <w:r>
-              <w:rPr>
-                <w:lang w:val="de-CH"/>
-              </w:rPr>
-              <w:t>ingenommen</w:t>
-            </w:r>
-          </w:p>
-          <w:p>
-            <w:pPr>
-              <w:rPr>
-                <w:lang w:val="de-CH"/>
-              </w:rPr>
-            </w:pPr>
-            <w:r>
-              <w:rPr>
-                <w:lang w:val="de-CH"/>
-              </w:rPr>
-              <w:t>Später</w:t>
-            </w:r>
-          </w:p>
-          <w:p>
-            <w:pPr>
-              <w:rPr>
-                <w:lang w:val="de-CH"/>
-              </w:rPr>
-            </w:pPr>
-            <w:r>
-              <w:rPr>
-                <w:lang w:val="de-CH"/>
-              </w:rPr>
-              <w:t>Nicht eingenommen</w:t>
-            </w:r>
-          </w:p>
-          <w:p>
-            <w:pPr>
-              <w:rPr>
-                <w:lang w:val="de-CH"/>
-              </w:rPr>
-            </w:pPr>
-            <w:r>
-              <w:rPr>
-                <w:u w:val="single"/>
-                <w:lang w:val="de-CH"/>
-              </w:rPr>
-              <w:t>Scenario 1:</w:t>
-            </w:r>
-            <w:r>
-              <w:rPr>
-                <w:lang w:val="de-CH"/>
-              </w:rPr>
-              <w:t xml:space="preserve"> </w:t>
-            </w:r>
-          </w:p>
-          <w:p>
-            <w:pPr>
-              <w:rPr>
-                <w:lang w:val="de-CH"/>
-              </w:rPr>
-            </w:pPr>
-            <w:r>
-              <w:rPr>
-                <w:lang w:val="de-CH"/>
-              </w:rPr>
-              <w:t xml:space="preserve">Bei </w:t>
-            </w:r>
-            <w:r>
-              <w:rPr>
-                <w:lang w:val="de-CH"/>
-              </w:rPr>
-              <w:t xml:space="preserve">Einnahme/Nicht-Einnahme wird der Hinweis erst bei der nächsten Fälligkeit wieder eingeblendet und die </w:t>
-            </w:r>
-            <w:r>
-              <w:rPr>
-                <w:lang w:val="de-CH"/>
-              </w:rPr>
-              <w:t xml:space="preserve">getätigte </w:t>
-            </w:r>
-            <w:r>
-              <w:rPr>
-                <w:lang w:val="de-CH"/>
-              </w:rPr>
-              <w:t>Auswahl</w:t>
-            </w:r>
-            <w:r>
-              <w:rPr>
-                <w:lang w:val="de-CH"/>
-              </w:rPr>
-              <w:t xml:space="preserve"> (</w:t>
-            </w:r>
-            <w:r>
-              <w:rPr>
-                <w:lang w:val="de-CH"/>
-              </w:rPr>
-              <w:t>Einnahme/Nicht-Einnahme</w:t>
-            </w:r>
-            <w:r>
-              <w:rPr>
-                <w:lang w:val="de-CH"/>
-              </w:rPr>
-              <w:t>)</w:t>
-            </w:r>
-            <w:r>
-              <w:rPr>
-                <w:lang w:val="de-CH"/>
-              </w:rPr>
-              <w:t xml:space="preserve"> im Log gespeichert.</w:t>
-            </w:r>
-          </w:p>
-          <w:p>
-            <w:pPr>
-              <w:rPr>
-                <w:lang w:val="de-CH"/>
-              </w:rPr>
-            </w:pPr>
-            <w:r>
-              <w:rPr>
-                <w:u w:val="single"/>
-                <w:lang w:val="de-CH"/>
-              </w:rPr>
-              <w:t>Scenario 2:</w:t>
-            </w:r>
-            <w:r>
-              <w:rPr>
-                <w:lang w:val="de-CH"/>
-              </w:rPr>
-              <w:t xml:space="preserve"> </w:t>
-            </w:r>
-          </w:p>
-          <w:p>
-            <w:pPr>
-              <w:rPr>
-                <w:lang w:val="de-CH"/>
-              </w:rPr>
-            </w:pPr>
-            <w:r>
-              <w:rPr>
-                <w:lang w:val="de-CH"/>
-              </w:rPr>
-              <w:t>Wird „Später“ ausgewählt</w:t>
-            </w:r>
-            <w:r>
-              <w:rPr>
-                <w:lang w:val="de-CH"/>
-              </w:rPr>
-              <w:t xml:space="preserve"> soll der </w:t>
-            </w:r>
-            <w:proofErr w:type="spellStart"/>
-            <w:r>
-              <w:rPr>
-                <w:lang w:val="de-CH"/>
-              </w:rPr>
-              <w:t>Timer</w:t>
-            </w:r>
-            <w:proofErr w:type="spellEnd"/>
-            <w:r>
-              <w:rPr>
-                <w:lang w:val="de-CH"/>
-              </w:rPr>
-              <w:t xml:space="preserve"> </w:t>
-            </w:r>
-            <w:proofErr w:type="spellStart"/>
-            <w:r>
-              <w:rPr>
-                <w:lang w:val="de-CH"/>
-              </w:rPr>
-              <w:t>t2</w:t>
-            </w:r>
-            <w:proofErr w:type="spellEnd"/>
-            <w:r>
-              <w:rPr>
-                <w:lang w:val="de-CH"/>
-              </w:rPr>
-              <w:t xml:space="preserve"> gestartet werden. N</w:t>
-            </w:r>
-            <w:r>
-              <w:rPr>
-                <w:lang w:val="de-CH"/>
-              </w:rPr>
-              <w:t>ach Ablauf</w:t>
-            </w:r>
-            <w:r>
-              <w:rPr>
-                <w:lang w:val="de-CH"/>
-              </w:rPr>
-              <w:t xml:space="preserve"> von </w:t>
-            </w:r>
-            <w:proofErr w:type="spellStart"/>
-            <w:r>
-              <w:rPr>
-                <w:lang w:val="de-CH"/>
-              </w:rPr>
-              <w:t>t2</w:t>
-            </w:r>
-            <w:proofErr w:type="spellEnd"/>
-            <w:r>
-              <w:rPr>
-                <w:lang w:val="de-CH"/>
-              </w:rPr>
-              <w:t xml:space="preserve"> soll erneut der </w:t>
-            </w:r>
-            <w:r>
-              <w:rPr>
-                <w:lang w:val="de-CH"/>
-              </w:rPr>
-              <w:t>Hinweis für die Einnahme eingeblendet werden.</w:t>
-            </w:r>
-            <w:r>
-              <w:rPr>
-                <w:lang w:val="de-CH"/>
-              </w:rPr>
-              <w:t xml:space="preserve"> </w:t>
-            </w:r>
-            <w:r>
-              <w:rPr>
-                <w:lang w:val="de-CH"/>
-              </w:rPr>
-              <w:t xml:space="preserve">Der </w:t>
-            </w:r>
-            <w:proofErr w:type="spellStart"/>
-            <w:r>
-              <w:rPr>
-                <w:lang w:val="de-CH"/>
-              </w:rPr>
-              <w:t>Timer</w:t>
-            </w:r>
-            <w:proofErr w:type="spellEnd"/>
-            <w:r>
-              <w:rPr>
-                <w:lang w:val="de-CH"/>
-              </w:rPr>
-              <w:t xml:space="preserve"> für die Interaktionszeit </w:t>
-            </w:r>
-            <w:proofErr w:type="spellStart"/>
-            <w:r>
-              <w:rPr>
-                <w:lang w:val="de-CH"/>
-              </w:rPr>
-              <w:t>t1</w:t>
-            </w:r>
-            <w:proofErr w:type="spellEnd"/>
-            <w:r>
-              <w:rPr>
-                <w:lang w:val="de-CH"/>
-              </w:rPr>
-              <w:t xml:space="preserve"> wird neu gestartet. </w:t>
-            </w:r>
-            <w:r>
-              <w:rPr>
-                <w:lang w:val="de-CH"/>
-              </w:rPr>
-              <w:t xml:space="preserve">Die Anzeige bei der Anwahl des Hinweises ist die, die zum letzten Zeitpunkt </w:t>
-            </w:r>
-            <w:proofErr w:type="spellStart"/>
-            <w:r>
-              <w:rPr>
-                <w:lang w:val="de-CH"/>
-              </w:rPr>
-              <w:t>tp</w:t>
-            </w:r>
-            <w:proofErr w:type="spellEnd"/>
-            <w:r>
-              <w:rPr>
-                <w:lang w:val="de-CH"/>
-              </w:rPr>
               <w:t xml:space="preserve"> fällig war.</w:t>
             </w:r>
           </w:p>
@@ -7076,35 +7140,7 @@
               <w:rPr>
                 <w:lang w:val="de-CH"/>
               </w:rPr>
-              <w:t xml:space="preserve"> wiederholt sich das Scenario 2 für zwei weitere Durchgänge. Danach werden die Medikamenteneinnahmen als Nicht-Eingenommen abgelegt. </w:t>
-            </w:r>
-            <w:proofErr w:type="spellStart"/>
-            <w:r>
-              <w:rPr>
-                <w:lang w:val="de-CH"/>
-              </w:rPr>
-              <w:t>t2</w:t>
-            </w:r>
-            <w:proofErr w:type="spellEnd"/>
-            <w:r>
-              <w:rPr>
-                <w:lang w:val="de-CH"/>
-              </w:rPr>
-              <w:t xml:space="preserve"> wird maximal </w:t>
-            </w:r>
-            <w:proofErr w:type="spellStart"/>
-            <w:r>
-              <w:rPr>
-                <w:lang w:val="de-CH"/>
-              </w:rPr>
-              <w:t>3mal</w:t>
-            </w:r>
-            <w:proofErr w:type="spellEnd"/>
-            <w:r>
-              <w:rPr>
-                <w:lang w:val="de-CH"/>
-              </w:rPr>
-              <w:t xml:space="preserve"> hintereinander gestartet.</w:t>
+              <w:t xml:space="preserve"> wiederholt sich das Scenario 2 für zwei weitere Durchgänge. Danach werden die Medikamenteneinnahmen als Nicht-Eingenommen abgelegt. t2 wird maximal 3mal hintereinander gestartet.</w:t>
             </w:r>
           </w:p>
           <w:p>
@@ -7179,21 +7215,7 @@
               <w:rPr>
                 <w:lang w:val="de-CH"/>
               </w:rPr>
-              <w:t xml:space="preserve"> </w:t>
-            </w:r>
-            <w:proofErr w:type="spellStart"/>
-            <w:r>
-              <w:rPr>
-                <w:lang w:val="de-CH"/>
-              </w:rPr>
-              <w:t>t2</w:t>
-            </w:r>
-            <w:proofErr w:type="spellEnd"/>
-            <w:r>
-              <w:rPr>
-                <w:lang w:val="de-CH"/>
-              </w:rPr>
-              <w:t xml:space="preserve">. Der Hinweis </w:t>
+              <w:t xml:space="preserve"> t2. Der Hinweis </w:t>
             </w:r>
             <w:r>
               <w:rPr>
@@ -7224,35 +7246,21 @@
               <w:rPr>
                 <w:lang w:val="de-CH"/>
               </w:rPr>
-              <w:t xml:space="preserve">Auch das Scenario 3 wird für insgesamt drei Durchgänge wiederholt. Jeder Durchgang kann dabei in Scenario 1 (gewählte Einnahme/Nicht-Einnahme) enden. Wenn der Benutzer alle 3 Durchgänge keine Eingabe macht werden die Medikamenteneinnahmen als Nicht-Eingenommen abgelegt. </w:t>
-            </w:r>
-            <w:proofErr w:type="spellStart"/>
-            <w:r>
-              <w:rPr>
-                <w:lang w:val="de-CH"/>
-              </w:rPr>
-              <w:t>t2</w:t>
-            </w:r>
-            <w:proofErr w:type="spellEnd"/>
-            <w:r>
-              <w:rPr>
-                <w:lang w:val="de-CH"/>
-              </w:rPr>
-              <w:t xml:space="preserve"> wird maximal </w:t>
-            </w:r>
-            <w:proofErr w:type="spellStart"/>
-            <w:r>
-              <w:rPr>
-                <w:lang w:val="de-CH"/>
-              </w:rPr>
-              <w:t>3mal</w:t>
-            </w:r>
-            <w:proofErr w:type="spellEnd"/>
-            <w:r>
-              <w:rPr>
-                <w:lang w:val="de-CH"/>
-              </w:rPr>
-              <w:t xml:space="preserve"> hintereinander gestartet.</w:t>
+              <w:t xml:space="preserve">Auch das Scenario 3 wird für insgesamt drei Durchgänge wiederholt. Jeder Durchgang kann dabei in Scenario 1 (gewählte Einnahme/Nicht-Einnahme) enden. Wenn der </w:t>
+            </w:r>
+            <w:proofErr w:type="gramStart"/>
+            <w:r>
+              <w:rPr>
+                <w:lang w:val="de-CH"/>
+              </w:rPr>
+              <w:t>Benutzer alle 3 Durchgänge</w:t>
+            </w:r>
+            <w:proofErr w:type="gramEnd"/>
+            <w:r>
+              <w:rPr>
+                <w:lang w:val="de-CH"/>
+              </w:rPr>
+              <w:t xml:space="preserve"> keine Eingabe macht werden die Medikamenteneinnahmen als Nicht-Eingenommen abgelegt. t2 wird maximal 3mal hintereinander gestartet.</w:t>
             </w:r>
           </w:p>
         </w:tc>
@@ -7345,6 +7353,7 @@
               </w:rPr>
               <w:t xml:space="preserve">Morgen, Mittag </w:t>
             </w:r>
+            <w:proofErr w:type="gramStart"/>
             <w:r>
               <w:rPr>
                 <w:lang w:val="de-CH"/>
@@ -7355,7 +7364,14 @@
               <w:rPr>
                 <w:lang w:val="de-CH"/>
               </w:rPr>
-              <w:t xml:space="preserve">Abends) soll ein separater </w:t>
+              <w:t>Abends)</w:t>
+            </w:r>
+            <w:proofErr w:type="gramEnd"/>
+            <w:r>
+              <w:rPr>
+                <w:lang w:val="de-CH"/>
+              </w:rPr>
+              <w:t xml:space="preserve"> soll ein separater </w:t>
             </w:r>
             <w:proofErr w:type="spellStart"/>
             <w:r>
@@ -7389,35 +7405,7 @@
               <w:rPr>
                 <w:lang w:val="de-CH"/>
               </w:rPr>
-              <w:t xml:space="preserve"> </w:t>
-            </w:r>
-            <w:proofErr w:type="spellStart"/>
-            <w:r>
-              <w:rPr>
-                <w:lang w:val="de-CH"/>
-              </w:rPr>
-              <w:t>tp8:00</w:t>
-            </w:r>
-            <w:proofErr w:type="spellEnd"/>
-            <w:r>
-              <w:rPr>
-                <w:lang w:val="de-CH"/>
-              </w:rPr>
-              <w:t xml:space="preserve">, </w:t>
-            </w:r>
-            <w:proofErr w:type="spellStart"/>
-            <w:r>
-              <w:rPr>
-                <w:lang w:val="de-CH"/>
-              </w:rPr>
-              <w:t>tp18:00</w:t>
-            </w:r>
-            <w:proofErr w:type="spellEnd"/>
-            <w:r>
-              <w:rPr>
-                <w:lang w:val="de-CH"/>
-              </w:rPr>
-              <w:t>)</w:t>
+              <w:t xml:space="preserve"> tp8:00, tp18:00)</w:t>
             </w:r>
           </w:p>
         </w:tc>
@@ -7581,69 +7569,27 @@
               <w:rPr>
                 <w:lang w:val="de-CH"/>
               </w:rPr>
-              <w:t xml:space="preserve"> </w:t>
+              <w:t xml:space="preserve"> tp8:00) </w:t>
+            </w:r>
+            <w:r>
+              <w:rPr>
+                <w:lang w:val="de-CH"/>
+              </w:rPr>
+              <w:t xml:space="preserve">gesetzt. Die </w:t>
             </w:r>
             <w:proofErr w:type="spellStart"/>
             <w:r>
               <w:rPr>
                 <w:lang w:val="de-CH"/>
               </w:rPr>
-              <w:t>tp8:00</w:t>
+              <w:t>Timer</w:t>
             </w:r>
             <w:proofErr w:type="spellEnd"/>
             <w:r>
               <w:rPr>
                 <w:lang w:val="de-CH"/>
               </w:rPr>
-              <w:t xml:space="preserve">) </w:t>
-            </w:r>
-            <w:r>
-              <w:rPr>
-                <w:lang w:val="de-CH"/>
-              </w:rPr>
-              <w:t xml:space="preserve">gesetzt. Die </w:t>
-            </w:r>
-            <w:proofErr w:type="spellStart"/>
-            <w:r>
-              <w:rPr>
-                <w:lang w:val="de-CH"/>
-              </w:rPr>
-              <w:t>Timer</w:t>
-            </w:r>
-            <w:proofErr w:type="spellEnd"/>
-            <w:r>
-              <w:rPr>
-                <w:lang w:val="de-CH"/>
-              </w:rPr>
-              <w:t xml:space="preserve"> </w:t>
-            </w:r>
-            <w:proofErr w:type="spellStart"/>
-            <w:r>
-              <w:rPr>
-                <w:lang w:val="de-CH"/>
-              </w:rPr>
-              <w:t>t2</w:t>
-            </w:r>
-            <w:proofErr w:type="spellEnd"/>
-            <w:r>
-              <w:rPr>
-                <w:lang w:val="de-CH"/>
-              </w:rPr>
-              <w:t xml:space="preserve"> und </w:t>
-            </w:r>
-            <w:proofErr w:type="spellStart"/>
-            <w:r>
-              <w:rPr>
-                <w:lang w:val="de-CH"/>
-              </w:rPr>
-              <w:t>t3</w:t>
-            </w:r>
-            <w:proofErr w:type="spellEnd"/>
-            <w:r>
-              <w:rPr>
-                <w:lang w:val="de-CH"/>
-              </w:rPr>
-              <w:t xml:space="preserve"> sind deaktiviert.</w:t>
+              <w:t xml:space="preserve"> t2 und t3 sind deaktiviert.</w:t>
             </w:r>
           </w:p>
         </w:tc>
@@ -7698,12 +7644,12 @@
     </w:p>
     <w:p>
       <w:pPr>
-        <w:pStyle w:val="Heading2"/>
-        <w:rPr>
-          <w:lang w:val="de-CH"/>
-        </w:rPr>
-      </w:pPr>
-      <w:bookmarkStart w:id="26" w:name="_Toc244099322"/>
+        <w:pStyle w:val="berschrift2"/>
+        <w:rPr>
+          <w:lang w:val="de-CH"/>
+        </w:rPr>
+      </w:pPr>
+      <w:bookmarkStart w:id="25" w:name="_Toc244099322"/>
       <w:proofErr w:type="spellStart"/>
       <w:r>
         <w:rPr>
@@ -7718,11 +7664,11 @@
         </w:rPr>
         <w:t xml:space="preserve"> Requirements</w:t>
       </w:r>
-      <w:bookmarkEnd w:id="26"/>
+      <w:bookmarkEnd w:id="25"/>
     </w:p>
     <w:p>
       <w:pPr>
-        <w:pStyle w:val="Heading3"/>
+        <w:pStyle w:val="berschrift3"/>
       </w:pPr>
       <w:r>
         <w:t>P</w:t>
@@ -7744,7 +7690,21 @@
         <w:rPr>
           <w:lang w:val="de-CH"/>
         </w:rPr>
-        <w:t xml:space="preserve">Es ist sehr wichtig, dass Patienten in ihrer Sprache geholfen wird. Die erste Version wird in deutsch </w:t>
+        <w:t xml:space="preserve">Es ist sehr wichtig, dass Patienten in ihrer Sprache geholfen wird. Die erste Version wird </w:t>
+      </w:r>
+      <w:proofErr w:type="gramStart"/>
+      <w:r>
+        <w:rPr>
+          <w:lang w:val="de-CH"/>
+        </w:rPr>
+        <w:t>in deutsch</w:t>
+      </w:r>
+      <w:proofErr w:type="gramEnd"/>
+      <w:r>
+        <w:rPr>
+          <w:lang w:val="de-CH"/>
+        </w:rPr>
+        <w:t xml:space="preserve"> </w:t>
       </w:r>
       <w:r>
         <w:rPr>
@@ -7956,7 +7916,7 @@
     </w:p>
     <w:p>
       <w:pPr>
-        <w:pStyle w:val="Heading3"/>
+        <w:pStyle w:val="berschrift3"/>
       </w:pPr>
       <w:r>
         <w:lastRenderedPageBreak/>
@@ -8071,7 +8031,7 @@
     </w:p>
     <w:p>
       <w:pPr>
-        <w:pStyle w:val="Heading3"/>
+        <w:pStyle w:val="berschrift3"/>
       </w:pPr>
       <w:r>
         <w:t>Externe</w:t>
@@ -8206,12 +8166,12 @@
     </w:p>
     <w:p>
       <w:pPr>
-        <w:pStyle w:val="Heading2"/>
-        <w:rPr>
-          <w:lang w:val="de-CH"/>
-        </w:rPr>
-      </w:pPr>
-      <w:bookmarkStart w:id="27" w:name="_Toc244099323"/>
+        <w:pStyle w:val="berschrift2"/>
+        <w:rPr>
+          <w:lang w:val="de-CH"/>
+        </w:rPr>
+      </w:pPr>
+      <w:bookmarkStart w:id="26" w:name="_Toc244099323"/>
       <w:r>
         <w:rPr>
           <w:lang w:val="de-CH"/>
@@ -8219,18 +8179,15 @@
         <w:lastRenderedPageBreak/>
         <w:t>Interfaces</w:t>
       </w:r>
-      <w:bookmarkEnd w:id="27"/>
+      <w:bookmarkEnd w:id="26"/>
     </w:p>
     <w:p>
       <w:pPr>
-        <w:rPr>
-          <w:lang w:val="de-CH"/>
-        </w:rPr>
-      </w:pPr>
-      <w:r>
-        <w:rPr>
-          <w:noProof/>
-          <w:lang w:val="en-US" w:eastAsia="en-US"/>
+        <w:keepNext/>
+      </w:pPr>
+      <w:r>
+        <w:rPr>
+          <w:noProof/>
         </w:rPr>
         <w:drawing>
           <wp:inline distT="0" distB="0" distL="0" distR="0" wp14:anchorId="1F47CE69" wp14:editId="2BAAEDEB">
@@ -8277,14 +8234,33 @@
     </w:p>
     <w:p>
       <w:pPr>
-        <w:rPr>
-          <w:lang w:val="de-CH"/>
-        </w:rPr>
-      </w:pPr>
-      <w:r>
-        <w:rPr>
-          <w:noProof/>
-          <w:lang w:val="en-US" w:eastAsia="en-US"/>
+        <w:pStyle w:val="Beschriftung"/>
+        <w:rPr>
+          <w:lang w:val="de-CH"/>
+        </w:rPr>
+      </w:pPr>
+      <w:r>
+        <w:t xml:space="preserve">Abbildung </w:t>
+      </w:r>
+      <w:fldSimple w:instr=" SEQ Abbildung \* ARABIC ">
+        <w:r>
+          <w:rPr>
+            <w:noProof/>
+          </w:rPr>
+          <w:t>2</w:t>
+        </w:r>
+      </w:fldSimple>
+      <w:r>
+        <w:t>: Prototype UI Help</w:t>
+      </w:r>
+    </w:p>
+    <w:p>
+      <w:pPr>
+        <w:keepNext/>
+      </w:pPr>
+      <w:r>
+        <w:rPr>
+          <w:noProof/>
         </w:rPr>
         <w:drawing>
           <wp:inline distT="0" distB="0" distL="0" distR="0" wp14:anchorId="205AEEE8" wp14:editId="15D7FB47">
@@ -8331,15 +8307,35 @@
     </w:p>
     <w:p>
       <w:pPr>
-        <w:rPr>
-          <w:lang w:val="de-CH"/>
-        </w:rPr>
-      </w:pPr>
-      <w:r>
-        <w:rPr>
-          <w:noProof/>
-          <w:lang w:val="en-US" w:eastAsia="en-US"/>
-        </w:rPr>
+        <w:pStyle w:val="Beschriftung"/>
+        <w:rPr>
+          <w:lang w:val="de-CH"/>
+        </w:rPr>
+      </w:pPr>
+      <w:r>
+        <w:t xml:space="preserve">Abbildung </w:t>
+      </w:r>
+      <w:fldSimple w:instr=" SEQ Abbildung \* ARABIC ">
+        <w:r>
+          <w:rPr>
+            <w:noProof/>
+          </w:rPr>
+          <w:t>3</w:t>
+        </w:r>
+      </w:fldSimple>
+      <w:r>
+        <w:t>: Prototype UI Skills</w:t>
+      </w:r>
+    </w:p>
+    <w:p>
+      <w:pPr>
+        <w:keepNext/>
+      </w:pPr>
+      <w:r>
+        <w:rPr>
+          <w:noProof/>
+        </w:rPr>
+        <w:lastRenderedPageBreak/>
         <w:drawing>
           <wp:inline distT="0" distB="0" distL="0" distR="0" wp14:anchorId="08E473B5" wp14:editId="4413E064">
             <wp:extent cx="4817745" cy="2473960"/>
@@ -8385,16 +8381,39 @@
     </w:p>
     <w:p>
       <w:pPr>
-        <w:rPr>
-          <w:lang w:val="de-CH"/>
-        </w:rPr>
-      </w:pPr>
-      <w:r>
-        <w:rPr>
-          <w:noProof/>
-          <w:lang w:val="en-US" w:eastAsia="en-US"/>
-        </w:rPr>
-        <w:lastRenderedPageBreak/>
+        <w:pStyle w:val="Beschriftung"/>
+        <w:rPr>
+          <w:lang w:val="de-CH"/>
+        </w:rPr>
+      </w:pPr>
+      <w:r>
+        <w:t xml:space="preserve">Abbildung </w:t>
+      </w:r>
+      <w:fldSimple w:instr=" SEQ Abbildung \* ARABIC ">
+        <w:r>
+          <w:rPr>
+            <w:noProof/>
+          </w:rPr>
+          <w:t>4</w:t>
+        </w:r>
+      </w:fldSimple>
+      <w:r>
+        <w:t xml:space="preserve">: Prototype UI Medikamenten </w:t>
+      </w:r>
+      <w:proofErr w:type="spellStart"/>
+      <w:r>
+        <w:t>Reminder</w:t>
+      </w:r>
+      <w:proofErr w:type="spellEnd"/>
+    </w:p>
+    <w:p>
+      <w:pPr>
+        <w:keepNext/>
+      </w:pPr>
+      <w:r>
+        <w:rPr>
+          <w:noProof/>
+        </w:rPr>
         <w:drawing>
           <wp:inline distT="0" distB="0" distL="0" distR="0" wp14:anchorId="18AC3A9C" wp14:editId="576FFD58">
             <wp:extent cx="4996897" cy="2517140"/>
@@ -8447,15 +8466,35 @@
     </w:p>
     <w:p>
       <w:pPr>
-        <w:rPr>
-          <w:lang w:val="de-CH"/>
-        </w:rPr>
-      </w:pPr>
-      <w:r>
-        <w:rPr>
-          <w:noProof/>
-          <w:lang w:val="en-US" w:eastAsia="en-US"/>
-        </w:rPr>
+        <w:pStyle w:val="Beschriftung"/>
+        <w:rPr>
+          <w:lang w:val="de-CH"/>
+        </w:rPr>
+      </w:pPr>
+      <w:r>
+        <w:t xml:space="preserve">Abbildung </w:t>
+      </w:r>
+      <w:fldSimple w:instr=" SEQ Abbildung \* ARABIC ">
+        <w:r>
+          <w:rPr>
+            <w:noProof/>
+          </w:rPr>
+          <w:t>5</w:t>
+        </w:r>
+      </w:fldSimple>
+      <w:r>
+        <w:t>: Prototype UI Settings I</w:t>
+      </w:r>
+    </w:p>
+    <w:p>
+      <w:pPr>
+        <w:keepNext/>
+      </w:pPr>
+      <w:r>
+        <w:rPr>
+          <w:noProof/>
+        </w:rPr>
+        <w:lastRenderedPageBreak/>
         <w:drawing>
           <wp:inline distT="0" distB="0" distL="0" distR="0" wp14:anchorId="6D61C0BB" wp14:editId="181E74FC">
             <wp:extent cx="4966335" cy="2351816"/>
@@ -8508,14 +8547,33 @@
     </w:p>
     <w:p>
       <w:pPr>
-        <w:rPr>
-          <w:lang w:val="de-CH"/>
-        </w:rPr>
-      </w:pPr>
-      <w:r>
-        <w:rPr>
-          <w:noProof/>
-          <w:lang w:val="en-US" w:eastAsia="en-US"/>
+        <w:pStyle w:val="Beschriftung"/>
+        <w:rPr>
+          <w:lang w:val="de-CH"/>
+        </w:rPr>
+      </w:pPr>
+      <w:r>
+        <w:t xml:space="preserve">Abbildung </w:t>
+      </w:r>
+      <w:fldSimple w:instr=" SEQ Abbildung \* ARABIC ">
+        <w:r>
+          <w:rPr>
+            <w:noProof/>
+          </w:rPr>
+          <w:t>6</w:t>
+        </w:r>
+      </w:fldSimple>
+      <w:r>
+        <w:t>: Prototype UI Settings II</w:t>
+      </w:r>
+    </w:p>
+    <w:p>
+      <w:pPr>
+        <w:keepNext/>
+      </w:pPr>
+      <w:r>
+        <w:rPr>
+          <w:noProof/>
         </w:rPr>
         <w:drawing>
           <wp:inline distT="0" distB="0" distL="0" distR="0" wp14:anchorId="0C1C0B6E" wp14:editId="1A720D8A">
@@ -8569,7 +8627,31 @@
     </w:p>
     <w:p>
       <w:pPr>
-        <w:pStyle w:val="Heading1"/>
+        <w:pStyle w:val="Beschriftung"/>
+        <w:rPr>
+          <w:lang w:val="de-CH"/>
+        </w:rPr>
+      </w:pPr>
+      <w:r>
+        <w:t xml:space="preserve">Abbildung </w:t>
+      </w:r>
+      <w:fldSimple w:instr=" SEQ Abbildung \* ARABIC ">
+        <w:r>
+          <w:rPr>
+            <w:noProof/>
+          </w:rPr>
+          <w:t>7</w:t>
+        </w:r>
+      </w:fldSimple>
+      <w:r>
+        <w:t>: Prototype UI Settings III</w:t>
+      </w:r>
+      <w:bookmarkStart w:id="27" w:name="_GoBack"/>
+      <w:bookmarkEnd w:id="27"/>
+    </w:p>
+    <w:p>
+      <w:pPr>
+        <w:pStyle w:val="berschrift1"/>
         <w:rPr>
           <w:lang w:val="de-CH"/>
         </w:rPr>
@@ -8579,7 +8661,6 @@
         <w:rPr>
           <w:lang w:val="de-CH"/>
         </w:rPr>
-        <w:lastRenderedPageBreak/>
         <w:t>System Model</w:t>
       </w:r>
       <w:r>
@@ -8605,7 +8686,7 @@
     </w:p>
     <w:p>
       <w:pPr>
-        <w:pStyle w:val="Heading1"/>
+        <w:pStyle w:val="berschrift1"/>
         <w:rPr>
           <w:lang w:val="de-CH"/>
         </w:rPr>
@@ -8634,7 +8715,7 @@
     </w:p>
     <w:p>
       <w:pPr>
-        <w:pStyle w:val="Heading1"/>
+        <w:pStyle w:val="berschrift1"/>
         <w:rPr>
           <w:lang w:val="de-CH"/>
         </w:rPr>
@@ -8665,7 +8746,7 @@
     </w:p>
     <w:p>
       <w:pPr>
-        <w:pStyle w:val="Heading1"/>
+        <w:pStyle w:val="berschrift1"/>
         <w:rPr>
           <w:lang w:val="de-CH"/>
         </w:rPr>
@@ -8677,6 +8758,7 @@
         <w:rPr>
           <w:lang w:val="de-CH"/>
         </w:rPr>
+        <w:lastRenderedPageBreak/>
         <w:t>Appendices</w:t>
       </w:r>
       <w:bookmarkEnd w:id="31"/>
@@ -8716,7 +8798,7 @@
     </w:p>
     <w:p>
       <w:pPr>
-        <w:pStyle w:val="Heading1"/>
+        <w:pStyle w:val="berschrift1"/>
         <w:rPr>
           <w:lang w:val="de-CH"/>
         </w:rPr>
@@ -8733,7 +8815,7 @@
     </w:p>
     <w:p>
       <w:pPr>
-        <w:pStyle w:val="Heading2"/>
+        <w:pStyle w:val="berschrift2"/>
         <w:rPr>
           <w:lang w:val="de-CH"/>
         </w:rPr>
@@ -8767,7 +8849,7 @@
     </w:p>
     <w:p>
       <w:pPr>
-        <w:pStyle w:val="TableofFigures"/>
+        <w:pStyle w:val="Abbildungsverzeichnis"/>
         <w:tabs>
           <w:tab w:val="right" w:pos="7577"/>
         </w:tabs>
@@ -8839,7 +8921,7 @@
     </w:p>
     <w:p>
       <w:pPr>
-        <w:pStyle w:val="TableofFigures"/>
+        <w:pStyle w:val="Abbildungsverzeichnis"/>
         <w:tabs>
           <w:tab w:val="right" w:pos="7577"/>
         </w:tabs>
@@ -8911,7 +8993,7 @@
     </w:p>
     <w:p>
       <w:pPr>
-        <w:pStyle w:val="TableofFigures"/>
+        <w:pStyle w:val="Abbildungsverzeichnis"/>
         <w:tabs>
           <w:tab w:val="right" w:pos="7577"/>
         </w:tabs>
@@ -8983,7 +9065,7 @@
     </w:p>
     <w:p>
       <w:pPr>
-        <w:pStyle w:val="TableofFigures"/>
+        <w:pStyle w:val="Abbildungsverzeichnis"/>
         <w:tabs>
           <w:tab w:val="right" w:pos="7577"/>
         </w:tabs>
@@ -9055,7 +9137,7 @@
     </w:p>
     <w:p>
       <w:pPr>
-        <w:pStyle w:val="TableofFigures"/>
+        <w:pStyle w:val="Abbildungsverzeichnis"/>
         <w:tabs>
           <w:tab w:val="right" w:pos="7577"/>
         </w:tabs>
@@ -9159,7 +9241,7 @@
       <w:sdtContent>
         <w:p>
           <w:pPr>
-            <w:pStyle w:val="Heading2"/>
+            <w:pStyle w:val="berschrift2"/>
             <w:rPr>
               <w:lang w:val="de-CH"/>
             </w:rPr>
@@ -9184,7 +9266,7 @@
           <w:sdtContent>
             <w:p>
               <w:pPr>
-                <w:pStyle w:val="Bibliography"/>
+                <w:pStyle w:val="Literaturverzeichnis"/>
                 <w:rPr>
                   <w:noProof/>
                   <w:lang w:val="de-CH"/>
@@ -9233,7 +9315,7 @@
             </w:p>
             <w:p>
               <w:pPr>
-                <w:pStyle w:val="Bibliography"/>
+                <w:pStyle w:val="Literaturverzeichnis"/>
                 <w:rPr>
                   <w:noProof/>
                   <w:lang w:val="de-CH"/>
@@ -9320,7 +9402,7 @@
 <w:ftr xmlns:wpc="http://schemas.microsoft.com/office/word/2010/wordprocessingCanvas" xmlns:mo="http://schemas.microsoft.com/office/mac/office/2008/main" xmlns:mc="http://schemas.openxmlformats.org/markup-compatibility/2006" xmlns:mv="urn:schemas-microsoft-com:mac:vml" xmlns:o="urn:schemas-microsoft-com:office:office" xmlns:r="http://schemas.openxmlformats.org/officeDocument/2006/relationships" xmlns:m="http://schemas.openxmlformats.org/officeDocument/2006/math" xmlns:v="urn:schemas-microsoft-com:vml" xmlns:wp14="http://schemas.microsoft.com/office/word/2010/wordprocessingDrawing" xmlns:wp="http://schemas.openxmlformats.org/drawingml/2006/wordprocessingDrawing" xmlns:w10="urn:schemas-microsoft-com:office:word" xmlns:w="http://schemas.openxmlformats.org/wordprocessingml/2006/main" xmlns:w14="http://schemas.microsoft.com/office/word/2010/wordml" xmlns:wpg="http://schemas.microsoft.com/office/word/2010/wordprocessingGroup" xmlns:wpi="http://schemas.microsoft.com/office/word/2010/wordprocessingInk" xmlns:wne="http://schemas.microsoft.com/office/word/2006/wordml" xmlns:wps="http://schemas.microsoft.com/office/word/2010/wordprocessingShape" mc:Ignorable="w14 wp14">
   <w:tbl>
     <w:tblPr>
-      <w:tblStyle w:val="TableGrid"/>
+      <w:tblStyle w:val="Tabellenraster"/>
       <w:tblpPr w:leftFromText="180" w:rightFromText="180" w:vertAnchor="text" w:horzAnchor="page" w:tblpX="2530" w:tblpY="39"/>
       <w:tblW w:w="0" w:type="auto"/>
       <w:tblBorders>
@@ -9347,12 +9429,12 @@
         <w:p>
           <w:pPr>
             <w:rPr>
-              <w:rStyle w:val="PageNumber"/>
+              <w:rStyle w:val="Seitenzahl"/>
             </w:rPr>
           </w:pPr>
           <w:r>
             <w:rPr>
-              <w:rStyle w:val="PageNumber"/>
+              <w:rStyle w:val="Seitenzahl"/>
             </w:rPr>
             <w:t>Version 1.0</w:t>
           </w:r>
@@ -9365,14 +9447,14 @@
         </w:tcPr>
         <w:p>
           <w:pPr>
-            <w:pStyle w:val="Footer"/>
+            <w:pStyle w:val="Fuzeile"/>
             <w:rPr>
-              <w:rStyle w:val="PageNumber"/>
+              <w:rStyle w:val="Seitenzahl"/>
             </w:rPr>
           </w:pPr>
           <w:r>
             <w:rPr>
-              <w:rStyle w:val="PageNumber"/>
+              <w:rStyle w:val="Seitenzahl"/>
             </w:rPr>
             <w:t>Requirements Dokument Team Green</w:t>
           </w:r>
@@ -9385,45 +9467,45 @@
         </w:tcPr>
         <w:p>
           <w:pPr>
-            <w:pStyle w:val="Footer"/>
+            <w:pStyle w:val="Fuzeile"/>
             <w:rPr>
-              <w:rStyle w:val="PageNumber"/>
+              <w:rStyle w:val="Seitenzahl"/>
             </w:rPr>
           </w:pPr>
           <w:r>
             <w:rPr>
-              <w:rStyle w:val="PageNumber"/>
+              <w:rStyle w:val="Seitenzahl"/>
             </w:rPr>
             <w:t xml:space="preserve">Seite </w:t>
           </w:r>
           <w:r>
             <w:rPr>
-              <w:rStyle w:val="PageNumber"/>
+              <w:rStyle w:val="Seitenzahl"/>
             </w:rPr>
             <w:fldChar w:fldCharType="begin"/>
           </w:r>
           <w:r>
             <w:rPr>
-              <w:rStyle w:val="PageNumber"/>
+              <w:rStyle w:val="Seitenzahl"/>
             </w:rPr>
             <w:instrText xml:space="preserve"> PAGE </w:instrText>
           </w:r>
           <w:r>
             <w:rPr>
-              <w:rStyle w:val="PageNumber"/>
+              <w:rStyle w:val="Seitenzahl"/>
             </w:rPr>
             <w:fldChar w:fldCharType="separate"/>
           </w:r>
           <w:r>
             <w:rPr>
-              <w:rStyle w:val="PageNumber"/>
+              <w:rStyle w:val="Seitenzahl"/>
               <w:noProof/>
             </w:rPr>
-            <w:t>9</w:t>
+            <w:t>16</w:t>
           </w:r>
           <w:r>
             <w:rPr>
-              <w:rStyle w:val="PageNumber"/>
+              <w:rStyle w:val="Seitenzahl"/>
             </w:rPr>
             <w:fldChar w:fldCharType="end"/>
           </w:r>
@@ -9439,36 +9521,36 @@
 <w:ftr xmlns:wpc="http://schemas.microsoft.com/office/word/2010/wordprocessingCanvas" xmlns:mo="http://schemas.microsoft.com/office/mac/office/2008/main" xmlns:mc="http://schemas.openxmlformats.org/markup-compatibility/2006" xmlns:mv="urn:schemas-microsoft-com:mac:vml" xmlns:o="urn:schemas-microsoft-com:office:office" xmlns:r="http://schemas.openxmlformats.org/officeDocument/2006/relationships" xmlns:m="http://schemas.openxmlformats.org/officeDocument/2006/math" xmlns:v="urn:schemas-microsoft-com:vml" xmlns:wp14="http://schemas.microsoft.com/office/word/2010/wordprocessingDrawing" xmlns:wp="http://schemas.openxmlformats.org/drawingml/2006/wordprocessingDrawing" xmlns:w10="urn:schemas-microsoft-com:office:word" xmlns:w="http://schemas.openxmlformats.org/wordprocessingml/2006/main" xmlns:w14="http://schemas.microsoft.com/office/word/2010/wordml" xmlns:wpg="http://schemas.microsoft.com/office/word/2010/wordprocessingGroup" xmlns:wpi="http://schemas.microsoft.com/office/word/2010/wordprocessingInk" xmlns:wne="http://schemas.microsoft.com/office/word/2006/wordml" xmlns:wps="http://schemas.microsoft.com/office/word/2010/wordprocessingShape" mc:Ignorable="w14 wp14">
   <w:p>
     <w:pPr>
-      <w:pStyle w:val="Footer"/>
+      <w:pStyle w:val="Fuzeile"/>
     </w:pPr>
     <w:r>
       <w:rPr>
-        <w:rStyle w:val="PageNumber"/>
+        <w:rStyle w:val="Seitenzahl"/>
       </w:rPr>
       <w:fldChar w:fldCharType="begin"/>
     </w:r>
     <w:r>
       <w:rPr>
-        <w:rStyle w:val="PageNumber"/>
+        <w:rStyle w:val="Seitenzahl"/>
       </w:rPr>
       <w:instrText xml:space="preserve"> PAGE </w:instrText>
     </w:r>
     <w:r>
       <w:rPr>
-        <w:rStyle w:val="PageNumber"/>
+        <w:rStyle w:val="Seitenzahl"/>
       </w:rPr>
       <w:fldChar w:fldCharType="separate"/>
     </w:r>
     <w:r>
       <w:rPr>
-        <w:rStyle w:val="PageNumber"/>
+        <w:rStyle w:val="Seitenzahl"/>
         <w:noProof/>
       </w:rPr>
       <w:t>1</w:t>
     </w:r>
     <w:r>
       <w:rPr>
-        <w:rStyle w:val="PageNumber"/>
+        <w:rStyle w:val="Seitenzahl"/>
       </w:rPr>
       <w:fldChar w:fldCharType="end"/>
     </w:r>
@@ -9502,12 +9584,11 @@
 <w:hdr xmlns:wpc="http://schemas.microsoft.com/office/word/2010/wordprocessingCanvas" xmlns:mo="http://schemas.microsoft.com/office/mac/office/2008/main" xmlns:mc="http://schemas.openxmlformats.org/markup-compatibility/2006" xmlns:mv="urn:schemas-microsoft-com:mac:vml" xmlns:o="urn:schemas-microsoft-com:office:office" xmlns:r="http://schemas.openxmlformats.org/officeDocument/2006/relationships" xmlns:m="http://schemas.openxmlformats.org/officeDocument/2006/math" xmlns:v="urn:schemas-microsoft-com:vml" xmlns:wp14="http://schemas.microsoft.com/office/word/2010/wordprocessingDrawing" xmlns:wp="http://schemas.openxmlformats.org/drawingml/2006/wordprocessingDrawing" xmlns:w10="urn:schemas-microsoft-com:office:word" xmlns:w="http://schemas.openxmlformats.org/wordprocessingml/2006/main" xmlns:w14="http://schemas.microsoft.com/office/word/2010/wordml" xmlns:wpg="http://schemas.microsoft.com/office/word/2010/wordprocessingGroup" xmlns:wpi="http://schemas.microsoft.com/office/word/2010/wordprocessingInk" xmlns:wne="http://schemas.microsoft.com/office/word/2006/wordml" xmlns:wps="http://schemas.microsoft.com/office/word/2010/wordprocessingShape" mc:Ignorable="w14 wp14">
   <w:p>
     <w:pPr>
-      <w:pStyle w:val="Header"/>
+      <w:pStyle w:val="Kopfzeile"/>
     </w:pPr>
     <w:r>
       <w:rPr>
         <w:noProof/>
-        <w:lang w:val="en-US" w:eastAsia="en-US"/>
       </w:rPr>
       <w:drawing>
         <wp:anchor distT="0" distB="0" distL="114300" distR="114300" simplePos="0" relativeHeight="251660288" behindDoc="1" locked="0" layoutInCell="1" allowOverlap="1" wp14:anchorId="5F3D139A" wp14:editId="4525E1F9">
@@ -9574,12 +9655,11 @@
 <w:hdr xmlns:wpc="http://schemas.microsoft.com/office/word/2010/wordprocessingCanvas" xmlns:mo="http://schemas.microsoft.com/office/mac/office/2008/main" xmlns:mc="http://schemas.openxmlformats.org/markup-compatibility/2006" xmlns:mv="urn:schemas-microsoft-com:mac:vml" xmlns:o="urn:schemas-microsoft-com:office:office" xmlns:r="http://schemas.openxmlformats.org/officeDocument/2006/relationships" xmlns:m="http://schemas.openxmlformats.org/officeDocument/2006/math" xmlns:v="urn:schemas-microsoft-com:vml" xmlns:wp14="http://schemas.microsoft.com/office/word/2010/wordprocessingDrawing" xmlns:wp="http://schemas.openxmlformats.org/drawingml/2006/wordprocessingDrawing" xmlns:w10="urn:schemas-microsoft-com:office:word" xmlns:w="http://schemas.openxmlformats.org/wordprocessingml/2006/main" xmlns:w14="http://schemas.microsoft.com/office/word/2010/wordml" xmlns:wpg="http://schemas.microsoft.com/office/word/2010/wordprocessingGroup" xmlns:wpi="http://schemas.microsoft.com/office/word/2010/wordprocessingInk" xmlns:wne="http://schemas.microsoft.com/office/word/2006/wordml" xmlns:wps="http://schemas.microsoft.com/office/word/2010/wordprocessingShape" mc:Ignorable="w14 wp14">
   <w:p>
     <w:pPr>
-      <w:pStyle w:val="Header"/>
+      <w:pStyle w:val="Kopfzeile"/>
     </w:pPr>
     <w:r>
       <w:rPr>
         <w:noProof/>
-        <w:lang w:val="en-US" w:eastAsia="en-US"/>
       </w:rPr>
       <w:drawing>
         <wp:anchor distT="0" distB="0" distL="114300" distR="114300" simplePos="0" relativeHeight="251658240" behindDoc="1" locked="0" layoutInCell="1" allowOverlap="1" wp14:anchorId="595ADDEE" wp14:editId="0E00D073">
@@ -10650,7 +10730,7 @@
     <w:lvl w:ilvl="0" w:tplc="2AAC4BC8">
       <w:start w:val="1"/>
       <w:numFmt w:val="decimal"/>
-      <w:pStyle w:val="Heading4"/>
+      <w:pStyle w:val="berschrift4"/>
       <w:lvlText w:val="%1."/>
       <w:lvlJc w:val="left"/>
       <w:pPr>
@@ -11493,7 +11573,7 @@
     <w:lsdException w:name="Bibliography" w:semiHidden="1" w:uiPriority="37" w:unhideWhenUsed="1"/>
     <w:lsdException w:name="TOC Heading" w:semiHidden="1" w:uiPriority="39" w:unhideWhenUsed="1" w:qFormat="1"/>
   </w:latentStyles>
-  <w:style w:type="paragraph" w:default="1" w:styleId="Normal">
+  <w:style w:type="paragraph" w:default="1" w:styleId="Standard">
     <w:name w:val="Normal"/>
     <w:qFormat/>
     <w:rsid w:val="00B42A35"/>
@@ -11510,11 +11590,11 @@
       <w:szCs w:val="22"/>
     </w:rPr>
   </w:style>
-  <w:style w:type="paragraph" w:styleId="Heading1">
+  <w:style w:type="paragraph" w:styleId="berschrift1">
     <w:name w:val="heading 1"/>
-    <w:basedOn w:val="Normal"/>
-    <w:next w:val="Normal"/>
-    <w:link w:val="Heading1Char"/>
+    <w:basedOn w:val="Standard"/>
+    <w:next w:val="Standard"/>
+    <w:link w:val="berschrift1Zeichen"/>
     <w:uiPriority w:val="9"/>
     <w:qFormat/>
     <w:pPr>
@@ -11531,10 +11611,10 @@
       <w:szCs w:val="28"/>
     </w:rPr>
   </w:style>
-  <w:style w:type="paragraph" w:styleId="Heading2">
+  <w:style w:type="paragraph" w:styleId="berschrift2">
     <w:name w:val="heading 2"/>
-    <w:basedOn w:val="Normal"/>
-    <w:next w:val="Normal"/>
+    <w:basedOn w:val="Standard"/>
+    <w:next w:val="Standard"/>
     <w:qFormat/>
     <w:pPr>
       <w:keepNext/>
@@ -11550,10 +11630,10 @@
       <w:szCs w:val="24"/>
     </w:rPr>
   </w:style>
-  <w:style w:type="paragraph" w:styleId="Heading3">
+  <w:style w:type="paragraph" w:styleId="berschrift3">
     <w:name w:val="heading 3"/>
-    <w:basedOn w:val="Normal"/>
-    <w:next w:val="Normal"/>
+    <w:basedOn w:val="Standard"/>
+    <w:next w:val="Standard"/>
     <w:qFormat/>
     <w:rsid w:val="0086637C"/>
     <w:pPr>
@@ -11569,10 +11649,10 @@
       <w:lang w:val="de-CH"/>
     </w:rPr>
   </w:style>
-  <w:style w:type="paragraph" w:styleId="Heading4">
+  <w:style w:type="paragraph" w:styleId="berschrift4">
     <w:name w:val="heading 4"/>
-    <w:basedOn w:val="Normal"/>
-    <w:next w:val="Normal"/>
+    <w:basedOn w:val="Standard"/>
+    <w:next w:val="Standard"/>
     <w:qFormat/>
     <w:rsid w:val="00AF42D3"/>
     <w:pPr>
@@ -11591,10 +11671,10 @@
       <w:kern w:val="28"/>
     </w:rPr>
   </w:style>
-  <w:style w:type="paragraph" w:styleId="Heading5">
+  <w:style w:type="paragraph" w:styleId="berschrift5">
     <w:name w:val="heading 5"/>
-    <w:basedOn w:val="Normal"/>
-    <w:next w:val="Normal"/>
+    <w:basedOn w:val="Standard"/>
+    <w:next w:val="Standard"/>
     <w:qFormat/>
     <w:pPr>
       <w:keepNext/>
@@ -11608,10 +11688,10 @@
       <w:kern w:val="28"/>
     </w:rPr>
   </w:style>
-  <w:style w:type="paragraph" w:styleId="Heading6">
+  <w:style w:type="paragraph" w:styleId="berschrift6">
     <w:name w:val="heading 6"/>
-    <w:basedOn w:val="Normal"/>
-    <w:next w:val="Normal"/>
+    <w:basedOn w:val="Standard"/>
+    <w:next w:val="Standard"/>
     <w:qFormat/>
     <w:pPr>
       <w:keepNext/>
@@ -11625,10 +11705,10 @@
       <w:kern w:val="28"/>
     </w:rPr>
   </w:style>
-  <w:style w:type="paragraph" w:styleId="Heading7">
+  <w:style w:type="paragraph" w:styleId="berschrift7">
     <w:name w:val="heading 7"/>
-    <w:basedOn w:val="Normal"/>
-    <w:next w:val="Normal"/>
+    <w:basedOn w:val="Standard"/>
+    <w:next w:val="Standard"/>
     <w:qFormat/>
     <w:pPr>
       <w:keepNext/>
@@ -11641,10 +11721,10 @@
       <w:kern w:val="28"/>
     </w:rPr>
   </w:style>
-  <w:style w:type="paragraph" w:styleId="Heading8">
+  <w:style w:type="paragraph" w:styleId="berschrift8">
     <w:name w:val="heading 8"/>
-    <w:basedOn w:val="Normal"/>
-    <w:next w:val="Normal"/>
+    <w:basedOn w:val="Standard"/>
+    <w:next w:val="Standard"/>
     <w:qFormat/>
     <w:pPr>
       <w:keepNext/>
@@ -11656,10 +11736,10 @@
       <w:kern w:val="28"/>
     </w:rPr>
   </w:style>
-  <w:style w:type="paragraph" w:styleId="Heading9">
+  <w:style w:type="paragraph" w:styleId="berschrift9">
     <w:name w:val="heading 9"/>
-    <w:basedOn w:val="Normal"/>
-    <w:next w:val="Normal"/>
+    <w:basedOn w:val="Standard"/>
+    <w:next w:val="Standard"/>
     <w:qFormat/>
     <w:pPr>
       <w:keepNext/>
@@ -11671,13 +11751,13 @@
       <w:kern w:val="28"/>
     </w:rPr>
   </w:style>
-  <w:style w:type="character" w:default="1" w:styleId="DefaultParagraphFont">
+  <w:style w:type="character" w:default="1" w:styleId="Absatzstandardschriftart">
     <w:name w:val="Default Paragraph Font"/>
     <w:uiPriority w:val="1"/>
     <w:semiHidden/>
     <w:unhideWhenUsed/>
   </w:style>
-  <w:style w:type="table" w:default="1" w:styleId="TableNormal">
+  <w:style w:type="table" w:default="1" w:styleId="NormaleTabelle">
     <w:name w:val="Normal Table"/>
     <w:uiPriority w:val="99"/>
     <w:semiHidden/>
@@ -11692,15 +11772,15 @@
       </w:tblCellMar>
     </w:tblPr>
   </w:style>
-  <w:style w:type="numbering" w:default="1" w:styleId="NoList">
+  <w:style w:type="numbering" w:default="1" w:styleId="KeineListe">
     <w:name w:val="No List"/>
     <w:uiPriority w:val="99"/>
     <w:semiHidden/>
     <w:unhideWhenUsed/>
   </w:style>
-  <w:style w:type="paragraph" w:styleId="TOC1">
+  <w:style w:type="paragraph" w:styleId="Verzeichnis1">
     <w:name w:val="toc 1"/>
-    <w:basedOn w:val="Normal"/>
+    <w:basedOn w:val="Standard"/>
     <w:semiHidden/>
     <w:pPr>
       <w:tabs>
@@ -11715,9 +11795,9 @@
       <w:caps/>
     </w:rPr>
   </w:style>
-  <w:style w:type="paragraph" w:styleId="TOC2">
+  <w:style w:type="paragraph" w:styleId="Verzeichnis2">
     <w:name w:val="toc 2"/>
-    <w:basedOn w:val="Normal"/>
+    <w:basedOn w:val="Standard"/>
     <w:semiHidden/>
     <w:pPr>
       <w:tabs>
@@ -11732,9 +11812,9 @@
       <w:smallCaps/>
     </w:rPr>
   </w:style>
-  <w:style w:type="paragraph" w:styleId="TOC3">
+  <w:style w:type="paragraph" w:styleId="Verzeichnis3">
     <w:name w:val="toc 3"/>
-    <w:basedOn w:val="Normal"/>
+    <w:basedOn w:val="Standard"/>
     <w:semiHidden/>
     <w:pPr>
       <w:tabs>
@@ -11749,9 +11829,9 @@
       <w:i/>
     </w:rPr>
   </w:style>
-  <w:style w:type="paragraph" w:styleId="TOC4">
+  <w:style w:type="paragraph" w:styleId="Verzeichnis4">
     <w:name w:val="toc 4"/>
-    <w:basedOn w:val="Normal"/>
+    <w:basedOn w:val="Standard"/>
     <w:semiHidden/>
     <w:pPr>
       <w:tabs>
@@ -11767,9 +11847,9 @@
       <w:szCs w:val="18"/>
     </w:rPr>
   </w:style>
-  <w:style w:type="paragraph" w:styleId="TOC5">
+  <w:style w:type="paragraph" w:styleId="Verzeichnis5">
     <w:name w:val="toc 5"/>
-    <w:basedOn w:val="Normal"/>
+    <w:basedOn w:val="Standard"/>
     <w:semiHidden/>
     <w:pPr>
       <w:tabs>
@@ -11785,15 +11865,15 @@
       <w:szCs w:val="18"/>
     </w:rPr>
   </w:style>
-  <w:style w:type="paragraph" w:styleId="FootnoteText">
+  <w:style w:type="paragraph" w:styleId="Funotentext">
     <w:name w:val="footnote text"/>
-    <w:basedOn w:val="Normal"/>
+    <w:basedOn w:val="Standard"/>
     <w:semiHidden/>
   </w:style>
-  <w:style w:type="paragraph" w:styleId="CommentText">
+  <w:style w:type="paragraph" w:styleId="Kommentartext">
     <w:name w:val="annotation text"/>
-    <w:basedOn w:val="Normal"/>
-    <w:link w:val="CommentTextChar"/>
+    <w:basedOn w:val="Standard"/>
+    <w:link w:val="KommentartextZeichen"/>
     <w:semiHidden/>
     <w:pPr>
       <w:tabs>
@@ -11803,9 +11883,9 @@
       <w:ind w:left="187" w:hanging="187"/>
     </w:pPr>
   </w:style>
-  <w:style w:type="paragraph" w:styleId="Footer">
+  <w:style w:type="paragraph" w:styleId="Fuzeile">
     <w:name w:val="footer"/>
-    <w:basedOn w:val="Normal"/>
+    <w:basedOn w:val="Standard"/>
     <w:pPr>
       <w:keepLines/>
       <w:tabs>
@@ -11814,9 +11894,9 @@
       <w:jc w:val="center"/>
     </w:pPr>
   </w:style>
-  <w:style w:type="paragraph" w:styleId="EndnoteText">
+  <w:style w:type="paragraph" w:styleId="Endnotentext">
     <w:name w:val="endnote text"/>
-    <w:basedOn w:val="Normal"/>
+    <w:basedOn w:val="Standard"/>
     <w:semiHidden/>
     <w:pPr>
       <w:tabs>
@@ -11830,18 +11910,18 @@
       <w:szCs w:val="18"/>
     </w:rPr>
   </w:style>
-  <w:style w:type="paragraph" w:styleId="MacroText">
+  <w:style w:type="paragraph" w:styleId="Makrotext">
     <w:name w:val="macro"/>
-    <w:basedOn w:val="Normal"/>
+    <w:basedOn w:val="Standard"/>
     <w:semiHidden/>
     <w:rPr>
       <w:rFonts w:ascii="Courier New" w:hAnsi="Courier New" w:cs="Courier New"/>
     </w:rPr>
   </w:style>
-  <w:style w:type="paragraph" w:styleId="TOAHeading">
+  <w:style w:type="paragraph" w:styleId="Zusatz1">
     <w:name w:val="toa heading"/>
-    <w:basedOn w:val="Normal"/>
-    <w:next w:val="Normal"/>
+    <w:basedOn w:val="Standard"/>
+    <w:next w:val="Standard"/>
     <w:semiHidden/>
     <w:pPr>
       <w:keepNext/>
@@ -11856,8 +11936,8 @@
   </w:style>
   <w:style w:type="paragraph" w:customStyle="1" w:styleId="Titelseitentitel">
     <w:name w:val="Titelseitentitel"/>
-    <w:basedOn w:val="Normal"/>
-    <w:next w:val="Normal"/>
+    <w:basedOn w:val="Standard"/>
+    <w:next w:val="Standard"/>
     <w:pPr>
       <w:keepNext/>
       <w:keepLines/>
@@ -11890,7 +11970,7 @@
   </w:style>
   <w:style w:type="paragraph" w:customStyle="1" w:styleId="Referenz">
     <w:name w:val="Referenz"/>
-    <w:basedOn w:val="Normal"/>
+    <w:basedOn w:val="Standard"/>
     <w:pPr>
       <w:jc w:val="left"/>
     </w:pPr>
@@ -11898,21 +11978,21 @@
       <w:lang w:bidi="de-DE"/>
     </w:rPr>
   </w:style>
-  <w:style w:type="character" w:styleId="FootnoteReference">
+  <w:style w:type="character" w:styleId="Funotenzeichen">
     <w:name w:val="footnote reference"/>
     <w:semiHidden/>
     <w:rPr>
       <w:vertAlign w:val="superscript"/>
     </w:rPr>
   </w:style>
-  <w:style w:type="character" w:styleId="CommentReference">
+  <w:style w:type="character" w:styleId="Kommentarzeichen">
     <w:name w:val="annotation reference"/>
     <w:semiHidden/>
     <w:rPr>
       <w:sz w:val="16"/>
     </w:rPr>
   </w:style>
-  <w:style w:type="character" w:styleId="EndnoteReference">
+  <w:style w:type="character" w:styleId="Endnotenzeichen">
     <w:name w:val="endnote reference"/>
     <w:semiHidden/>
     <w:rPr>
@@ -11931,13 +12011,13 @@
       </w:tblCellMar>
     </w:tblPr>
   </w:style>
-  <w:style w:type="character" w:styleId="PageNumber">
+  <w:style w:type="character" w:styleId="Seitenzahl">
     <w:name w:val="page number"/>
-    <w:basedOn w:val="DefaultParagraphFont"/>
+    <w:basedOn w:val="Absatzstandardschriftart"/>
   </w:style>
-  <w:style w:type="paragraph" w:styleId="Header">
+  <w:style w:type="paragraph" w:styleId="Kopfzeile">
     <w:name w:val="header"/>
-    <w:basedOn w:val="Normal"/>
+    <w:basedOn w:val="Standard"/>
     <w:pPr>
       <w:tabs>
         <w:tab w:val="center" w:pos="4320"/>
@@ -11946,7 +12026,7 @@
   </w:style>
   <w:style w:type="paragraph" w:customStyle="1" w:styleId="KopfzeileDepartement">
     <w:name w:val="Kopfzeile Departement"/>
-    <w:basedOn w:val="Header"/>
+    <w:basedOn w:val="Kopfzeile"/>
     <w:rsid w:val="00AF7335"/>
     <w:pPr>
       <w:widowControl w:val="0"/>
@@ -11966,10 +12046,10 @@
       <w:lang w:val="de-CH"/>
     </w:rPr>
   </w:style>
-  <w:style w:type="paragraph" w:styleId="BalloonText">
+  <w:style w:type="paragraph" w:styleId="Sprechblasentext">
     <w:name w:val="Balloon Text"/>
-    <w:basedOn w:val="Normal"/>
-    <w:link w:val="BalloonTextChar"/>
+    <w:basedOn w:val="Standard"/>
+    <w:link w:val="SprechblasentextZeichen"/>
     <w:uiPriority w:val="99"/>
     <w:rsid w:val="00370CDC"/>
     <w:pPr>
@@ -11981,10 +12061,10 @@
       <w:szCs w:val="18"/>
     </w:rPr>
   </w:style>
-  <w:style w:type="character" w:customStyle="1" w:styleId="BalloonTextChar">
-    <w:name w:val="Balloon Text Char"/>
-    <w:basedOn w:val="DefaultParagraphFont"/>
-    <w:link w:val="BalloonText"/>
+  <w:style w:type="character" w:customStyle="1" w:styleId="SprechblasentextZeichen">
+    <w:name w:val="Sprechblasentext Zeichen"/>
+    <w:basedOn w:val="Absatzstandardschriftart"/>
+    <w:link w:val="Sprechblasentext"/>
     <w:uiPriority w:val="99"/>
     <w:rsid w:val="00370CDC"/>
     <w:rPr>
@@ -11994,10 +12074,10 @@
       <w:szCs w:val="18"/>
     </w:rPr>
   </w:style>
-  <w:style w:type="paragraph" w:styleId="TOC6">
+  <w:style w:type="paragraph" w:styleId="Verzeichnis6">
     <w:name w:val="toc 6"/>
-    <w:basedOn w:val="Normal"/>
-    <w:next w:val="Normal"/>
+    <w:basedOn w:val="Standard"/>
+    <w:next w:val="Standard"/>
     <w:autoRedefine/>
     <w:rsid w:val="00674141"/>
     <w:pPr>
@@ -12014,10 +12094,10 @@
       <w:szCs w:val="18"/>
     </w:rPr>
   </w:style>
-  <w:style w:type="paragraph" w:styleId="TOC7">
+  <w:style w:type="paragraph" w:styleId="Verzeichnis7">
     <w:name w:val="toc 7"/>
-    <w:basedOn w:val="Normal"/>
-    <w:next w:val="Normal"/>
+    <w:basedOn w:val="Standard"/>
+    <w:next w:val="Standard"/>
     <w:autoRedefine/>
     <w:rsid w:val="00674141"/>
     <w:pPr>
@@ -12034,10 +12114,10 @@
       <w:szCs w:val="18"/>
     </w:rPr>
   </w:style>
-  <w:style w:type="paragraph" w:styleId="TOC8">
+  <w:style w:type="paragraph" w:styleId="Verzeichnis8">
     <w:name w:val="toc 8"/>
-    <w:basedOn w:val="Normal"/>
-    <w:next w:val="Normal"/>
+    <w:basedOn w:val="Standard"/>
+    <w:next w:val="Standard"/>
     <w:autoRedefine/>
     <w:rsid w:val="00674141"/>
     <w:pPr>
@@ -12054,10 +12134,10 @@
       <w:szCs w:val="18"/>
     </w:rPr>
   </w:style>
-  <w:style w:type="paragraph" w:styleId="TOC9">
+  <w:style w:type="paragraph" w:styleId="Verzeichnis9">
     <w:name w:val="toc 9"/>
-    <w:basedOn w:val="Normal"/>
-    <w:next w:val="Normal"/>
+    <w:basedOn w:val="Standard"/>
+    <w:next w:val="Standard"/>
     <w:autoRedefine/>
     <w:rsid w:val="00674141"/>
     <w:pPr>
@@ -12074,11 +12154,11 @@
       <w:szCs w:val="18"/>
     </w:rPr>
   </w:style>
-  <w:style w:type="paragraph" w:styleId="Title">
+  <w:style w:type="paragraph" w:styleId="Titel">
     <w:name w:val="Title"/>
-    <w:basedOn w:val="Normal"/>
-    <w:next w:val="Normal"/>
-    <w:link w:val="TitleChar"/>
+    <w:basedOn w:val="Standard"/>
+    <w:next w:val="Standard"/>
+    <w:link w:val="TitelZeichen"/>
     <w:qFormat/>
     <w:rsid w:val="00674141"/>
     <w:pPr>
@@ -12097,10 +12177,10 @@
       <w:szCs w:val="52"/>
     </w:rPr>
   </w:style>
-  <w:style w:type="character" w:customStyle="1" w:styleId="TitleChar">
-    <w:name w:val="Title Char"/>
-    <w:basedOn w:val="DefaultParagraphFont"/>
-    <w:link w:val="Title"/>
+  <w:style w:type="character" w:customStyle="1" w:styleId="TitelZeichen">
+    <w:name w:val="Titel Zeichen"/>
+    <w:basedOn w:val="Absatzstandardschriftart"/>
+    <w:link w:val="Titel"/>
     <w:rsid w:val="00674141"/>
     <w:rPr>
       <w:rFonts w:asciiTheme="majorHAnsi" w:eastAsiaTheme="majorEastAsia" w:hAnsiTheme="majorHAnsi" w:cstheme="majorBidi"/>
@@ -12111,11 +12191,11 @@
       <w:szCs w:val="52"/>
     </w:rPr>
   </w:style>
-  <w:style w:type="paragraph" w:styleId="CommentSubject">
+  <w:style w:type="paragraph" w:styleId="Kommentarthema">
     <w:name w:val="annotation subject"/>
-    <w:basedOn w:val="CommentText"/>
-    <w:next w:val="CommentText"/>
-    <w:link w:val="CommentSubjectChar"/>
+    <w:basedOn w:val="Kommentartext"/>
+    <w:next w:val="Kommentartext"/>
+    <w:link w:val="KommentarthemaZeichen"/>
     <w:rsid w:val="00674141"/>
     <w:pPr>
       <w:tabs>
@@ -12131,10 +12211,10 @@
       <w:szCs w:val="20"/>
     </w:rPr>
   </w:style>
-  <w:style w:type="character" w:customStyle="1" w:styleId="CommentTextChar">
-    <w:name w:val="Comment Text Char"/>
-    <w:basedOn w:val="DefaultParagraphFont"/>
-    <w:link w:val="CommentText"/>
+  <w:style w:type="character" w:customStyle="1" w:styleId="KommentartextZeichen">
+    <w:name w:val="Kommentartext Zeichen"/>
+    <w:basedOn w:val="Absatzstandardschriftart"/>
+    <w:link w:val="Kommentartext"/>
     <w:semiHidden/>
     <w:rsid w:val="00674141"/>
     <w:rPr>
@@ -12143,10 +12223,10 @@
       <w:szCs w:val="22"/>
     </w:rPr>
   </w:style>
-  <w:style w:type="character" w:customStyle="1" w:styleId="CommentSubjectChar">
-    <w:name w:val="Comment Subject Char"/>
-    <w:basedOn w:val="CommentTextChar"/>
-    <w:link w:val="CommentSubject"/>
+  <w:style w:type="character" w:customStyle="1" w:styleId="KommentarthemaZeichen">
+    <w:name w:val="Kommentarthema Zeichen"/>
+    <w:basedOn w:val="KommentartextZeichen"/>
+    <w:link w:val="Kommentarthema"/>
     <w:rsid w:val="00674141"/>
     <w:rPr>
       <w:b/>
@@ -12156,9 +12236,9 @@
       <w:szCs w:val="22"/>
     </w:rPr>
   </w:style>
-  <w:style w:type="paragraph" w:styleId="ListParagraph">
+  <w:style w:type="paragraph" w:styleId="Listenabsatz">
     <w:name w:val="List Paragraph"/>
-    <w:basedOn w:val="Normal"/>
+    <w:basedOn w:val="Standard"/>
     <w:uiPriority w:val="34"/>
     <w:qFormat/>
     <w:rsid w:val="00DA6445"/>
@@ -12167,9 +12247,9 @@
       <w:contextualSpacing/>
     </w:pPr>
   </w:style>
-  <w:style w:type="character" w:styleId="Strong">
+  <w:style w:type="character" w:styleId="Betont">
     <w:name w:val="Strong"/>
-    <w:basedOn w:val="DefaultParagraphFont"/>
+    <w:basedOn w:val="Absatzstandardschriftart"/>
     <w:qFormat/>
     <w:rsid w:val="00317A54"/>
     <w:rPr>
@@ -12177,9 +12257,9 @@
       <w:bCs/>
     </w:rPr>
   </w:style>
-  <w:style w:type="character" w:styleId="Emphasis">
+  <w:style w:type="character" w:styleId="Herausstellen">
     <w:name w:val="Emphasis"/>
-    <w:basedOn w:val="DefaultParagraphFont"/>
+    <w:basedOn w:val="Absatzstandardschriftart"/>
     <w:qFormat/>
     <w:rsid w:val="009C7CF8"/>
     <w:rPr>
@@ -12187,7 +12267,7 @@
       <w:iCs/>
     </w:rPr>
   </w:style>
-  <w:style w:type="paragraph" w:styleId="NoSpacing">
+  <w:style w:type="paragraph" w:styleId="KeinLeerraum">
     <w:name w:val="No Spacing"/>
     <w:uiPriority w:val="1"/>
     <w:qFormat/>
@@ -12204,11 +12284,11 @@
       <w:szCs w:val="22"/>
     </w:rPr>
   </w:style>
-  <w:style w:type="paragraph" w:styleId="Subtitle">
+  <w:style w:type="paragraph" w:styleId="Untertitel">
     <w:name w:val="Subtitle"/>
-    <w:basedOn w:val="Normal"/>
-    <w:next w:val="Normal"/>
-    <w:link w:val="SubtitleChar"/>
+    <w:basedOn w:val="Standard"/>
+    <w:next w:val="Standard"/>
+    <w:link w:val="UntertitelZeichen"/>
     <w:qFormat/>
     <w:rsid w:val="009C7CF8"/>
     <w:pPr>
@@ -12226,10 +12306,10 @@
       <w:szCs w:val="24"/>
     </w:rPr>
   </w:style>
-  <w:style w:type="character" w:customStyle="1" w:styleId="SubtitleChar">
-    <w:name w:val="Subtitle Char"/>
-    <w:basedOn w:val="DefaultParagraphFont"/>
-    <w:link w:val="Subtitle"/>
+  <w:style w:type="character" w:customStyle="1" w:styleId="UntertitelZeichen">
+    <w:name w:val="Untertitel Zeichen"/>
+    <w:basedOn w:val="Absatzstandardschriftart"/>
+    <w:link w:val="Untertitel"/>
     <w:rsid w:val="009C7CF8"/>
     <w:rPr>
       <w:rFonts w:asciiTheme="majorHAnsi" w:eastAsiaTheme="majorEastAsia" w:hAnsiTheme="majorHAnsi" w:cstheme="majorBidi"/>
@@ -12241,10 +12321,10 @@
       <w:szCs w:val="24"/>
     </w:rPr>
   </w:style>
-  <w:style w:type="paragraph" w:styleId="Caption">
+  <w:style w:type="paragraph" w:styleId="Beschriftung">
     <w:name w:val="caption"/>
-    <w:basedOn w:val="Normal"/>
-    <w:next w:val="Normal"/>
+    <w:basedOn w:val="Standard"/>
+    <w:next w:val="Standard"/>
     <w:unhideWhenUsed/>
     <w:qFormat/>
     <w:rsid w:val="00096E6E"/>
@@ -12261,8 +12341,8 @@
   </w:style>
   <w:style w:type="paragraph" w:customStyle="1" w:styleId="Nebentitel5">
     <w:name w:val="Nebentitel 5"/>
-    <w:basedOn w:val="Normal"/>
-    <w:next w:val="Normal"/>
+    <w:basedOn w:val="Standard"/>
+    <w:next w:val="Standard"/>
     <w:rsid w:val="00096E6E"/>
     <w:pPr>
       <w:tabs>
@@ -12282,7 +12362,7 @@
   </w:style>
   <w:style w:type="paragraph" w:customStyle="1" w:styleId="Tabelle">
     <w:name w:val="Tabelle"/>
-    <w:basedOn w:val="Normal"/>
+    <w:basedOn w:val="Standard"/>
     <w:rsid w:val="00096E6E"/>
     <w:pPr>
       <w:tabs>
@@ -12300,10 +12380,10 @@
       <w:lang w:eastAsia="en-US"/>
     </w:rPr>
   </w:style>
-  <w:style w:type="paragraph" w:styleId="TableofFigures">
+  <w:style w:type="paragraph" w:styleId="Abbildungsverzeichnis">
     <w:name w:val="table of figures"/>
-    <w:basedOn w:val="Normal"/>
-    <w:next w:val="Normal"/>
+    <w:basedOn w:val="Standard"/>
+    <w:next w:val="Standard"/>
     <w:uiPriority w:val="99"/>
     <w:rsid w:val="0020361E"/>
     <w:pPr>
@@ -12321,9 +12401,9 @@
       <w:szCs w:val="20"/>
     </w:rPr>
   </w:style>
-  <w:style w:type="table" w:styleId="TableGrid">
+  <w:style w:type="table" w:styleId="Tabellenraster">
     <w:name w:val="Table Grid"/>
-    <w:basedOn w:val="TableNormal"/>
+    <w:basedOn w:val="NormaleTabelle"/>
     <w:rsid w:val="002C421D"/>
     <w:tblPr>
       <w:tblInd w:w="0" w:type="dxa"/>
@@ -12343,10 +12423,10 @@
       </w:tblCellMar>
     </w:tblPr>
   </w:style>
-  <w:style w:type="character" w:customStyle="1" w:styleId="Heading1Char">
-    <w:name w:val="Heading 1 Char"/>
-    <w:basedOn w:val="DefaultParagraphFont"/>
-    <w:link w:val="Heading1"/>
+  <w:style w:type="character" w:customStyle="1" w:styleId="berschrift1Zeichen">
+    <w:name w:val="Überschrift 1 Zeichen"/>
+    <w:basedOn w:val="Absatzstandardschriftart"/>
+    <w:link w:val="berschrift1"/>
     <w:uiPriority w:val="9"/>
     <w:rsid w:val="00CA61E8"/>
     <w:rPr>
@@ -12357,17 +12437,17 @@
       <w:szCs w:val="28"/>
     </w:rPr>
   </w:style>
-  <w:style w:type="paragraph" w:styleId="Bibliography">
+  <w:style w:type="paragraph" w:styleId="Literaturverzeichnis">
     <w:name w:val="Bibliography"/>
-    <w:basedOn w:val="Normal"/>
-    <w:next w:val="Normal"/>
+    <w:basedOn w:val="Standard"/>
+    <w:next w:val="Standard"/>
     <w:uiPriority w:val="37"/>
     <w:unhideWhenUsed/>
     <w:rsid w:val="00CA61E8"/>
   </w:style>
-  <w:style w:type="character" w:styleId="Hyperlink">
+  <w:style w:type="character" w:styleId="Link">
     <w:name w:val="Hyperlink"/>
-    <w:basedOn w:val="DefaultParagraphFont"/>
+    <w:basedOn w:val="Absatzstandardschriftart"/>
     <w:rsid w:val="001E731C"/>
     <w:rPr>
       <w:color w:val="0000FF" w:themeColor="hyperlink"/>
@@ -12518,7 +12598,7 @@
     <w:lsdException w:name="Bibliography" w:semiHidden="1" w:uiPriority="37" w:unhideWhenUsed="1"/>
     <w:lsdException w:name="TOC Heading" w:semiHidden="1" w:uiPriority="39" w:unhideWhenUsed="1" w:qFormat="1"/>
   </w:latentStyles>
-  <w:style w:type="paragraph" w:default="1" w:styleId="Normal">
+  <w:style w:type="paragraph" w:default="1" w:styleId="Standard">
     <w:name w:val="Normal"/>
     <w:qFormat/>
     <w:rsid w:val="00B42A35"/>
@@ -12535,11 +12615,11 @@
       <w:szCs w:val="22"/>
     </w:rPr>
   </w:style>
-  <w:style w:type="paragraph" w:styleId="Heading1">
+  <w:style w:type="paragraph" w:styleId="berschrift1">
     <w:name w:val="heading 1"/>
-    <w:basedOn w:val="Normal"/>
-    <w:next w:val="Normal"/>
-    <w:link w:val="Heading1Char"/>
+    <w:basedOn w:val="Standard"/>
+    <w:next w:val="Standard"/>
+    <w:link w:val="berschrift1Zeichen"/>
     <w:uiPriority w:val="9"/>
     <w:qFormat/>
     <w:pPr>
@@ -12556,10 +12636,10 @@
       <w:szCs w:val="28"/>
     </w:rPr>
   </w:style>
-  <w:style w:type="paragraph" w:styleId="Heading2">
+  <w:style w:type="paragraph" w:styleId="berschrift2">
     <w:name w:val="heading 2"/>
-    <w:basedOn w:val="Normal"/>
-    <w:next w:val="Normal"/>
+    <w:basedOn w:val="Standard"/>
+    <w:next w:val="Standard"/>
     <w:qFormat/>
     <w:pPr>
       <w:keepNext/>
@@ -12575,10 +12655,10 @@
       <w:szCs w:val="24"/>
     </w:rPr>
   </w:style>
-  <w:style w:type="paragraph" w:styleId="Heading3">
+  <w:style w:type="paragraph" w:styleId="berschrift3">
     <w:name w:val="heading 3"/>
-    <w:basedOn w:val="Normal"/>
-    <w:next w:val="Normal"/>
+    <w:basedOn w:val="Standard"/>
+    <w:next w:val="Standard"/>
     <w:qFormat/>
     <w:rsid w:val="0086637C"/>
     <w:pPr>
@@ -12594,10 +12674,10 @@
       <w:lang w:val="de-CH"/>
     </w:rPr>
   </w:style>
-  <w:style w:type="paragraph" w:styleId="Heading4">
+  <w:style w:type="paragraph" w:styleId="berschrift4">
     <w:name w:val="heading 4"/>
-    <w:basedOn w:val="Normal"/>
-    <w:next w:val="Normal"/>
+    <w:basedOn w:val="Standard"/>
+    <w:next w:val="Standard"/>
     <w:qFormat/>
     <w:rsid w:val="00AF42D3"/>
     <w:pPr>
@@ -12616,10 +12696,10 @@
       <w:kern w:val="28"/>
     </w:rPr>
   </w:style>
-  <w:style w:type="paragraph" w:styleId="Heading5">
+  <w:style w:type="paragraph" w:styleId="berschrift5">
     <w:name w:val="heading 5"/>
-    <w:basedOn w:val="Normal"/>
-    <w:next w:val="Normal"/>
+    <w:basedOn w:val="Standard"/>
+    <w:next w:val="Standard"/>
     <w:qFormat/>
     <w:pPr>
       <w:keepNext/>
@@ -12633,10 +12713,10 @@
       <w:kern w:val="28"/>
     </w:rPr>
   </w:style>
-  <w:style w:type="paragraph" w:styleId="Heading6">
+  <w:style w:type="paragraph" w:styleId="berschrift6">
     <w:name w:val="heading 6"/>
-    <w:basedOn w:val="Normal"/>
-    <w:next w:val="Normal"/>
+    <w:basedOn w:val="Standard"/>
+    <w:next w:val="Standard"/>
     <w:qFormat/>
     <w:pPr>
       <w:keepNext/>
@@ -12650,10 +12730,10 @@
       <w:kern w:val="28"/>
     </w:rPr>
   </w:style>
-  <w:style w:type="paragraph" w:styleId="Heading7">
+  <w:style w:type="paragraph" w:styleId="berschrift7">
     <w:name w:val="heading 7"/>
-    <w:basedOn w:val="Normal"/>
-    <w:next w:val="Normal"/>
+    <w:basedOn w:val="Standard"/>
+    <w:next w:val="Standard"/>
     <w:qFormat/>
     <w:pPr>
       <w:keepNext/>
@@ -12666,10 +12746,10 @@
       <w:kern w:val="28"/>
     </w:rPr>
   </w:style>
-  <w:style w:type="paragraph" w:styleId="Heading8">
+  <w:style w:type="paragraph" w:styleId="berschrift8">
     <w:name w:val="heading 8"/>
-    <w:basedOn w:val="Normal"/>
-    <w:next w:val="Normal"/>
+    <w:basedOn w:val="Standard"/>
+    <w:next w:val="Standard"/>
     <w:qFormat/>
     <w:pPr>
       <w:keepNext/>
@@ -12681,10 +12761,10 @@
       <w:kern w:val="28"/>
     </w:rPr>
   </w:style>
-  <w:style w:type="paragraph" w:styleId="Heading9">
+  <w:style w:type="paragraph" w:styleId="berschrift9">
     <w:name w:val="heading 9"/>
-    <w:basedOn w:val="Normal"/>
-    <w:next w:val="Normal"/>
+    <w:basedOn w:val="Standard"/>
+    <w:next w:val="Standard"/>
     <w:qFormat/>
     <w:pPr>
       <w:keepNext/>
@@ -12696,13 +12776,13 @@
       <w:kern w:val="28"/>
     </w:rPr>
   </w:style>
-  <w:style w:type="character" w:default="1" w:styleId="DefaultParagraphFont">
+  <w:style w:type="character" w:default="1" w:styleId="Absatzstandardschriftart">
     <w:name w:val="Default Paragraph Font"/>
     <w:uiPriority w:val="1"/>
     <w:semiHidden/>
     <w:unhideWhenUsed/>
   </w:style>
-  <w:style w:type="table" w:default="1" w:styleId="TableNormal">
+  <w:style w:type="table" w:default="1" w:styleId="NormaleTabelle">
     <w:name w:val="Normal Table"/>
     <w:uiPriority w:val="99"/>
     <w:semiHidden/>
@@ -12717,15 +12797,15 @@
       </w:tblCellMar>
     </w:tblPr>
   </w:style>
-  <w:style w:type="numbering" w:default="1" w:styleId="NoList">
+  <w:style w:type="numbering" w:default="1" w:styleId="KeineListe">
     <w:name w:val="No List"/>
     <w:uiPriority w:val="99"/>
     <w:semiHidden/>
     <w:unhideWhenUsed/>
   </w:style>
-  <w:style w:type="paragraph" w:styleId="TOC1">
+  <w:style w:type="paragraph" w:styleId="Verzeichnis1">
     <w:name w:val="toc 1"/>
-    <w:basedOn w:val="Normal"/>
+    <w:basedOn w:val="Standard"/>
     <w:semiHidden/>
     <w:pPr>
       <w:tabs>
@@ -12740,9 +12820,9 @@
       <w:caps/>
     </w:rPr>
   </w:style>
-  <w:style w:type="paragraph" w:styleId="TOC2">
+  <w:style w:type="paragraph" w:styleId="Verzeichnis2">
     <w:name w:val="toc 2"/>
-    <w:basedOn w:val="Normal"/>
+    <w:basedOn w:val="Standard"/>
     <w:semiHidden/>
     <w:pPr>
       <w:tabs>
@@ -12757,9 +12837,9 @@
       <w:smallCaps/>
     </w:rPr>
   </w:style>
-  <w:style w:type="paragraph" w:styleId="TOC3">
+  <w:style w:type="paragraph" w:styleId="Verzeichnis3">
     <w:name w:val="toc 3"/>
-    <w:basedOn w:val="Normal"/>
+    <w:basedOn w:val="Standard"/>
     <w:semiHidden/>
     <w:pPr>
       <w:tabs>
@@ -12774,9 +12854,9 @@
       <w:i/>
     </w:rPr>
   </w:style>
-  <w:style w:type="paragraph" w:styleId="TOC4">
+  <w:style w:type="paragraph" w:styleId="Verzeichnis4">
     <w:name w:val="toc 4"/>
-    <w:basedOn w:val="Normal"/>
+    <w:basedOn w:val="Standard"/>
     <w:semiHidden/>
     <w:pPr>
       <w:tabs>
@@ -12792,9 +12872,9 @@
       <w:szCs w:val="18"/>
     </w:rPr>
   </w:style>
-  <w:style w:type="paragraph" w:styleId="TOC5">
+  <w:style w:type="paragraph" w:styleId="Verzeichnis5">
     <w:name w:val="toc 5"/>
-    <w:basedOn w:val="Normal"/>
+    <w:basedOn w:val="Standard"/>
     <w:semiHidden/>
     <w:pPr>
       <w:tabs>
@@ -12810,15 +12890,15 @@
       <w:szCs w:val="18"/>
     </w:rPr>
   </w:style>
-  <w:style w:type="paragraph" w:styleId="FootnoteText">
+  <w:style w:type="paragraph" w:styleId="Funotentext">
     <w:name w:val="footnote text"/>
-    <w:basedOn w:val="Normal"/>
+    <w:basedOn w:val="Standard"/>
     <w:semiHidden/>
   </w:style>
-  <w:style w:type="paragraph" w:styleId="CommentText">
+  <w:style w:type="paragraph" w:styleId="Kommentartext">
     <w:name w:val="annotation text"/>
-    <w:basedOn w:val="Normal"/>
-    <w:link w:val="CommentTextChar"/>
+    <w:basedOn w:val="Standard"/>
+    <w:link w:val="KommentartextZeichen"/>
     <w:semiHidden/>
     <w:pPr>
       <w:tabs>
@@ -12828,9 +12908,9 @@
       <w:ind w:left="187" w:hanging="187"/>
     </w:pPr>
   </w:style>
-  <w:style w:type="paragraph" w:styleId="Footer">
+  <w:style w:type="paragraph" w:styleId="Fuzeile">
     <w:name w:val="footer"/>
-    <w:basedOn w:val="Normal"/>
+    <w:basedOn w:val="Standard"/>
     <w:pPr>
       <w:keepLines/>
       <w:tabs>
@@ -12839,9 +12919,9 @@
       <w:jc w:val="center"/>
     </w:pPr>
   </w:style>
-  <w:style w:type="paragraph" w:styleId="EndnoteText">
+  <w:style w:type="paragraph" w:styleId="Endnotentext">
     <w:name w:val="endnote text"/>
-    <w:basedOn w:val="Normal"/>
+    <w:basedOn w:val="Standard"/>
     <w:semiHidden/>
     <w:pPr>
       <w:tabs>
@@ -12855,18 +12935,18 @@
       <w:szCs w:val="18"/>
     </w:rPr>
   </w:style>
-  <w:style w:type="paragraph" w:styleId="MacroText">
+  <w:style w:type="paragraph" w:styleId="Makrotext">
     <w:name w:val="macro"/>
-    <w:basedOn w:val="Normal"/>
+    <w:basedOn w:val="Standard"/>
     <w:semiHidden/>
     <w:rPr>
       <w:rFonts w:ascii="Courier New" w:hAnsi="Courier New" w:cs="Courier New"/>
     </w:rPr>
   </w:style>
-  <w:style w:type="paragraph" w:styleId="TOAHeading">
+  <w:style w:type="paragraph" w:styleId="Zusatz1">
     <w:name w:val="toa heading"/>
-    <w:basedOn w:val="Normal"/>
-    <w:next w:val="Normal"/>
+    <w:basedOn w:val="Standard"/>
+    <w:next w:val="Standard"/>
     <w:semiHidden/>
     <w:pPr>
       <w:keepNext/>
@@ -12881,8 +12961,8 @@
   </w:style>
   <w:style w:type="paragraph" w:customStyle="1" w:styleId="Titelseitentitel">
     <w:name w:val="Titelseitentitel"/>
-    <w:basedOn w:val="Normal"/>
-    <w:next w:val="Normal"/>
+    <w:basedOn w:val="Standard"/>
+    <w:next w:val="Standard"/>
     <w:pPr>
       <w:keepNext/>
       <w:keepLines/>
@@ -12915,7 +12995,7 @@
   </w:style>
   <w:style w:type="paragraph" w:customStyle="1" w:styleId="Referenz">
     <w:name w:val="Referenz"/>
-    <w:basedOn w:val="Normal"/>
+    <w:basedOn w:val="Standard"/>
     <w:pPr>
       <w:jc w:val="left"/>
     </w:pPr>
@@ -12923,21 +13003,21 @@
       <w:lang w:bidi="de-DE"/>
     </w:rPr>
   </w:style>
-  <w:style w:type="character" w:styleId="FootnoteReference">
+  <w:style w:type="character" w:styleId="Funotenzeichen">
     <w:name w:val="footnote reference"/>
     <w:semiHidden/>
     <w:rPr>
       <w:vertAlign w:val="superscript"/>
     </w:rPr>
   </w:style>
-  <w:style w:type="character" w:styleId="CommentReference">
+  <w:style w:type="character" w:styleId="Kommentarzeichen">
     <w:name w:val="annotation reference"/>
     <w:semiHidden/>
     <w:rPr>
       <w:sz w:val="16"/>
     </w:rPr>
   </w:style>
-  <w:style w:type="character" w:styleId="EndnoteReference">
+  <w:style w:type="character" w:styleId="Endnotenzeichen">
     <w:name w:val="endnote reference"/>
     <w:semiHidden/>
     <w:rPr>
@@ -12956,13 +13036,13 @@
       </w:tblCellMar>
     </w:tblPr>
   </w:style>
-  <w:style w:type="character" w:styleId="PageNumber">
+  <w:style w:type="character" w:styleId="Seitenzahl">
     <w:name w:val="page number"/>
-    <w:basedOn w:val="DefaultParagraphFont"/>
+    <w:basedOn w:val="Absatzstandardschriftart"/>
   </w:style>
-  <w:style w:type="paragraph" w:styleId="Header">
+  <w:style w:type="paragraph" w:styleId="Kopfzeile">
     <w:name w:val="header"/>
-    <w:basedOn w:val="Normal"/>
+    <w:basedOn w:val="Standard"/>
     <w:pPr>
       <w:tabs>
         <w:tab w:val="center" w:pos="4320"/>
@@ -12971,7 +13051,7 @@
   </w:style>
   <w:style w:type="paragraph" w:customStyle="1" w:styleId="KopfzeileDepartement">
     <w:name w:val="Kopfzeile Departement"/>
-    <w:basedOn w:val="Header"/>
+    <w:basedOn w:val="Kopfzeile"/>
     <w:rsid w:val="00AF7335"/>
     <w:pPr>
       <w:widowControl w:val="0"/>
@@ -12991,10 +13071,10 @@
       <w:lang w:val="de-CH"/>
     </w:rPr>
   </w:style>
-  <w:style w:type="paragraph" w:styleId="BalloonText">
+  <w:style w:type="paragraph" w:styleId="Sprechblasentext">
     <w:name w:val="Balloon Text"/>
-    <w:basedOn w:val="Normal"/>
-    <w:link w:val="BalloonTextChar"/>
+    <w:basedOn w:val="Standard"/>
+    <w:link w:val="SprechblasentextZeichen"/>
     <w:uiPriority w:val="99"/>
     <w:rsid w:val="00370CDC"/>
     <w:pPr>
@@ -13006,10 +13086,10 @@
       <w:szCs w:val="18"/>
     </w:rPr>
   </w:style>
-  <w:style w:type="character" w:customStyle="1" w:styleId="BalloonTextChar">
-    <w:name w:val="Balloon Text Char"/>
-    <w:basedOn w:val="DefaultParagraphFont"/>
-    <w:link w:val="BalloonText"/>
+  <w:style w:type="character" w:customStyle="1" w:styleId="SprechblasentextZeichen">
+    <w:name w:val="Sprechblasentext Zeichen"/>
+    <w:basedOn w:val="Absatzstandardschriftart"/>
+    <w:link w:val="Sprechblasentext"/>
     <w:uiPriority w:val="99"/>
     <w:rsid w:val="00370CDC"/>
     <w:rPr>
@@ -13019,10 +13099,10 @@
       <w:szCs w:val="18"/>
     </w:rPr>
   </w:style>
-  <w:style w:type="paragraph" w:styleId="TOC6">
+  <w:style w:type="paragraph" w:styleId="Verzeichnis6">
     <w:name w:val="toc 6"/>
-    <w:basedOn w:val="Normal"/>
-    <w:next w:val="Normal"/>
+    <w:basedOn w:val="Standard"/>
+    <w:next w:val="Standard"/>
     <w:autoRedefine/>
     <w:rsid w:val="00674141"/>
     <w:pPr>
@@ -13039,10 +13119,10 @@
       <w:szCs w:val="18"/>
     </w:rPr>
   </w:style>
-  <w:style w:type="paragraph" w:styleId="TOC7">
+  <w:style w:type="paragraph" w:styleId="Verzeichnis7">
     <w:name w:val="toc 7"/>
-    <w:basedOn w:val="Normal"/>
-    <w:next w:val="Normal"/>
+    <w:basedOn w:val="Standard"/>
+    <w:next w:val="Standard"/>
     <w:autoRedefine/>
     <w:rsid w:val="00674141"/>
     <w:pPr>
@@ -13059,10 +13139,10 @@
       <w:szCs w:val="18"/>
     </w:rPr>
   </w:style>
-  <w:style w:type="paragraph" w:styleId="TOC8">
+  <w:style w:type="paragraph" w:styleId="Verzeichnis8">
     <w:name w:val="toc 8"/>
-    <w:basedOn w:val="Normal"/>
-    <w:next w:val="Normal"/>
+    <w:basedOn w:val="Standard"/>
+    <w:next w:val="Standard"/>
     <w:autoRedefine/>
     <w:rsid w:val="00674141"/>
     <w:pPr>
@@ -13079,10 +13159,10 @@
       <w:szCs w:val="18"/>
     </w:rPr>
   </w:style>
-  <w:style w:type="paragraph" w:styleId="TOC9">
+  <w:style w:type="paragraph" w:styleId="Verzeichnis9">
     <w:name w:val="toc 9"/>
-    <w:basedOn w:val="Normal"/>
-    <w:next w:val="Normal"/>
+    <w:basedOn w:val="Standard"/>
+    <w:next w:val="Standard"/>
     <w:autoRedefine/>
     <w:rsid w:val="00674141"/>
     <w:pPr>
@@ -13099,11 +13179,11 @@
       <w:szCs w:val="18"/>
     </w:rPr>
   </w:style>
-  <w:style w:type="paragraph" w:styleId="Title">
+  <w:style w:type="paragraph" w:styleId="Titel">
     <w:name w:val="Title"/>
-    <w:basedOn w:val="Normal"/>
-    <w:next w:val="Normal"/>
-    <w:link w:val="TitleChar"/>
+    <w:basedOn w:val="Standard"/>
+    <w:next w:val="Standard"/>
+    <w:link w:val="TitelZeichen"/>
     <w:qFormat/>
     <w:rsid w:val="00674141"/>
     <w:pPr>
@@ -13122,10 +13202,10 @@
       <w:szCs w:val="52"/>
     </w:rPr>
   </w:style>
-  <w:style w:type="character" w:customStyle="1" w:styleId="TitleChar">
-    <w:name w:val="Title Char"/>
-    <w:basedOn w:val="DefaultParagraphFont"/>
-    <w:link w:val="Title"/>
+  <w:style w:type="character" w:customStyle="1" w:styleId="TitelZeichen">
+    <w:name w:val="Titel Zeichen"/>
+    <w:basedOn w:val="Absatzstandardschriftart"/>
+    <w:link w:val="Titel"/>
     <w:rsid w:val="00674141"/>
     <w:rPr>
       <w:rFonts w:asciiTheme="majorHAnsi" w:eastAsiaTheme="majorEastAsia" w:hAnsiTheme="majorHAnsi" w:cstheme="majorBidi"/>
@@ -13136,11 +13216,11 @@
       <w:szCs w:val="52"/>
     </w:rPr>
   </w:style>
-  <w:style w:type="paragraph" w:styleId="CommentSubject">
+  <w:style w:type="paragraph" w:styleId="Kommentarthema">
     <w:name w:val="annotation subject"/>
-    <w:basedOn w:val="CommentText"/>
-    <w:next w:val="CommentText"/>
-    <w:link w:val="CommentSubjectChar"/>
+    <w:basedOn w:val="Kommentartext"/>
+    <w:next w:val="Kommentartext"/>
+    <w:link w:val="KommentarthemaZeichen"/>
     <w:rsid w:val="00674141"/>
     <w:pPr>
       <w:tabs>
@@ -13156,10 +13236,10 @@
       <w:szCs w:val="20"/>
     </w:rPr>
   </w:style>
-  <w:style w:type="character" w:customStyle="1" w:styleId="CommentTextChar">
-    <w:name w:val="Comment Text Char"/>
-    <w:basedOn w:val="DefaultParagraphFont"/>
-    <w:link w:val="CommentText"/>
+  <w:style w:type="character" w:customStyle="1" w:styleId="KommentartextZeichen">
+    <w:name w:val="Kommentartext Zeichen"/>
+    <w:basedOn w:val="Absatzstandardschriftart"/>
+    <w:link w:val="Kommentartext"/>
     <w:semiHidden/>
     <w:rsid w:val="00674141"/>
     <w:rPr>
@@ -13168,10 +13248,10 @@
       <w:szCs w:val="22"/>
     </w:rPr>
   </w:style>
-  <w:style w:type="character" w:customStyle="1" w:styleId="CommentSubjectChar">
-    <w:name w:val="Comment Subject Char"/>
-    <w:basedOn w:val="CommentTextChar"/>
-    <w:link w:val="CommentSubject"/>
+  <w:style w:type="character" w:customStyle="1" w:styleId="KommentarthemaZeichen">
+    <w:name w:val="Kommentarthema Zeichen"/>
+    <w:basedOn w:val="KommentartextZeichen"/>
+    <w:link w:val="Kommentarthema"/>
     <w:rsid w:val="00674141"/>
     <w:rPr>
       <w:b/>
@@ -13181,9 +13261,9 @@
       <w:szCs w:val="22"/>
     </w:rPr>
   </w:style>
-  <w:style w:type="paragraph" w:styleId="ListParagraph">
+  <w:style w:type="paragraph" w:styleId="Listenabsatz">
     <w:name w:val="List Paragraph"/>
-    <w:basedOn w:val="Normal"/>
+    <w:basedOn w:val="Standard"/>
     <w:uiPriority w:val="34"/>
     <w:qFormat/>
     <w:rsid w:val="00DA6445"/>
@@ -13192,9 +13272,9 @@
       <w:contextualSpacing/>
     </w:pPr>
   </w:style>
-  <w:style w:type="character" w:styleId="Strong">
+  <w:style w:type="character" w:styleId="Betont">
     <w:name w:val="Strong"/>
-    <w:basedOn w:val="DefaultParagraphFont"/>
+    <w:basedOn w:val="Absatzstandardschriftart"/>
     <w:qFormat/>
     <w:rsid w:val="00317A54"/>
     <w:rPr>
@@ -13202,9 +13282,9 @@
       <w:bCs/>
     </w:rPr>
   </w:style>
-  <w:style w:type="character" w:styleId="Emphasis">
+  <w:style w:type="character" w:styleId="Herausstellen">
     <w:name w:val="Emphasis"/>
-    <w:basedOn w:val="DefaultParagraphFont"/>
+    <w:basedOn w:val="Absatzstandardschriftart"/>
     <w:qFormat/>
     <w:rsid w:val="009C7CF8"/>
     <w:rPr>
@@ -13212,7 +13292,7 @@
       <w:iCs/>
     </w:rPr>
   </w:style>
-  <w:style w:type="paragraph" w:styleId="NoSpacing">
+  <w:style w:type="paragraph" w:styleId="KeinLeerraum">
     <w:name w:val="No Spacing"/>
     <w:uiPriority w:val="1"/>
     <w:qFormat/>
@@ -13229,11 +13309,11 @@
       <w:szCs w:val="22"/>
     </w:rPr>
   </w:style>
-  <w:style w:type="paragraph" w:styleId="Subtitle">
+  <w:style w:type="paragraph" w:styleId="Untertitel">
     <w:name w:val="Subtitle"/>
-    <w:basedOn w:val="Normal"/>
-    <w:next w:val="Normal"/>
-    <w:link w:val="SubtitleChar"/>
+    <w:basedOn w:val="Standard"/>
+    <w:next w:val="Standard"/>
+    <w:link w:val="UntertitelZeichen"/>
     <w:qFormat/>
     <w:rsid w:val="009C7CF8"/>
     <w:pPr>
@@ -13251,10 +13331,10 @@
       <w:szCs w:val="24"/>
     </w:rPr>
   </w:style>
-  <w:style w:type="character" w:customStyle="1" w:styleId="SubtitleChar">
-    <w:name w:val="Subtitle Char"/>
-    <w:basedOn w:val="DefaultParagraphFont"/>
-    <w:link w:val="Subtitle"/>
+  <w:style w:type="character" w:customStyle="1" w:styleId="UntertitelZeichen">
+    <w:name w:val="Untertitel Zeichen"/>
+    <w:basedOn w:val="Absatzstandardschriftart"/>
+    <w:link w:val="Untertitel"/>
     <w:rsid w:val="009C7CF8"/>
     <w:rPr>
       <w:rFonts w:asciiTheme="majorHAnsi" w:eastAsiaTheme="majorEastAsia" w:hAnsiTheme="majorHAnsi" w:cstheme="majorBidi"/>
@@ -13266,10 +13346,10 @@
       <w:szCs w:val="24"/>
     </w:rPr>
   </w:style>
-  <w:style w:type="paragraph" w:styleId="Caption">
+  <w:style w:type="paragraph" w:styleId="Beschriftung">
     <w:name w:val="caption"/>
-    <w:basedOn w:val="Normal"/>
-    <w:next w:val="Normal"/>
+    <w:basedOn w:val="Standard"/>
+    <w:next w:val="Standard"/>
     <w:unhideWhenUsed/>
     <w:qFormat/>
     <w:rsid w:val="00096E6E"/>
@@ -13286,8 +13366,8 @@
   </w:style>
   <w:style w:type="paragraph" w:customStyle="1" w:styleId="Nebentitel5">
     <w:name w:val="Nebentitel 5"/>
-    <w:basedOn w:val="Normal"/>
-    <w:next w:val="Normal"/>
+    <w:basedOn w:val="Standard"/>
+    <w:next w:val="Standard"/>
     <w:rsid w:val="00096E6E"/>
     <w:pPr>
       <w:tabs>
@@ -13307,7 +13387,7 @@
   </w:style>
   <w:style w:type="paragraph" w:customStyle="1" w:styleId="Tabelle">
     <w:name w:val="Tabelle"/>
-    <w:basedOn w:val="Normal"/>
+    <w:basedOn w:val="Standard"/>
     <w:rsid w:val="00096E6E"/>
     <w:pPr>
       <w:tabs>
@@ -13325,10 +13405,10 @@
       <w:lang w:eastAsia="en-US"/>
     </w:rPr>
   </w:style>
-  <w:style w:type="paragraph" w:styleId="TableofFigures">
+  <w:style w:type="paragraph" w:styleId="Abbildungsverzeichnis">
     <w:name w:val="table of figures"/>
-    <w:basedOn w:val="Normal"/>
-    <w:next w:val="Normal"/>
+    <w:basedOn w:val="Standard"/>
+    <w:next w:val="Standard"/>
     <w:uiPriority w:val="99"/>
     <w:rsid w:val="0020361E"/>
     <w:pPr>
@@ -13346,9 +13426,9 @@
       <w:szCs w:val="20"/>
     </w:rPr>
   </w:style>
-  <w:style w:type="table" w:styleId="TableGrid">
+  <w:style w:type="table" w:styleId="Tabellenraster">
     <w:name w:val="Table Grid"/>
-    <w:basedOn w:val="TableNormal"/>
+    <w:basedOn w:val="NormaleTabelle"/>
     <w:rsid w:val="002C421D"/>
     <w:tblPr>
       <w:tblInd w:w="0" w:type="dxa"/>
@@ -13368,10 +13448,10 @@
       </w:tblCellMar>
     </w:tblPr>
   </w:style>
-  <w:style w:type="character" w:customStyle="1" w:styleId="Heading1Char">
-    <w:name w:val="Heading 1 Char"/>
-    <w:basedOn w:val="DefaultParagraphFont"/>
-    <w:link w:val="Heading1"/>
+  <w:style w:type="character" w:customStyle="1" w:styleId="berschrift1Zeichen">
+    <w:name w:val="Überschrift 1 Zeichen"/>
+    <w:basedOn w:val="Absatzstandardschriftart"/>
+    <w:link w:val="berschrift1"/>
     <w:uiPriority w:val="9"/>
     <w:rsid w:val="00CA61E8"/>
     <w:rPr>
@@ -13382,17 +13462,17 @@
       <w:szCs w:val="28"/>
     </w:rPr>
   </w:style>
-  <w:style w:type="paragraph" w:styleId="Bibliography">
+  <w:style w:type="paragraph" w:styleId="Literaturverzeichnis">
     <w:name w:val="Bibliography"/>
-    <w:basedOn w:val="Normal"/>
-    <w:next w:val="Normal"/>
+    <w:basedOn w:val="Standard"/>
+    <w:next w:val="Standard"/>
     <w:uiPriority w:val="37"/>
     <w:unhideWhenUsed/>
     <w:rsid w:val="00CA61E8"/>
   </w:style>
-  <w:style w:type="character" w:styleId="Hyperlink">
+  <w:style w:type="character" w:styleId="Link">
     <w:name w:val="Hyperlink"/>
-    <w:basedOn w:val="DefaultParagraphFont"/>
+    <w:basedOn w:val="Absatzstandardschriftart"/>
     <w:rsid w:val="001E731C"/>
     <w:rPr>
       <w:color w:val="0000FF" w:themeColor="hyperlink"/>
@@ -13781,7 +13861,7 @@
 </file>
 
 <file path=customXml/itemProps1.xml><?xml version="1.0" encoding="utf-8"?>
-<ds:datastoreItem xmlns:ds="http://schemas.openxmlformats.org/officeDocument/2006/customXml" ds:itemID="{0BBC9AA3-FBA3-E541-AD01-ABEA2652BC0C}">
+<ds:datastoreItem xmlns:ds="http://schemas.openxmlformats.org/officeDocument/2006/customXml" ds:itemID="{1AD20D4C-4E7B-0345-B148-314AC53FC8A2}">
   <ds:schemaRefs>
     <ds:schemaRef ds:uri="http://schemas.openxmlformats.org/officeDocument/2006/bibliography"/>
   </ds:schemaRefs>

</xml_diff>